<commit_message>
User Manuel Release Candidat
</commit_message>
<xml_diff>
--- a/doc/UserManual/UserManual.docx
+++ b/doc/UserManual/UserManual.docx
@@ -6,43 +6,1334 @@
       <w:pPr>
         <w:pStyle w:val="berschrift1"/>
       </w:pPr>
-      <w:r>
-        <w:t>Einleitung</w:t>
-      </w:r>
-    </w:p>
-    <w:p>
-      <w:r>
-        <w:t xml:space="preserve">Die </w:t>
+      <w:bookmarkStart w:id="0" w:name="_GoBack"/>
+      <w:bookmarkEnd w:id="0"/>
+    </w:p>
+    <w:sdt>
+      <w:sdtPr>
+        <w:id w:val="1908406376"/>
+        <w:docPartObj>
+          <w:docPartGallery w:val="Table of Contents"/>
+          <w:docPartUnique/>
+        </w:docPartObj>
+      </w:sdtPr>
+      <w:sdtEndPr>
+        <w:rPr>
+          <w:rFonts w:asciiTheme="minorHAnsi" w:eastAsiaTheme="minorHAnsi" w:hAnsiTheme="minorHAnsi" w:cstheme="minorBidi"/>
+          <w:color w:val="auto"/>
+          <w:sz w:val="22"/>
+          <w:szCs w:val="22"/>
+          <w:lang w:eastAsia="en-US"/>
+        </w:rPr>
+      </w:sdtEndPr>
+      <w:sdtContent>
+        <w:p>
+          <w:pPr>
+            <w:pStyle w:val="Inhaltsverzeichnisberschrift"/>
+          </w:pPr>
+          <w:r>
+            <w:t>Inhalt</w:t>
+          </w:r>
+        </w:p>
+        <w:p>
+          <w:pPr>
+            <w:pStyle w:val="Verzeichnis1"/>
+            <w:tabs>
+              <w:tab w:val="right" w:leader="dot" w:pos="9062"/>
+            </w:tabs>
+            <w:rPr>
+              <w:rFonts w:eastAsiaTheme="minorEastAsia"/>
+              <w:noProof/>
+              <w:lang w:eastAsia="de-DE"/>
+            </w:rPr>
+          </w:pPr>
+          <w:r>
+            <w:fldChar w:fldCharType="begin"/>
+          </w:r>
+          <w:r>
+            <w:instrText xml:space="preserve"> TOC \o "1-3" \h \z \u </w:instrText>
+          </w:r>
+          <w:r>
+            <w:fldChar w:fldCharType="separate"/>
+          </w:r>
+          <w:hyperlink w:anchor="_Toc360568499" w:history="1">
+            <w:r>
+              <w:rPr>
+                <w:rStyle w:val="Hyperlink"/>
+                <w:noProof/>
+              </w:rPr>
+              <w:t>Einrichtung</w:t>
+            </w:r>
+            <w:r>
+              <w:rPr>
+                <w:noProof/>
+                <w:webHidden/>
+              </w:rPr>
+              <w:tab/>
+            </w:r>
+            <w:r>
+              <w:rPr>
+                <w:noProof/>
+                <w:webHidden/>
+              </w:rPr>
+              <w:fldChar w:fldCharType="begin"/>
+            </w:r>
+            <w:r>
+              <w:rPr>
+                <w:noProof/>
+                <w:webHidden/>
+              </w:rPr>
+              <w:instrText xml:space="preserve"> PAGEREF _Toc360568499 \h </w:instrText>
+            </w:r>
+            <w:r>
+              <w:rPr>
+                <w:noProof/>
+                <w:webHidden/>
+              </w:rPr>
+            </w:r>
+            <w:r>
+              <w:rPr>
+                <w:noProof/>
+                <w:webHidden/>
+              </w:rPr>
+              <w:fldChar w:fldCharType="separate"/>
+            </w:r>
+            <w:r>
+              <w:rPr>
+                <w:noProof/>
+                <w:webHidden/>
+              </w:rPr>
+              <w:t>1</w:t>
+            </w:r>
+            <w:r>
+              <w:rPr>
+                <w:noProof/>
+                <w:webHidden/>
+              </w:rPr>
+              <w:fldChar w:fldCharType="end"/>
+            </w:r>
+          </w:hyperlink>
+        </w:p>
+        <w:p>
+          <w:pPr>
+            <w:pStyle w:val="Verzeichnis1"/>
+            <w:tabs>
+              <w:tab w:val="right" w:leader="dot" w:pos="9062"/>
+            </w:tabs>
+            <w:rPr>
+              <w:rFonts w:eastAsiaTheme="minorEastAsia"/>
+              <w:noProof/>
+              <w:lang w:eastAsia="de-DE"/>
+            </w:rPr>
+          </w:pPr>
+          <w:hyperlink w:anchor="_Toc360568500" w:history="1">
+            <w:r>
+              <w:rPr>
+                <w:rStyle w:val="Hyperlink"/>
+                <w:noProof/>
+              </w:rPr>
+              <w:t>Die Navigationsleiste</w:t>
+            </w:r>
+            <w:r>
+              <w:rPr>
+                <w:noProof/>
+                <w:webHidden/>
+              </w:rPr>
+              <w:tab/>
+            </w:r>
+            <w:r>
+              <w:rPr>
+                <w:noProof/>
+                <w:webHidden/>
+              </w:rPr>
+              <w:fldChar w:fldCharType="begin"/>
+            </w:r>
+            <w:r>
+              <w:rPr>
+                <w:noProof/>
+                <w:webHidden/>
+              </w:rPr>
+              <w:instrText xml:space="preserve"> PAGEREF _Toc360568500 \h </w:instrText>
+            </w:r>
+            <w:r>
+              <w:rPr>
+                <w:noProof/>
+                <w:webHidden/>
+              </w:rPr>
+            </w:r>
+            <w:r>
+              <w:rPr>
+                <w:noProof/>
+                <w:webHidden/>
+              </w:rPr>
+              <w:fldChar w:fldCharType="separate"/>
+            </w:r>
+            <w:r>
+              <w:rPr>
+                <w:noProof/>
+                <w:webHidden/>
+              </w:rPr>
+              <w:t>2</w:t>
+            </w:r>
+            <w:r>
+              <w:rPr>
+                <w:noProof/>
+                <w:webHidden/>
+              </w:rPr>
+              <w:fldChar w:fldCharType="end"/>
+            </w:r>
+          </w:hyperlink>
+        </w:p>
+        <w:p>
+          <w:pPr>
+            <w:pStyle w:val="Verzeichnis1"/>
+            <w:tabs>
+              <w:tab w:val="right" w:leader="dot" w:pos="9062"/>
+            </w:tabs>
+            <w:rPr>
+              <w:rFonts w:eastAsiaTheme="minorEastAsia"/>
+              <w:noProof/>
+              <w:lang w:eastAsia="de-DE"/>
+            </w:rPr>
+          </w:pPr>
+          <w:hyperlink w:anchor="_Toc360568501" w:history="1">
+            <w:r>
+              <w:rPr>
+                <w:rStyle w:val="Hyperlink"/>
+                <w:noProof/>
+              </w:rPr>
+              <w:t>Produktkatalog</w:t>
+            </w:r>
+            <w:r>
+              <w:rPr>
+                <w:noProof/>
+                <w:webHidden/>
+              </w:rPr>
+              <w:tab/>
+            </w:r>
+            <w:r>
+              <w:rPr>
+                <w:noProof/>
+                <w:webHidden/>
+              </w:rPr>
+              <w:fldChar w:fldCharType="begin"/>
+            </w:r>
+            <w:r>
+              <w:rPr>
+                <w:noProof/>
+                <w:webHidden/>
+              </w:rPr>
+              <w:instrText xml:space="preserve"> PAGEREF _Toc360568501 \h </w:instrText>
+            </w:r>
+            <w:r>
+              <w:rPr>
+                <w:noProof/>
+                <w:webHidden/>
+              </w:rPr>
+            </w:r>
+            <w:r>
+              <w:rPr>
+                <w:noProof/>
+                <w:webHidden/>
+              </w:rPr>
+              <w:fldChar w:fldCharType="separate"/>
+            </w:r>
+            <w:r>
+              <w:rPr>
+                <w:noProof/>
+                <w:webHidden/>
+              </w:rPr>
+              <w:t>3</w:t>
+            </w:r>
+            <w:r>
+              <w:rPr>
+                <w:noProof/>
+                <w:webHidden/>
+              </w:rPr>
+              <w:fldChar w:fldCharType="end"/>
+            </w:r>
+          </w:hyperlink>
+        </w:p>
+        <w:p>
+          <w:pPr>
+            <w:pStyle w:val="Verzeichnis1"/>
+            <w:tabs>
+              <w:tab w:val="right" w:leader="dot" w:pos="9062"/>
+            </w:tabs>
+            <w:rPr>
+              <w:rFonts w:eastAsiaTheme="minorEastAsia"/>
+              <w:noProof/>
+              <w:lang w:eastAsia="de-DE"/>
+            </w:rPr>
+          </w:pPr>
+          <w:hyperlink w:anchor="_Toc360568502" w:history="1">
+            <w:r>
+              <w:rPr>
+                <w:rStyle w:val="Hyperlink"/>
+                <w:noProof/>
+              </w:rPr>
+              <w:t>Verwaltung</w:t>
+            </w:r>
+            <w:r>
+              <w:rPr>
+                <w:noProof/>
+                <w:webHidden/>
+              </w:rPr>
+              <w:tab/>
+            </w:r>
+            <w:r>
+              <w:rPr>
+                <w:noProof/>
+                <w:webHidden/>
+              </w:rPr>
+              <w:fldChar w:fldCharType="begin"/>
+            </w:r>
+            <w:r>
+              <w:rPr>
+                <w:noProof/>
+                <w:webHidden/>
+              </w:rPr>
+              <w:instrText xml:space="preserve"> PAGEREF _Toc360568502 \h </w:instrText>
+            </w:r>
+            <w:r>
+              <w:rPr>
+                <w:noProof/>
+                <w:webHidden/>
+              </w:rPr>
+            </w:r>
+            <w:r>
+              <w:rPr>
+                <w:noProof/>
+                <w:webHidden/>
+              </w:rPr>
+              <w:fldChar w:fldCharType="separate"/>
+            </w:r>
+            <w:r>
+              <w:rPr>
+                <w:noProof/>
+                <w:webHidden/>
+              </w:rPr>
+              <w:t>3</w:t>
+            </w:r>
+            <w:r>
+              <w:rPr>
+                <w:noProof/>
+                <w:webHidden/>
+              </w:rPr>
+              <w:fldChar w:fldCharType="end"/>
+            </w:r>
+          </w:hyperlink>
+        </w:p>
+        <w:p>
+          <w:pPr>
+            <w:pStyle w:val="Verzeichnis1"/>
+            <w:tabs>
+              <w:tab w:val="right" w:leader="dot" w:pos="9062"/>
+            </w:tabs>
+            <w:rPr>
+              <w:rFonts w:eastAsiaTheme="minorEastAsia"/>
+              <w:noProof/>
+              <w:lang w:eastAsia="de-DE"/>
+            </w:rPr>
+          </w:pPr>
+          <w:hyperlink w:anchor="_Toc360568503" w:history="1">
+            <w:r>
+              <w:rPr>
+                <w:rStyle w:val="Hyperlink"/>
+                <w:noProof/>
+              </w:rPr>
+              <w:t>Produkte</w:t>
+            </w:r>
+            <w:r>
+              <w:rPr>
+                <w:noProof/>
+                <w:webHidden/>
+              </w:rPr>
+              <w:tab/>
+            </w:r>
+            <w:r>
+              <w:rPr>
+                <w:noProof/>
+                <w:webHidden/>
+              </w:rPr>
+              <w:fldChar w:fldCharType="begin"/>
+            </w:r>
+            <w:r>
+              <w:rPr>
+                <w:noProof/>
+                <w:webHidden/>
+              </w:rPr>
+              <w:instrText xml:space="preserve"> PAGEREF _Toc360568503 \h </w:instrText>
+            </w:r>
+            <w:r>
+              <w:rPr>
+                <w:noProof/>
+                <w:webHidden/>
+              </w:rPr>
+            </w:r>
+            <w:r>
+              <w:rPr>
+                <w:noProof/>
+                <w:webHidden/>
+              </w:rPr>
+              <w:fldChar w:fldCharType="separate"/>
+            </w:r>
+            <w:r>
+              <w:rPr>
+                <w:noProof/>
+                <w:webHidden/>
+              </w:rPr>
+              <w:t>4</w:t>
+            </w:r>
+            <w:r>
+              <w:rPr>
+                <w:noProof/>
+                <w:webHidden/>
+              </w:rPr>
+              <w:fldChar w:fldCharType="end"/>
+            </w:r>
+          </w:hyperlink>
+        </w:p>
+        <w:p>
+          <w:pPr>
+            <w:pStyle w:val="Verzeichnis1"/>
+            <w:tabs>
+              <w:tab w:val="right" w:leader="dot" w:pos="9062"/>
+            </w:tabs>
+            <w:rPr>
+              <w:rFonts w:eastAsiaTheme="minorEastAsia"/>
+              <w:noProof/>
+              <w:lang w:eastAsia="de-DE"/>
+            </w:rPr>
+          </w:pPr>
+          <w:hyperlink w:anchor="_Toc360568504" w:history="1">
+            <w:r>
+              <w:rPr>
+                <w:rStyle w:val="Hyperlink"/>
+                <w:noProof/>
+              </w:rPr>
+              <w:t>Assoziationen</w:t>
+            </w:r>
+            <w:r>
+              <w:rPr>
+                <w:noProof/>
+                <w:webHidden/>
+              </w:rPr>
+              <w:tab/>
+            </w:r>
+            <w:r>
+              <w:rPr>
+                <w:noProof/>
+                <w:webHidden/>
+              </w:rPr>
+              <w:fldChar w:fldCharType="begin"/>
+            </w:r>
+            <w:r>
+              <w:rPr>
+                <w:noProof/>
+                <w:webHidden/>
+              </w:rPr>
+              <w:instrText xml:space="preserve"> PAGEREF _Toc360568504 \h </w:instrText>
+            </w:r>
+            <w:r>
+              <w:rPr>
+                <w:noProof/>
+                <w:webHidden/>
+              </w:rPr>
+            </w:r>
+            <w:r>
+              <w:rPr>
+                <w:noProof/>
+                <w:webHidden/>
+              </w:rPr>
+              <w:fldChar w:fldCharType="separate"/>
+            </w:r>
+            <w:r>
+              <w:rPr>
+                <w:noProof/>
+                <w:webHidden/>
+              </w:rPr>
+              <w:t>5</w:t>
+            </w:r>
+            <w:r>
+              <w:rPr>
+                <w:noProof/>
+                <w:webHidden/>
+              </w:rPr>
+              <w:fldChar w:fldCharType="end"/>
+            </w:r>
+          </w:hyperlink>
+        </w:p>
+        <w:p>
+          <w:pPr>
+            <w:pStyle w:val="Verzeichnis1"/>
+            <w:tabs>
+              <w:tab w:val="right" w:leader="dot" w:pos="9062"/>
+            </w:tabs>
+            <w:rPr>
+              <w:rFonts w:eastAsiaTheme="minorEastAsia"/>
+              <w:noProof/>
+              <w:lang w:eastAsia="de-DE"/>
+            </w:rPr>
+          </w:pPr>
+          <w:hyperlink w:anchor="_Toc360568505" w:history="1">
+            <w:r>
+              <w:rPr>
+                <w:rStyle w:val="Hyperlink"/>
+                <w:noProof/>
+              </w:rPr>
+              <w:t>Nutzer</w:t>
+            </w:r>
+            <w:r>
+              <w:rPr>
+                <w:noProof/>
+                <w:webHidden/>
+              </w:rPr>
+              <w:tab/>
+            </w:r>
+            <w:r>
+              <w:rPr>
+                <w:noProof/>
+                <w:webHidden/>
+              </w:rPr>
+              <w:fldChar w:fldCharType="begin"/>
+            </w:r>
+            <w:r>
+              <w:rPr>
+                <w:noProof/>
+                <w:webHidden/>
+              </w:rPr>
+              <w:instrText xml:space="preserve"> PAGEREF _Toc360568505 \h </w:instrText>
+            </w:r>
+            <w:r>
+              <w:rPr>
+                <w:noProof/>
+                <w:webHidden/>
+              </w:rPr>
+            </w:r>
+            <w:r>
+              <w:rPr>
+                <w:noProof/>
+                <w:webHidden/>
+              </w:rPr>
+              <w:fldChar w:fldCharType="separate"/>
+            </w:r>
+            <w:r>
+              <w:rPr>
+                <w:noProof/>
+                <w:webHidden/>
+              </w:rPr>
+              <w:t>6</w:t>
+            </w:r>
+            <w:r>
+              <w:rPr>
+                <w:noProof/>
+                <w:webHidden/>
+              </w:rPr>
+              <w:fldChar w:fldCharType="end"/>
+            </w:r>
+          </w:hyperlink>
+        </w:p>
+        <w:p>
+          <w:pPr>
+            <w:pStyle w:val="Verzeichnis1"/>
+            <w:tabs>
+              <w:tab w:val="right" w:leader="dot" w:pos="9062"/>
+            </w:tabs>
+            <w:rPr>
+              <w:rFonts w:eastAsiaTheme="minorEastAsia"/>
+              <w:noProof/>
+              <w:lang w:eastAsia="de-DE"/>
+            </w:rPr>
+          </w:pPr>
+          <w:hyperlink w:anchor="_Toc360568506" w:history="1">
+            <w:r>
+              <w:rPr>
+                <w:rStyle w:val="Hyperlink"/>
+                <w:noProof/>
+              </w:rPr>
+              <w:t>Produktbeschreibungen</w:t>
+            </w:r>
+            <w:r>
+              <w:rPr>
+                <w:noProof/>
+                <w:webHidden/>
+              </w:rPr>
+              <w:tab/>
+            </w:r>
+            <w:r>
+              <w:rPr>
+                <w:noProof/>
+                <w:webHidden/>
+              </w:rPr>
+              <w:fldChar w:fldCharType="begin"/>
+            </w:r>
+            <w:r>
+              <w:rPr>
+                <w:noProof/>
+                <w:webHidden/>
+              </w:rPr>
+              <w:instrText xml:space="preserve"> PAGEREF _Toc360568506 \h </w:instrText>
+            </w:r>
+            <w:r>
+              <w:rPr>
+                <w:noProof/>
+                <w:webHidden/>
+              </w:rPr>
+            </w:r>
+            <w:r>
+              <w:rPr>
+                <w:noProof/>
+                <w:webHidden/>
+              </w:rPr>
+              <w:fldChar w:fldCharType="separate"/>
+            </w:r>
+            <w:r>
+              <w:rPr>
+                <w:noProof/>
+                <w:webHidden/>
+              </w:rPr>
+              <w:t>8</w:t>
+            </w:r>
+            <w:r>
+              <w:rPr>
+                <w:noProof/>
+                <w:webHidden/>
+              </w:rPr>
+              <w:fldChar w:fldCharType="end"/>
+            </w:r>
+          </w:hyperlink>
+        </w:p>
+        <w:p>
+          <w:pPr>
+            <w:pStyle w:val="Verzeichnis1"/>
+            <w:tabs>
+              <w:tab w:val="right" w:leader="dot" w:pos="9062"/>
+            </w:tabs>
+            <w:rPr>
+              <w:rFonts w:eastAsiaTheme="minorEastAsia"/>
+              <w:noProof/>
+              <w:lang w:eastAsia="de-DE"/>
+            </w:rPr>
+          </w:pPr>
+          <w:hyperlink w:anchor="_Toc360568507" w:history="1">
+            <w:r>
+              <w:rPr>
+                <w:rStyle w:val="Hyperlink"/>
+                <w:noProof/>
+              </w:rPr>
+              <w:t>StateManager</w:t>
+            </w:r>
+            <w:r>
+              <w:rPr>
+                <w:noProof/>
+                <w:webHidden/>
+              </w:rPr>
+              <w:tab/>
+            </w:r>
+            <w:r>
+              <w:rPr>
+                <w:noProof/>
+                <w:webHidden/>
+              </w:rPr>
+              <w:fldChar w:fldCharType="begin"/>
+            </w:r>
+            <w:r>
+              <w:rPr>
+                <w:noProof/>
+                <w:webHidden/>
+              </w:rPr>
+              <w:instrText xml:space="preserve"> PAGEREF _Toc360568507 \h </w:instrText>
+            </w:r>
+            <w:r>
+              <w:rPr>
+                <w:noProof/>
+                <w:webHidden/>
+              </w:rPr>
+            </w:r>
+            <w:r>
+              <w:rPr>
+                <w:noProof/>
+                <w:webHidden/>
+              </w:rPr>
+              <w:fldChar w:fldCharType="separate"/>
+            </w:r>
+            <w:r>
+              <w:rPr>
+                <w:noProof/>
+                <w:webHidden/>
+              </w:rPr>
+              <w:t>9</w:t>
+            </w:r>
+            <w:r>
+              <w:rPr>
+                <w:noProof/>
+                <w:webHidden/>
+              </w:rPr>
+              <w:fldChar w:fldCharType="end"/>
+            </w:r>
+          </w:hyperlink>
+        </w:p>
+        <w:p>
+          <w:r>
+            <w:rPr>
+              <w:b/>
+              <w:bCs/>
+            </w:rPr>
+            <w:fldChar w:fldCharType="end"/>
+          </w:r>
+        </w:p>
+      </w:sdtContent>
+    </w:sdt>
+    <w:p>
+      <w:pPr>
+        <w:pStyle w:val="berschrift1"/>
+      </w:pPr>
+      <w:bookmarkStart w:id="1" w:name="_Toc360568499"/>
+      <w:r>
+        <w:t>Einrichtung</w:t>
+      </w:r>
+      <w:bookmarkEnd w:id="1"/>
+    </w:p>
+    <w:p>
+      <w:r>
+        <w:t xml:space="preserve">Um den Onlineshop </w:t>
+      </w:r>
+      <w:r>
+        <w:t xml:space="preserve">herunter zu laden und </w:t>
+      </w:r>
+      <w:r>
+        <w:t>optimal betreiben zu können, müssen die folgenden Schritte befolgt werden:</w:t>
+      </w:r>
+    </w:p>
+    <w:p>
+      <w:pPr>
+        <w:pStyle w:val="Listenabsatz"/>
+        <w:numPr>
+          <w:ilvl w:val="0"/>
+          <w:numId w:val="3"/>
+        </w:numPr>
+      </w:pPr>
+      <w:r>
+        <w:t>I</w:t>
+      </w:r>
+      <w:r>
+        <w:t xml:space="preserve">nstallieren der </w:t>
       </w:r>
       <w:proofErr w:type="spellStart"/>
       <w:r>
-        <w:t>Shopsoftware</w:t>
+        <w:t>Haskell</w:t>
       </w:r>
       <w:proofErr w:type="spellEnd"/>
       <w:r>
-        <w:t xml:space="preserve"> Axt und Degen</w:t>
-      </w:r>
-      <w:r>
-        <w:t xml:space="preserve"> dient der </w:t>
-      </w:r>
-      <w:r>
-        <w:t xml:space="preserve">Präsentation von Produkten und als Plattform für </w:t>
-      </w:r>
-      <w:r>
-        <w:t>die Kaufabwicklung eben dieser.</w:t>
-      </w:r>
-    </w:p>
+        <w:t xml:space="preserve">-Plattform: </w:t>
+      </w:r>
+      <w:hyperlink r:id="rId9" w:history="1">
+        <w:r>
+          <w:rPr>
+            <w:rStyle w:val="Hyperlink"/>
+          </w:rPr>
+          <w:t>http://www.haskell.org/platform/</w:t>
+        </w:r>
+      </w:hyperlink>
+      <w:r>
+        <w:t xml:space="preserve">  </w:t>
+      </w:r>
+    </w:p>
+    <w:p>
+      <w:pPr>
+        <w:pStyle w:val="Listenabsatz"/>
+        <w:numPr>
+          <w:ilvl w:val="0"/>
+          <w:numId w:val="3"/>
+        </w:numPr>
+      </w:pPr>
+      <w:r>
+        <w:t xml:space="preserve">Sollte dies nicht bereits durch Schritt 1 geschehen sein, so muss  </w:t>
+      </w:r>
+      <w:r>
+        <w:rPr>
+          <w:rFonts w:ascii="Consolas" w:hAnsi="Consolas" w:cs="Consolas"/>
+          <w:color w:val="000000"/>
+          <w:shd w:val="clear" w:color="auto" w:fill="FFFFFF"/>
+        </w:rPr>
+        <w:t>$HOME/.</w:t>
+      </w:r>
+      <w:proofErr w:type="spellStart"/>
+      <w:r>
+        <w:rPr>
+          <w:rFonts w:ascii="Consolas" w:hAnsi="Consolas" w:cs="Consolas"/>
+          <w:color w:val="000000"/>
+          <w:shd w:val="clear" w:color="auto" w:fill="FFFFFF"/>
+        </w:rPr>
+        <w:t>cabal</w:t>
+      </w:r>
+      <w:proofErr w:type="spellEnd"/>
+      <w:r>
+        <w:rPr>
+          <w:rFonts w:ascii="Consolas" w:hAnsi="Consolas" w:cs="Consolas"/>
+          <w:color w:val="000000"/>
+          <w:shd w:val="clear" w:color="auto" w:fill="FFFFFF"/>
+        </w:rPr>
+        <w:t>/bin</w:t>
+      </w:r>
+      <w:r>
+        <w:rPr>
+          <w:rFonts w:ascii="Consolas" w:hAnsi="Consolas" w:cs="Consolas"/>
+          <w:color w:val="000000"/>
+          <w:shd w:val="clear" w:color="auto" w:fill="FFFFFF"/>
+        </w:rPr>
+        <w:t xml:space="preserve"> zu der </w:t>
+      </w:r>
+      <w:r>
+        <w:rPr>
+          <w:rFonts w:cs="Consolas"/>
+          <w:color w:val="000000"/>
+          <w:shd w:val="clear" w:color="auto" w:fill="FFFFFF"/>
+        </w:rPr>
+        <w:t>Path-Umgebungsvariablen hinzugefügt werden. Andernfalls entfällt Schritt 2.</w:t>
+      </w:r>
+    </w:p>
+    <w:p>
+      <w:pPr>
+        <w:pStyle w:val="Listenabsatz"/>
+        <w:numPr>
+          <w:ilvl w:val="0"/>
+          <w:numId w:val="3"/>
+        </w:numPr>
+      </w:pPr>
+      <w:r>
+        <w:t>Installiere</w:t>
+      </w:r>
+      <w:r>
+        <w:t>n von</w:t>
+      </w:r>
+      <w:r>
+        <w:t xml:space="preserve"> </w:t>
+      </w:r>
+      <w:proofErr w:type="spellStart"/>
+      <w:r>
+        <w:t>Yesod</w:t>
+      </w:r>
+      <w:proofErr w:type="spellEnd"/>
+      <w:r>
+        <w:t xml:space="preserve">. Dafür muss auf der Kommandozeile der Befehl </w:t>
+      </w:r>
+      <w:r>
+        <w:rPr>
+          <w:i/>
+        </w:rPr>
+        <w:t>„</w:t>
+      </w:r>
+      <w:proofErr w:type="spellStart"/>
+      <w:r>
+        <w:rPr>
+          <w:i/>
+        </w:rPr>
+        <w:t>cabal</w:t>
+      </w:r>
+      <w:proofErr w:type="spellEnd"/>
+      <w:r>
+        <w:rPr>
+          <w:i/>
+        </w:rPr>
+        <w:t xml:space="preserve"> </w:t>
+      </w:r>
+      <w:proofErr w:type="spellStart"/>
+      <w:r>
+        <w:rPr>
+          <w:i/>
+        </w:rPr>
+        <w:t>install</w:t>
+      </w:r>
+      <w:proofErr w:type="spellEnd"/>
+      <w:r>
+        <w:rPr>
+          <w:i/>
+        </w:rPr>
+        <w:t xml:space="preserve"> </w:t>
+      </w:r>
+      <w:proofErr w:type="spellStart"/>
+      <w:r>
+        <w:rPr>
+          <w:i/>
+        </w:rPr>
+        <w:t>yesod-platform</w:t>
+      </w:r>
+      <w:proofErr w:type="spellEnd"/>
+      <w:r>
+        <w:rPr>
+          <w:i/>
+        </w:rPr>
+        <w:t xml:space="preserve"> </w:t>
+      </w:r>
+      <w:proofErr w:type="spellStart"/>
+      <w:r>
+        <w:rPr>
+          <w:i/>
+        </w:rPr>
+        <w:t>yesod</w:t>
+      </w:r>
+      <w:proofErr w:type="spellEnd"/>
+      <w:r>
+        <w:rPr>
+          <w:i/>
+        </w:rPr>
+        <w:t>-bin</w:t>
+      </w:r>
+      <w:r>
+        <w:rPr>
+          <w:i/>
+        </w:rPr>
+        <w:t>“</w:t>
+      </w:r>
+      <w:r>
+        <w:t xml:space="preserve"> ausgeführt werden. Die Installation kann einige Minuten dauern. </w:t>
+      </w:r>
+    </w:p>
+    <w:p>
+      <w:pPr>
+        <w:pStyle w:val="Listenabsatz"/>
+        <w:numPr>
+          <w:ilvl w:val="0"/>
+          <w:numId w:val="3"/>
+        </w:numPr>
+      </w:pPr>
+      <w:r>
+        <w:t>Installiere</w:t>
+      </w:r>
+      <w:r>
+        <w:t>n von</w:t>
+      </w:r>
+      <w:r>
+        <w:t xml:space="preserve"> </w:t>
+      </w:r>
+      <w:proofErr w:type="spellStart"/>
+      <w:r>
+        <w:t>Git</w:t>
+      </w:r>
+      <w:proofErr w:type="spellEnd"/>
+      <w:r>
+        <w:t xml:space="preserve">: </w:t>
+      </w:r>
+      <w:hyperlink r:id="rId10" w:history="1">
+        <w:r>
+          <w:rPr>
+            <w:rStyle w:val="Hyperlink"/>
+          </w:rPr>
+          <w:t>http://git-scm.com/book/de/Los-geht's</w:t>
+        </w:r>
+        <w:r>
+          <w:rPr>
+            <w:rStyle w:val="Hyperlink"/>
+          </w:rPr>
+          <w:t>-</w:t>
+        </w:r>
+        <w:r>
+          <w:rPr>
+            <w:rStyle w:val="Hyperlink"/>
+          </w:rPr>
+          <w:t>G</w:t>
+        </w:r>
+        <w:r>
+          <w:rPr>
+            <w:rStyle w:val="Hyperlink"/>
+          </w:rPr>
+          <w:t>it-i</w:t>
+        </w:r>
+        <w:r>
+          <w:rPr>
+            <w:rStyle w:val="Hyperlink"/>
+          </w:rPr>
+          <w:t>n</w:t>
+        </w:r>
+        <w:r>
+          <w:rPr>
+            <w:rStyle w:val="Hyperlink"/>
+          </w:rPr>
+          <w:t>stallieren</w:t>
+        </w:r>
+      </w:hyperlink>
+      <w:r>
+        <w:t xml:space="preserve"> </w:t>
+      </w:r>
+    </w:p>
+    <w:p>
+      <w:pPr>
+        <w:pStyle w:val="Listenabsatz"/>
+        <w:numPr>
+          <w:ilvl w:val="0"/>
+          <w:numId w:val="3"/>
+        </w:numPr>
+      </w:pPr>
+      <w:r>
+        <w:t xml:space="preserve">Klonen des </w:t>
+      </w:r>
+      <w:proofErr w:type="spellStart"/>
+      <w:r>
+        <w:t>Git</w:t>
+      </w:r>
+      <w:proofErr w:type="spellEnd"/>
+      <w:r>
+        <w:t xml:space="preserve">-Repository. Dazu muss in das Verzeichnis gewechselt werden, in dem der Onlineshop liegen soll. Dann muss auf der Kommandozeile der Befehl </w:t>
+      </w:r>
+      <w:r>
+        <w:rPr>
+          <w:i/>
+        </w:rPr>
+        <w:t>„</w:t>
+      </w:r>
+      <w:proofErr w:type="spellStart"/>
+      <w:r>
+        <w:rPr>
+          <w:i/>
+        </w:rPr>
+        <w:t>git</w:t>
+      </w:r>
+      <w:proofErr w:type="spellEnd"/>
+      <w:r>
+        <w:rPr>
+          <w:i/>
+        </w:rPr>
+        <w:t xml:space="preserve"> </w:t>
+      </w:r>
+      <w:proofErr w:type="spellStart"/>
+      <w:r>
+        <w:rPr>
+          <w:i/>
+        </w:rPr>
+        <w:t>clone</w:t>
+      </w:r>
+      <w:proofErr w:type="spellEnd"/>
+      <w:r>
+        <w:rPr>
+          <w:i/>
+        </w:rPr>
+        <w:t xml:space="preserve"> </w:t>
+      </w:r>
+      <w:proofErr w:type="spellStart"/>
+      <w:r>
+        <w:rPr>
+          <w:i/>
+        </w:rPr>
+        <w:t>git@github.com:MaxDaten</w:t>
+      </w:r>
+      <w:proofErr w:type="spellEnd"/>
+      <w:r>
+        <w:rPr>
+          <w:i/>
+        </w:rPr>
+        <w:t>/</w:t>
+      </w:r>
+      <w:proofErr w:type="spellStart"/>
+      <w:r>
+        <w:rPr>
+          <w:i/>
+        </w:rPr>
+        <w:t>ecom.git</w:t>
+      </w:r>
+      <w:proofErr w:type="spellEnd"/>
+      <w:r>
+        <w:rPr>
+          <w:i/>
+        </w:rPr>
+        <w:t xml:space="preserve"> </w:t>
+      </w:r>
+      <w:proofErr w:type="spellStart"/>
+      <w:r>
+        <w:rPr>
+          <w:i/>
+        </w:rPr>
+        <w:t>ecom</w:t>
+      </w:r>
+      <w:proofErr w:type="spellEnd"/>
+      <w:r>
+        <w:rPr>
+          <w:i/>
+        </w:rPr>
+        <w:t>“</w:t>
+      </w:r>
+      <w:r>
+        <w:rPr>
+          <w:i/>
+        </w:rPr>
+        <w:t xml:space="preserve"> </w:t>
+      </w:r>
+      <w:r>
+        <w:t xml:space="preserve">ausgeführt werden. </w:t>
+      </w:r>
+      <w:r>
+        <w:t xml:space="preserve">Dabei wird ein Verzeichnis namens </w:t>
+      </w:r>
+      <w:proofErr w:type="spellStart"/>
+      <w:r>
+        <w:t>ecom</w:t>
+      </w:r>
+      <w:proofErr w:type="spellEnd"/>
+      <w:r>
+        <w:t xml:space="preserve"> angelegt. In diesem befindet sich die komplette Anwendung. </w:t>
+      </w:r>
+    </w:p>
+    <w:p>
+      <w:pPr>
+        <w:pStyle w:val="Listenabsatz"/>
+        <w:numPr>
+          <w:ilvl w:val="0"/>
+          <w:numId w:val="3"/>
+        </w:numPr>
+      </w:pPr>
+      <w:r>
+        <w:t xml:space="preserve">Installieren der Abhängigkeiten. </w:t>
+      </w:r>
+      <w:r>
+        <w:t xml:space="preserve">Dafür muss auf der Kommandozeile </w:t>
+      </w:r>
+      <w:r>
+        <w:t xml:space="preserve">im </w:t>
+      </w:r>
+      <w:proofErr w:type="spellStart"/>
+      <w:r>
+        <w:t>ecom</w:t>
+      </w:r>
+      <w:proofErr w:type="spellEnd"/>
+      <w:r>
+        <w:t xml:space="preserve">-Verzeichnis </w:t>
+      </w:r>
+      <w:r>
+        <w:t xml:space="preserve">der Befehl </w:t>
+      </w:r>
+      <w:r>
+        <w:rPr>
+          <w:i/>
+        </w:rPr>
+        <w:t>„</w:t>
+      </w:r>
+      <w:proofErr w:type="spellStart"/>
+      <w:r>
+        <w:rPr>
+          <w:i/>
+        </w:rPr>
+        <w:t>cabal</w:t>
+      </w:r>
+      <w:proofErr w:type="spellEnd"/>
+      <w:r>
+        <w:rPr>
+          <w:i/>
+        </w:rPr>
+        <w:t xml:space="preserve"> </w:t>
+      </w:r>
+      <w:proofErr w:type="spellStart"/>
+      <w:r>
+        <w:rPr>
+          <w:i/>
+        </w:rPr>
+        <w:t>install</w:t>
+      </w:r>
+      <w:proofErr w:type="spellEnd"/>
+      <w:r>
+        <w:rPr>
+          <w:i/>
+        </w:rPr>
+        <w:t xml:space="preserve"> --</w:t>
+      </w:r>
+      <w:proofErr w:type="spellStart"/>
+      <w:r>
+        <w:rPr>
+          <w:i/>
+        </w:rPr>
+        <w:t>only-dependencies</w:t>
+      </w:r>
+      <w:proofErr w:type="spellEnd"/>
+      <w:r>
+        <w:rPr>
+          <w:i/>
+        </w:rPr>
+        <w:t>“</w:t>
+      </w:r>
+      <w:r>
+        <w:t xml:space="preserve"> ausgeführt werden</w:t>
+      </w:r>
+      <w:r>
+        <w:t>.</w:t>
+      </w:r>
+    </w:p>
+    <w:p>
+      <w:pPr>
+        <w:pStyle w:val="Listenabsatz"/>
+        <w:numPr>
+          <w:ilvl w:val="0"/>
+          <w:numId w:val="3"/>
+        </w:numPr>
+      </w:pPr>
+      <w:r>
+        <w:t xml:space="preserve">Starten des </w:t>
+      </w:r>
+      <w:proofErr w:type="spellStart"/>
+      <w:r>
+        <w:t>Shopservers</w:t>
+      </w:r>
+      <w:proofErr w:type="spellEnd"/>
+      <w:r>
+        <w:t xml:space="preserve">. Dies geschieht über den Befehl </w:t>
+      </w:r>
+      <w:r>
+        <w:rPr>
+          <w:i/>
+        </w:rPr>
+        <w:t>„</w:t>
+      </w:r>
+      <w:proofErr w:type="spellStart"/>
+      <w:r>
+        <w:rPr>
+          <w:i/>
+        </w:rPr>
+        <w:t>yesod</w:t>
+      </w:r>
+      <w:proofErr w:type="spellEnd"/>
+      <w:r>
+        <w:rPr>
+          <w:i/>
+        </w:rPr>
+        <w:t xml:space="preserve"> </w:t>
+      </w:r>
+      <w:proofErr w:type="spellStart"/>
+      <w:r>
+        <w:rPr>
+          <w:i/>
+        </w:rPr>
+        <w:t>devel</w:t>
+      </w:r>
+      <w:proofErr w:type="spellEnd"/>
+      <w:r>
+        <w:rPr>
+          <w:i/>
+        </w:rPr>
+        <w:t>“</w:t>
+      </w:r>
+      <w:r>
+        <w:rPr>
+          <w:i/>
+        </w:rPr>
+        <w:t xml:space="preserve">  </w:t>
+      </w:r>
+      <w:r>
+        <w:t xml:space="preserve">im </w:t>
+      </w:r>
+      <w:proofErr w:type="spellStart"/>
+      <w:r>
+        <w:t>ecom</w:t>
+      </w:r>
+      <w:proofErr w:type="spellEnd"/>
+      <w:r>
+        <w:t>-Verzeichnis</w:t>
+      </w:r>
+      <w:r>
+        <w:t>.</w:t>
+      </w:r>
+      <w:r>
+        <w:t xml:space="preserve"> Zum Beenden des Servers reicht die Eingabe der Enter-Taste. </w:t>
+      </w:r>
+    </w:p>
+    <w:p>
+      <w:pPr>
+        <w:pStyle w:val="Listenabsatz"/>
+        <w:numPr>
+          <w:ilvl w:val="0"/>
+          <w:numId w:val="3"/>
+        </w:numPr>
+      </w:pPr>
+      <w:r>
+        <w:t>Währen</w:t>
+      </w:r>
+      <w:r>
+        <w:t xml:space="preserve">d der Server läuft, kann der Shop </w:t>
+      </w:r>
+      <w:proofErr w:type="spellStart"/>
+      <w:r>
+        <w:t>standartmässig</w:t>
+      </w:r>
+      <w:proofErr w:type="spellEnd"/>
+      <w:r>
+        <w:t xml:space="preserve"> unter der URL </w:t>
+      </w:r>
+      <w:hyperlink r:id="rId11" w:history="1">
+        <w:r>
+          <w:rPr>
+            <w:rStyle w:val="Hyperlink"/>
+            <w:i/>
+          </w:rPr>
+          <w:t>http://localhost:3000</w:t>
+        </w:r>
+      </w:hyperlink>
+      <w:r>
+        <w:rPr>
+          <w:i/>
+        </w:rPr>
+        <w:t xml:space="preserve"> </w:t>
+      </w:r>
+      <w:r>
+        <w:t>besucht werden</w:t>
+      </w:r>
+      <w:r>
+        <w:t xml:space="preserve">. Um einen nicht lokal laufenden </w:t>
+      </w:r>
+      <w:proofErr w:type="spellStart"/>
+      <w:r>
+        <w:t>Shopserver</w:t>
+      </w:r>
+      <w:proofErr w:type="spellEnd"/>
+      <w:r>
+        <w:t xml:space="preserve"> zu erreichen, muss die Ziel-URL in der Datei </w:t>
+      </w:r>
+      <w:proofErr w:type="spellStart"/>
+      <w:r>
+        <w:rPr>
+          <w:i/>
+        </w:rPr>
+        <w:t>config</w:t>
+      </w:r>
+      <w:proofErr w:type="spellEnd"/>
+      <w:r>
+        <w:rPr>
+          <w:i/>
+        </w:rPr>
+        <w:t>/</w:t>
+      </w:r>
+      <w:proofErr w:type="spellStart"/>
+      <w:r>
+        <w:rPr>
+          <w:i/>
+        </w:rPr>
+        <w:t>settings.yml</w:t>
+      </w:r>
+      <w:proofErr w:type="spellEnd"/>
+      <w:r>
+        <w:t xml:space="preserve"> </w:t>
+      </w:r>
+      <w:r>
+        <w:t xml:space="preserve"> eingetragen werden.</w:t>
+      </w:r>
+    </w:p>
+    <w:p/>
+    <w:p/>
+    <w:p/>
     <w:p>
       <w:pPr>
         <w:pStyle w:val="berschrift1"/>
       </w:pPr>
-      <w:r>
+      <w:bookmarkStart w:id="2" w:name="_Toc360568500"/>
+      <w:r>
+        <w:lastRenderedPageBreak/>
         <w:t>Die Navigationsleiste</w:t>
       </w:r>
-    </w:p>
-    <w:p>
-      <w:r>
-        <w:t>Ganz oben befindet sich die Navigationsleiste, über die mehrere Funktionen schnell erreicht werden können.</w:t>
+      <w:bookmarkEnd w:id="2"/>
+    </w:p>
+    <w:p>
+      <w:r>
+        <w:t>Auf jeder Seite g</w:t>
+      </w:r>
+      <w:r>
+        <w:t>anz oben befindet sich die Navigationsleiste, über die mehrere Funktionen schnell erreicht werden können.</w:t>
       </w:r>
       <w:r>
         <w:t xml:space="preserve"> Diese Leiste ist </w:t>
@@ -117,7 +1408,19 @@
         <w:pStyle w:val="Listenabsatz"/>
       </w:pPr>
       <w:r>
-        <w:t xml:space="preserve">ruft die Startseite auf </w:t>
+        <w:t>ruft die Startseite</w:t>
+      </w:r>
+      <w:r>
+        <w:t xml:space="preserve"> mit dem vollständigen </w:t>
+      </w:r>
+      <w:r>
+        <w:rPr>
+          <w:i/>
+        </w:rPr>
+        <w:t>Produktkatalog</w:t>
+      </w:r>
+      <w:r>
+        <w:t xml:space="preserve"> auf</w:t>
       </w:r>
     </w:p>
     <w:p>
@@ -146,7 +1449,13 @@
         <w:rPr>
           <w:i/>
         </w:rPr>
-        <w:t xml:space="preserve"> (grüner Kreis</w:t>
+        <w:t xml:space="preserve"> (</w:t>
+      </w:r>
+      <w:r>
+        <w:rPr>
+          <w:i/>
+        </w:rPr>
+        <w:t>gelber Kreis</w:t>
       </w:r>
       <w:r>
         <w:rPr>
@@ -172,13 +1481,16 @@
         <w:pStyle w:val="Listenabsatz"/>
       </w:pPr>
       <w:r>
-        <w:t>Kategorienfilterung</w:t>
-      </w:r>
-      <w:r>
-        <w:t xml:space="preserve">; </w:t>
-      </w:r>
-      <w:r>
-        <w:t xml:space="preserve">es werden nur Produkte angezeigt, die der gewählten Kategorie angehören </w:t>
+        <w:t xml:space="preserve">ruft eine Variante des </w:t>
+      </w:r>
+      <w:r>
+        <w:rPr>
+          <w:i/>
+        </w:rPr>
+        <w:t>Produktkatalogs</w:t>
+      </w:r>
+      <w:r>
+        <w:t xml:space="preserve"> auf, bei dem nur Artikel angezeigt werden, die der entsprechenden Kategorie angehören </w:t>
       </w:r>
     </w:p>
     <w:p>
@@ -207,7 +1519,19 @@
         <w:rPr>
           <w:i/>
         </w:rPr>
-        <w:t xml:space="preserve"> (blauer Kreis)</w:t>
+        <w:t xml:space="preserve"> (</w:t>
+      </w:r>
+      <w:r>
+        <w:rPr>
+          <w:i/>
+        </w:rPr>
+        <w:t>grüner Kreis</w:t>
+      </w:r>
+      <w:r>
+        <w:rPr>
+          <w:i/>
+        </w:rPr>
+        <w:t>)</w:t>
       </w:r>
       <w:r>
         <w:rPr>
@@ -250,7 +1574,19 @@
         <w:rPr>
           <w:i/>
         </w:rPr>
-        <w:t xml:space="preserve"> (gelber Kreis)</w:t>
+        <w:t xml:space="preserve"> (</w:t>
+      </w:r>
+      <w:r>
+        <w:rPr>
+          <w:i/>
+        </w:rPr>
+        <w:t>blauer Kreis</w:t>
+      </w:r>
+      <w:r>
+        <w:rPr>
+          <w:i/>
+        </w:rPr>
+        <w:t>)</w:t>
       </w:r>
       <w:r>
         <w:rPr>
@@ -290,14 +1626,175 @@
     </w:p>
     <w:p>
       <w:r>
+        <w:t xml:space="preserve">Direkt unterhalb der Navigationsleiste </w:t>
+      </w:r>
+      <w:r>
+        <w:t xml:space="preserve">und </w:t>
+      </w:r>
+      <w:r>
+        <w:t xml:space="preserve">genau </w:t>
+      </w:r>
+      <w:r>
+        <w:t xml:space="preserve">wie diese immer sichtbar, wird angezeigt, </w:t>
+      </w:r>
+      <w:r>
+        <w:t xml:space="preserve">ob zurzeit ein Nutzer eingeloggt ist. Ist dies der Fall, so </w:t>
+      </w:r>
+      <w:r>
+        <w:t xml:space="preserve">wird </w:t>
+      </w:r>
+      <w:r>
+        <w:t xml:space="preserve">zusätzlich </w:t>
+      </w:r>
+      <w:r>
+        <w:t xml:space="preserve">sein Name </w:t>
+      </w:r>
+      <w:r>
+        <w:t>eingeblendet</w:t>
+      </w:r>
+      <w:r>
+        <w:t xml:space="preserve"> </w:t>
+      </w:r>
+      <w:r>
+        <w:t xml:space="preserve"> (siehe </w:t>
+      </w:r>
+      <w:r>
+        <w:rPr>
+          <w:i/>
+        </w:rPr>
+        <w:t>lila Kreis</w:t>
+      </w:r>
+      <w:r>
+        <w:t xml:space="preserve">). </w:t>
+      </w:r>
+      <w:r>
+        <w:t xml:space="preserve">Außerdem  kann er mit der Schaltfläche </w:t>
+      </w:r>
+      <w:r>
+        <w:rPr>
+          <w:i/>
+        </w:rPr>
+        <w:t>Abmelden</w:t>
+      </w:r>
+      <w:r>
+        <w:rPr>
+          <w:i/>
+        </w:rPr>
+        <w:t xml:space="preserve"> (brauner Kreis)</w:t>
+      </w:r>
+      <w:r>
+        <w:t xml:space="preserve"> auf der rechten Seite ausgeloggt werden.</w:t>
+      </w:r>
+      <w:r>
+        <w:t xml:space="preserve"> </w:t>
+      </w:r>
+      <w:r>
+        <w:t xml:space="preserve"> Ist kein Nutzer angemeldet, </w:t>
+      </w:r>
+      <w:r>
+        <w:t>so</w:t>
+      </w:r>
+      <w:r>
+        <w:t xml:space="preserve"> </w:t>
+      </w:r>
+      <w:r>
+        <w:t>führt ein</w:t>
+      </w:r>
+      <w:r>
+        <w:t xml:space="preserve"> Klick auf die Schaltfläche </w:t>
+      </w:r>
+      <w:r>
+        <w:rPr>
+          <w:i/>
+        </w:rPr>
+        <w:t>Anmelden</w:t>
+      </w:r>
+      <w:r>
+        <w:t xml:space="preserve"> </w:t>
+      </w:r>
+      <w:r>
+        <w:t>zur</w:t>
+      </w:r>
+      <w:r>
+        <w:t xml:space="preserve"> Nutzerverwaltung (siehe Abschnitt </w:t>
+      </w:r>
+      <w:r>
+        <w:rPr>
+          <w:i/>
+        </w:rPr>
+        <w:t>Nutzer)</w:t>
+      </w:r>
+      <w:r>
+        <w:t xml:space="preserve">. </w:t>
+      </w:r>
+    </w:p>
+    <w:p>
+      <w:pPr>
         <w:rPr>
           <w:noProof/>
           <w:lang w:eastAsia="de-DE"/>
         </w:rPr>
+      </w:pPr>
+      <w:r>
+        <w:t>Wieder etwas darunter befindet sich die Nachrichtenarea</w:t>
+      </w:r>
+      <w:r>
+        <w:t xml:space="preserve"> (</w:t>
+      </w:r>
+      <w:r>
+        <w:rPr>
+          <w:i/>
+        </w:rPr>
+        <w:t>rosa Kreis</w:t>
+      </w:r>
+      <w:r>
+        <w:t>)</w:t>
+      </w:r>
+      <w:r>
+        <w:t>. Diese ist nur sichtbar, wenn es eine Meldung gibt, die angezeigt werden muss. Mit Klick auf das kleine x auf der rechten Seite kann die Nachrichtenarea ausgeblendet werden.</w:t>
+      </w:r>
+      <w:r>
+        <w:rPr>
+          <w:noProof/>
+          <w:lang w:eastAsia="de-DE"/>
+        </w:rPr>
+        <w:t xml:space="preserve"> </w:t>
+      </w:r>
+    </w:p>
+    <w:p>
+      <w:pPr>
+        <w:rPr>
+          <w:noProof/>
+          <w:lang w:eastAsia="de-DE"/>
+        </w:rPr>
+      </w:pPr>
+    </w:p>
+    <w:p>
+      <w:pPr>
+        <w:rPr>
+          <w:noProof/>
+          <w:lang w:eastAsia="de-DE"/>
+        </w:rPr>
+      </w:pPr>
+    </w:p>
+    <w:p>
+      <w:pPr>
+        <w:rPr>
+          <w:noProof/>
+          <w:lang w:eastAsia="de-DE"/>
+        </w:rPr>
+      </w:pPr>
+    </w:p>
+    <w:p>
+      <w:r>
+        <w:rPr>
+          <w:noProof/>
+          <w:lang w:eastAsia="de-DE"/>
+        </w:rPr>
         <w:drawing>
-          <wp:inline distT="0" distB="0" distL="0" distR="0" wp14:anchorId="6F29DAA8" wp14:editId="33B650B3">
-            <wp:extent cx="6410325" cy="530400"/>
-            <wp:effectExtent l="0" t="0" r="0" b="3175"/>
+          <wp:inline distT="0" distB="0" distL="0" distR="0" wp14:anchorId="0769BD9F" wp14:editId="7E9C2525">
+            <wp:extent cx="6138482" cy="1724025"/>
+            <wp:effectExtent l="0" t="0" r="0" b="0"/>
             <wp:docPr id="2" name="Grafik 2"/>
             <wp:cNvGraphicFramePr>
               <a:graphicFrameLocks xmlns:a="http://schemas.openxmlformats.org/drawingml/2006/main" noChangeAspect="1"/>
@@ -310,7 +1807,7 @@
                     <pic:cNvPicPr/>
                   </pic:nvPicPr>
                   <pic:blipFill>
-                    <a:blip r:embed="rId6">
+                    <a:blip r:embed="rId12">
                       <a:extLst>
                         <a:ext uri="{28A0092B-C50C-407E-A947-70E740481C1C}">
                           <a14:useLocalDpi xmlns:a14="http://schemas.microsoft.com/office/drawing/2010/main" val="0"/>
@@ -324,7 +1821,7 @@
                   <pic:spPr>
                     <a:xfrm>
                       <a:off x="0" y="0"/>
-                      <a:ext cx="6408206" cy="530225"/>
+                      <a:ext cx="6138482" cy="1724025"/>
                     </a:xfrm>
                     <a:prstGeom prst="rect">
                       <a:avLst/>
@@ -341,9 +1838,122 @@
       <w:pPr>
         <w:pStyle w:val="berschrift1"/>
       </w:pPr>
+      <w:bookmarkStart w:id="3" w:name="_Toc360568501"/>
+      <w:r>
+        <w:lastRenderedPageBreak/>
+        <w:t>Produktkatalog</w:t>
+      </w:r>
+      <w:bookmarkEnd w:id="3"/>
+    </w:p>
+    <w:p>
+      <w:r>
+        <w:t xml:space="preserve">Zu Beginn des Besuchs des Shops oder durch einen Klick auf eine der Schaltflächen </w:t>
+      </w:r>
+      <w:r>
+        <w:rPr>
+          <w:i/>
+        </w:rPr>
+        <w:t>Home</w:t>
+      </w:r>
+      <w:r>
+        <w:t xml:space="preserve"> oder </w:t>
+      </w:r>
+      <w:r>
+        <w:rPr>
+          <w:i/>
+        </w:rPr>
+        <w:t>Cat1</w:t>
+      </w:r>
+      <w:r>
+        <w:t xml:space="preserve"> bis </w:t>
+      </w:r>
+      <w:r>
+        <w:rPr>
+          <w:i/>
+        </w:rPr>
+        <w:t>Cat2</w:t>
+      </w:r>
+      <w:r>
+        <w:t xml:space="preserve"> in der Navigationsleiste gelangt man zum Produktkatalog, der alle vorhandenen Produkte darstellt. Ob und auf welche der Schaltflächen geklickt wurde, beeinflusst die Auswahl der angezeigten Produkte.</w:t>
+      </w:r>
+    </w:p>
+    <w:p>
+      <w:r>
+        <w:t>Sollte gerade ein Nutzer angemeldet sein, der bereits mindestens ein Produkt gekauft hat, so werden ihm zusätzlich Empfehlungen präsentiert, die auf seinen gemachten Käufen basieren. Über den Schieberegler darüber kann durch die verschiedenen Seiten geblättert werden.</w:t>
+      </w:r>
+    </w:p>
+    <w:p>
+      <w:r>
+        <w:t xml:space="preserve">Durch das Anklicken eines Artikels gelangt man auf dessen </w:t>
+      </w:r>
+      <w:r>
+        <w:rPr>
+          <w:i/>
+        </w:rPr>
+        <w:t>Produktbeschreibung</w:t>
+      </w:r>
+      <w:r>
+        <w:t xml:space="preserve"> (siehe dort).</w:t>
+      </w:r>
+    </w:p>
+    <w:p>
+      <w:r>
+        <w:rPr>
+          <w:noProof/>
+          <w:lang w:eastAsia="de-DE"/>
+        </w:rPr>
+        <w:drawing>
+          <wp:inline distT="0" distB="0" distL="0" distR="0">
+            <wp:extent cx="5760720" cy="3031490"/>
+            <wp:effectExtent l="0" t="0" r="0" b="0"/>
+            <wp:docPr id="8" name="Grafik 8"/>
+            <wp:cNvGraphicFramePr>
+              <a:graphicFrameLocks xmlns:a="http://schemas.openxmlformats.org/drawingml/2006/main" noChangeAspect="1"/>
+            </wp:cNvGraphicFramePr>
+            <a:graphic xmlns:a="http://schemas.openxmlformats.org/drawingml/2006/main">
+              <a:graphicData uri="http://schemas.openxmlformats.org/drawingml/2006/picture">
+                <pic:pic xmlns:pic="http://schemas.openxmlformats.org/drawingml/2006/picture">
+                  <pic:nvPicPr>
+                    <pic:cNvPr id="0" name="Produktkatalog.png"/>
+                    <pic:cNvPicPr/>
+                  </pic:nvPicPr>
+                  <pic:blipFill>
+                    <a:blip r:embed="rId13">
+                      <a:extLst>
+                        <a:ext uri="{28A0092B-C50C-407E-A947-70E740481C1C}">
+                          <a14:useLocalDpi xmlns:a14="http://schemas.microsoft.com/office/drawing/2010/main" val="0"/>
+                        </a:ext>
+                      </a:extLst>
+                    </a:blip>
+                    <a:stretch>
+                      <a:fillRect/>
+                    </a:stretch>
+                  </pic:blipFill>
+                  <pic:spPr>
+                    <a:xfrm>
+                      <a:off x="0" y="0"/>
+                      <a:ext cx="5760720" cy="3031490"/>
+                    </a:xfrm>
+                    <a:prstGeom prst="rect">
+                      <a:avLst/>
+                    </a:prstGeom>
+                  </pic:spPr>
+                </pic:pic>
+              </a:graphicData>
+            </a:graphic>
+          </wp:inline>
+        </w:drawing>
+      </w:r>
+    </w:p>
+    <w:p>
+      <w:pPr>
+        <w:pStyle w:val="berschrift1"/>
+      </w:pPr>
+      <w:bookmarkStart w:id="4" w:name="_Toc360568502"/>
       <w:r>
         <w:t>Verwaltung</w:t>
       </w:r>
+      <w:bookmarkEnd w:id="4"/>
     </w:p>
     <w:p>
       <w:r>
@@ -495,7 +2105,6 @@
           <w:noProof/>
           <w:lang w:eastAsia="de-DE"/>
         </w:rPr>
-        <w:lastRenderedPageBreak/>
         <w:drawing>
           <wp:inline distT="0" distB="0" distL="0" distR="0">
             <wp:extent cx="5760720" cy="941070"/>
@@ -512,7 +2121,7 @@
                     <pic:cNvPicPr/>
                   </pic:nvPicPr>
                   <pic:blipFill>
-                    <a:blip r:embed="rId7">
+                    <a:blip r:embed="rId14">
                       <a:extLst>
                         <a:ext uri="{28A0092B-C50C-407E-A947-70E740481C1C}">
                           <a14:useLocalDpi xmlns:a14="http://schemas.microsoft.com/office/drawing/2010/main" val="0"/>
@@ -543,9 +2152,12 @@
       <w:pPr>
         <w:pStyle w:val="berschrift1"/>
       </w:pPr>
-      <w:r>
+      <w:bookmarkStart w:id="5" w:name="_Toc360568503"/>
+      <w:r>
+        <w:lastRenderedPageBreak/>
         <w:t>Produkte</w:t>
       </w:r>
+      <w:bookmarkEnd w:id="5"/>
     </w:p>
     <w:p>
       <w:r>
@@ -591,36 +2203,7 @@
         <w:pStyle w:val="Listenabsatz"/>
       </w:pPr>
       <w:r>
-        <w:t xml:space="preserve">eine eindeutige Identifikationsnummer, über die jedes Produkt klar identifiziert </w:t>
-      </w:r>
-      <w:proofErr w:type="gramStart"/>
-      <w:r>
-        <w:t>werden</w:t>
-      </w:r>
-      <w:proofErr w:type="gramEnd"/>
-      <w:r>
-        <w:t xml:space="preserve"> kann</w:t>
-      </w:r>
-      <w:r>
-        <w:t xml:space="preserve">; ist anklickbar, um direkt zur </w:t>
-      </w:r>
-      <w:r>
-        <w:rPr>
-          <w:i/>
-        </w:rPr>
-        <w:t>Produktbeschreibung</w:t>
-      </w:r>
-      <w:r>
-        <w:t xml:space="preserve"> (siehe </w:t>
-      </w:r>
-      <w:r>
-        <w:t>dort</w:t>
-      </w:r>
-      <w:r>
-        <w:t xml:space="preserve">) </w:t>
-      </w:r>
-      <w:r>
-        <w:t xml:space="preserve"> zu gelangen</w:t>
+        <w:t>eine eindeutige Identifikationsnummer, über die jedes Produkt klar identifiziert werden kann</w:t>
       </w:r>
     </w:p>
     <w:p>
@@ -797,598 +2380,25 @@
     </w:p>
     <w:p>
       <w:r>
-        <w:t xml:space="preserve">Über die Schaltfläche </w:t>
-      </w:r>
-      <w:r>
-        <w:rPr>
-          <w:i/>
-        </w:rPr>
-        <w:t>Neue</w:t>
-      </w:r>
-      <w:r>
-        <w:rPr>
-          <w:i/>
-        </w:rPr>
-        <w:t xml:space="preserve">s Produkt hinzufügen </w:t>
-      </w:r>
-      <w:r>
-        <w:t xml:space="preserve">gelangt man zur Produkteeingabemaske, über die neue Produkte in den Shop </w:t>
-      </w:r>
-      <w:r>
-        <w:t>ein</w:t>
-      </w:r>
-      <w:r>
-        <w:t xml:space="preserve">gebracht werden können. </w:t>
-      </w:r>
-      <w:r>
-        <w:t xml:space="preserve">Dafür müssen alle Felder entsprechend der </w:t>
-      </w:r>
-      <w:r>
-        <w:t xml:space="preserve">gewünschten </w:t>
-      </w:r>
-      <w:r>
-        <w:t xml:space="preserve">Produktspezifikationen ausgefüllt werden. </w:t>
-      </w:r>
-      <w:r>
-        <w:t xml:space="preserve">Von oben nach unten </w:t>
-      </w:r>
-      <w:r>
-        <w:t>haben sie folgende Bedeutung</w:t>
-      </w:r>
-      <w:r>
-        <w:t>en</w:t>
-      </w:r>
-      <w:r>
-        <w:t>:</w:t>
-      </w:r>
-    </w:p>
-    <w:p>
-      <w:pPr>
-        <w:pStyle w:val="Listenabsatz"/>
-        <w:numPr>
-          <w:ilvl w:val="0"/>
-          <w:numId w:val="2"/>
-        </w:numPr>
-        <w:rPr>
-          <w:i/>
-        </w:rPr>
-      </w:pPr>
-      <w:r>
-        <w:rPr>
-          <w:i/>
-        </w:rPr>
-        <w:t>Titel</w:t>
-      </w:r>
-    </w:p>
-    <w:p>
-      <w:pPr>
-        <w:pStyle w:val="Listenabsatz"/>
-      </w:pPr>
-      <w:r>
-        <w:t>Name des Produktes</w:t>
-      </w:r>
-    </w:p>
-    <w:p>
-      <w:pPr>
-        <w:pStyle w:val="Listenabsatz"/>
-      </w:pPr>
-    </w:p>
-    <w:p>
-      <w:pPr>
-        <w:pStyle w:val="Listenabsatz"/>
-        <w:numPr>
-          <w:ilvl w:val="0"/>
-          <w:numId w:val="2"/>
-        </w:numPr>
-        <w:rPr>
-          <w:i/>
-        </w:rPr>
-      </w:pPr>
-      <w:r>
-        <w:rPr>
-          <w:i/>
-        </w:rPr>
-        <w:t>Ausrüstungsplatz</w:t>
-      </w:r>
-    </w:p>
-    <w:p>
-      <w:pPr>
-        <w:pStyle w:val="Listenabsatz"/>
-      </w:pPr>
-      <w:r>
-        <w:t>Drop-Down-Menü zur Auswahl  des Ausrüstungsplatzes, der von dem Produkt belegt wird</w:t>
-      </w:r>
-    </w:p>
-    <w:p>
-      <w:pPr>
-        <w:pStyle w:val="Listenabsatz"/>
-      </w:pPr>
-    </w:p>
-    <w:p>
-      <w:pPr>
-        <w:pStyle w:val="Listenabsatz"/>
-        <w:numPr>
-          <w:ilvl w:val="0"/>
-          <w:numId w:val="2"/>
-        </w:numPr>
-        <w:rPr>
-          <w:i/>
-        </w:rPr>
-      </w:pPr>
-      <w:r>
-        <w:rPr>
-          <w:i/>
-        </w:rPr>
-        <w:t>Kategorien</w:t>
-      </w:r>
-    </w:p>
-    <w:p>
-      <w:pPr>
-        <w:pStyle w:val="Listenabsatz"/>
-      </w:pPr>
-      <w:r>
-        <w:t xml:space="preserve">kommaseparierte Liste der </w:t>
-      </w:r>
-      <w:r>
-        <w:t>Kategorien, zu denen das Produkt gehören soll</w:t>
-      </w:r>
-    </w:p>
-    <w:p>
-      <w:pPr>
-        <w:pStyle w:val="Listenabsatz"/>
-      </w:pPr>
-    </w:p>
-    <w:p>
-      <w:pPr>
-        <w:pStyle w:val="Listenabsatz"/>
-        <w:numPr>
-          <w:ilvl w:val="0"/>
-          <w:numId w:val="2"/>
-        </w:numPr>
-        <w:rPr>
-          <w:i/>
-        </w:rPr>
-      </w:pPr>
-      <w:r>
-        <w:rPr>
-          <w:i/>
-        </w:rPr>
-        <w:t>Größen</w:t>
-      </w:r>
-    </w:p>
-    <w:p>
-      <w:pPr>
-        <w:pStyle w:val="Listenabsatz"/>
-      </w:pPr>
-      <w:r>
-        <w:t>kommaseparierte Liste der Größen, in denen das Produkt verfügbar sein soll</w:t>
-      </w:r>
-    </w:p>
-    <w:p>
-      <w:pPr>
-        <w:pStyle w:val="Listenabsatz"/>
-        <w:numPr>
-          <w:ilvl w:val="0"/>
-          <w:numId w:val="2"/>
-        </w:numPr>
-        <w:rPr>
-          <w:i/>
-        </w:rPr>
-      </w:pPr>
-      <w:r>
-        <w:rPr>
-          <w:i/>
-        </w:rPr>
-        <w:lastRenderedPageBreak/>
-        <w:t>Farben</w:t>
-      </w:r>
-    </w:p>
-    <w:p>
-      <w:pPr>
-        <w:pStyle w:val="Listenabsatz"/>
-      </w:pPr>
-      <w:r>
-        <w:t xml:space="preserve">kommaseparierte Liste der Farben, in denen das Produkt verfügbar sein soll; die Farben müssen in ihren </w:t>
-      </w:r>
-      <w:proofErr w:type="spellStart"/>
-      <w:r>
-        <w:t>Hexwerten</w:t>
-      </w:r>
-      <w:proofErr w:type="spellEnd"/>
-      <w:r>
-        <w:t xml:space="preserve"> angegeben werden</w:t>
-      </w:r>
-    </w:p>
-    <w:p>
-      <w:pPr>
-        <w:pStyle w:val="Listenabsatz"/>
-      </w:pPr>
-    </w:p>
-    <w:p>
-      <w:pPr>
-        <w:pStyle w:val="Listenabsatz"/>
-        <w:numPr>
-          <w:ilvl w:val="0"/>
-          <w:numId w:val="2"/>
-        </w:numPr>
-        <w:rPr>
-          <w:i/>
-        </w:rPr>
-      </w:pPr>
-      <w:r>
-        <w:rPr>
-          <w:i/>
-        </w:rPr>
-        <w:t xml:space="preserve">Stärke, </w:t>
-      </w:r>
-      <w:r>
-        <w:rPr>
-          <w:i/>
-        </w:rPr>
-        <w:t>Intelligenz, Ge</w:t>
-      </w:r>
-      <w:r>
-        <w:rPr>
-          <w:i/>
-        </w:rPr>
-        <w:t>schicklichkeit, Ausdauer (erste vier)</w:t>
-      </w:r>
-    </w:p>
-    <w:p>
-      <w:pPr>
-        <w:pStyle w:val="Listenabsatz"/>
-      </w:pPr>
-      <w:proofErr w:type="spellStart"/>
-      <w:r>
-        <w:t>Attributsvoraussetzungen</w:t>
-      </w:r>
-      <w:proofErr w:type="spellEnd"/>
-      <w:r>
-        <w:t>, um das Produkt verwenden zu können</w:t>
-      </w:r>
-    </w:p>
-    <w:p>
-      <w:pPr>
-        <w:pStyle w:val="Listenabsatz"/>
-      </w:pPr>
-    </w:p>
-    <w:p>
-      <w:pPr>
-        <w:pStyle w:val="Listenabsatz"/>
-        <w:numPr>
-          <w:ilvl w:val="0"/>
-          <w:numId w:val="2"/>
-        </w:numPr>
-        <w:rPr>
-          <w:i/>
-        </w:rPr>
-      </w:pPr>
-      <w:r>
-        <w:rPr>
-          <w:i/>
-        </w:rPr>
-        <w:t xml:space="preserve">Stärke, </w:t>
-      </w:r>
-      <w:r>
-        <w:rPr>
-          <w:i/>
-        </w:rPr>
-        <w:t>Intelligenz, Ge</w:t>
-      </w:r>
-      <w:r>
-        <w:rPr>
-          <w:i/>
-        </w:rPr>
-        <w:t>schicklichkeit, Ausdauer (zweite vier)</w:t>
-      </w:r>
-    </w:p>
-    <w:p>
-      <w:pPr>
-        <w:pStyle w:val="Listenabsatz"/>
-      </w:pPr>
-      <w:r>
-        <w:t xml:space="preserve">durch das Tragen des Produktes erhaltene </w:t>
-      </w:r>
-      <w:proofErr w:type="spellStart"/>
-      <w:r>
-        <w:t>Attributsboni</w:t>
-      </w:r>
-      <w:proofErr w:type="spellEnd"/>
-    </w:p>
-    <w:p>
-      <w:pPr>
-        <w:pStyle w:val="Listenabsatz"/>
-      </w:pPr>
-    </w:p>
-    <w:p>
-      <w:pPr>
-        <w:pStyle w:val="Listenabsatz"/>
-        <w:numPr>
-          <w:ilvl w:val="0"/>
-          <w:numId w:val="2"/>
-        </w:numPr>
-        <w:rPr>
-          <w:i/>
-        </w:rPr>
-      </w:pPr>
-      <w:r>
-        <w:rPr>
-          <w:i/>
-        </w:rPr>
-        <w:t>Beschreibung</w:t>
-      </w:r>
-    </w:p>
-    <w:p>
-      <w:pPr>
-        <w:pStyle w:val="Listenabsatz"/>
-      </w:pPr>
-      <w:r>
-        <w:t>eine Beschreibung des Produktes</w:t>
-      </w:r>
-    </w:p>
-    <w:p>
-      <w:r>
-        <w:t xml:space="preserve">Mit Betätigen der Schaltfläche </w:t>
-      </w:r>
-      <w:r>
-        <w:rPr>
-          <w:i/>
-        </w:rPr>
-        <w:t>Absenden</w:t>
-      </w:r>
-      <w:r>
-        <w:t xml:space="preserve"> wird das neue Produkt </w:t>
-      </w:r>
-      <w:r>
-        <w:t xml:space="preserve">in den Shop übernommen, während ein Klick auf </w:t>
-      </w:r>
-      <w:r>
-        <w:rPr>
-          <w:i/>
-        </w:rPr>
-        <w:t>Zurück</w:t>
-      </w:r>
-      <w:r>
-        <w:t xml:space="preserve"> die Neueingabe abbricht. In beiden Fällen kehrt das Programm auf die Produktverwaltung zurück.</w:t>
-      </w:r>
-    </w:p>
-    <w:p>
-      <w:pPr>
-        <w:pStyle w:val="berschrift1"/>
-      </w:pPr>
-      <w:r>
-        <w:t>Assoziationen</w:t>
-      </w:r>
-    </w:p>
-    <w:p>
-      <w:r>
-        <w:t>Noch nicht implementiert…</w:t>
-      </w:r>
-    </w:p>
-    <w:p>
-      <w:pPr>
-        <w:pStyle w:val="berschrift1"/>
-      </w:pPr>
-      <w:r>
-        <w:t>Nutzer</w:t>
-      </w:r>
-    </w:p>
-    <w:p>
-      <w:r>
-        <w:t>Die Administration der im Shopsystem registrierten Nutzer erfolgt über die Nutzerverwaltung</w:t>
-      </w:r>
-      <w:r>
-        <w:t xml:space="preserve">, die über das Verwaltungsmenü erreichbar ist. </w:t>
-      </w:r>
-      <w:r>
-        <w:t xml:space="preserve">Eine Tabelle listet alle </w:t>
-      </w:r>
-      <w:r>
-        <w:t xml:space="preserve">im System </w:t>
-      </w:r>
-      <w:r>
-        <w:t>vorhanden</w:t>
-      </w:r>
-      <w:r>
-        <w:t>en Nutzer</w:t>
-      </w:r>
-      <w:r>
-        <w:t xml:space="preserve"> auf. Die Tabellenzeilen haben von links nach rechts </w:t>
-      </w:r>
-      <w:proofErr w:type="gramStart"/>
-      <w:r>
-        <w:t>die</w:t>
-      </w:r>
-      <w:proofErr w:type="gramEnd"/>
-      <w:r>
-        <w:t xml:space="preserve"> folgenden Bedeutungen:</w:t>
-      </w:r>
-    </w:p>
-    <w:p>
-      <w:pPr>
-        <w:pStyle w:val="Listenabsatz"/>
-        <w:numPr>
-          <w:ilvl w:val="0"/>
-          <w:numId w:val="2"/>
-        </w:numPr>
-        <w:rPr>
-          <w:i/>
-        </w:rPr>
-      </w:pPr>
-      <w:r>
-        <w:rPr>
-          <w:i/>
-        </w:rPr>
-        <w:t>Nutzername</w:t>
-      </w:r>
-    </w:p>
-    <w:p>
-      <w:pPr>
-        <w:pStyle w:val="Listenabsatz"/>
-      </w:pPr>
-      <w:r>
-        <w:t>der Name des Nutzers; ist anklickbar, um direkt zum</w:t>
-      </w:r>
-      <w:r>
-        <w:t xml:space="preserve"> </w:t>
-      </w:r>
-      <w:r>
-        <w:t>Kauf-Verlauf</w:t>
-      </w:r>
-      <w:r>
-        <w:rPr>
-          <w:i/>
-        </w:rPr>
-        <w:t xml:space="preserve"> (siehe unten) </w:t>
-      </w:r>
-      <w:r>
-        <w:t>zu gelangen</w:t>
-      </w:r>
-    </w:p>
-    <w:p>
-      <w:pPr>
-        <w:pStyle w:val="Listenabsatz"/>
-      </w:pPr>
-    </w:p>
-    <w:p>
-      <w:pPr>
-        <w:pStyle w:val="Listenabsatz"/>
-        <w:numPr>
-          <w:ilvl w:val="0"/>
-          <w:numId w:val="2"/>
-        </w:numPr>
-        <w:rPr>
-          <w:i/>
-        </w:rPr>
-      </w:pPr>
-      <w:r>
-        <w:rPr>
-          <w:i/>
-        </w:rPr>
-        <w:t>Gekaufte Produkte</w:t>
-      </w:r>
-    </w:p>
-    <w:p>
-      <w:pPr>
-        <w:pStyle w:val="Listenabsatz"/>
-      </w:pPr>
-      <w:r>
-        <w:t>die Anzahl der von diesem Nutzer gekauften Produkte; ist anklickbar, um direkt zum</w:t>
-      </w:r>
-      <w:r>
-        <w:t xml:space="preserve"> </w:t>
-      </w:r>
-      <w:r>
-        <w:t>Kauf-Verlauf</w:t>
-      </w:r>
-      <w:r>
-        <w:rPr>
-          <w:i/>
-        </w:rPr>
-        <w:t xml:space="preserve"> (siehe unten) </w:t>
-      </w:r>
-      <w:r>
-        <w:t>zu gelangen</w:t>
-      </w:r>
-    </w:p>
-    <w:p>
-      <w:pPr>
-        <w:pStyle w:val="Listenabsatz"/>
-      </w:pPr>
-    </w:p>
-    <w:p>
-      <w:pPr>
-        <w:pStyle w:val="Listenabsatz"/>
-        <w:numPr>
-          <w:ilvl w:val="0"/>
-          <w:numId w:val="2"/>
-        </w:numPr>
-      </w:pPr>
-      <w:r>
-        <w:t>Aktionen</w:t>
-      </w:r>
-    </w:p>
-    <w:p>
-      <w:pPr>
-        <w:pStyle w:val="Listenabsatz"/>
-      </w:pPr>
-      <w:r>
-        <w:t xml:space="preserve">drei Schaltflächen, mit denen der Nutzer konfiguriert </w:t>
-      </w:r>
-      <w:proofErr w:type="gramStart"/>
-      <w:r>
-        <w:t>werden</w:t>
-      </w:r>
-      <w:proofErr w:type="gramEnd"/>
-      <w:r>
-        <w:t xml:space="preserve"> kann (siehe unten)</w:t>
-      </w:r>
-    </w:p>
-    <w:p>
-      <w:r>
-        <w:t xml:space="preserve">Die drei Schaltflächen haben von links nach rechts </w:t>
-      </w:r>
-      <w:proofErr w:type="gramStart"/>
-      <w:r>
-        <w:t>die</w:t>
-      </w:r>
-      <w:proofErr w:type="gramEnd"/>
-      <w:r>
-        <w:t xml:space="preserve"> folgenden Funktionen:</w:t>
-      </w:r>
-    </w:p>
-    <w:p>
-      <w:pPr>
-        <w:pStyle w:val="Listenabsatz"/>
-        <w:numPr>
-          <w:ilvl w:val="0"/>
-          <w:numId w:val="2"/>
-        </w:numPr>
-      </w:pPr>
-      <w:r>
-        <w:t>Nutzer löschen (roter Kreis)</w:t>
-      </w:r>
-    </w:p>
-    <w:p>
-      <w:pPr>
-        <w:pStyle w:val="Listenabsatz"/>
-        <w:numPr>
-          <w:ilvl w:val="0"/>
-          <w:numId w:val="2"/>
-        </w:numPr>
-      </w:pPr>
-      <w:r>
-        <w:t xml:space="preserve">als entsprechender </w:t>
-      </w:r>
-      <w:r>
-        <w:t xml:space="preserve">Nutzer </w:t>
-      </w:r>
-      <w:r>
-        <w:t>einloggen;</w:t>
-      </w:r>
-      <w:r>
-        <w:t xml:space="preserve"> ein eventuell bereits eingeloggter </w:t>
-      </w:r>
-      <w:r>
-        <w:t xml:space="preserve">anderer </w:t>
-      </w:r>
-      <w:r>
-        <w:t>Nutzer wird dadurch ausgeloggt</w:t>
-      </w:r>
-      <w:r>
-        <w:t xml:space="preserve"> (grüner Kreis)</w:t>
-      </w:r>
-    </w:p>
-    <w:p>
-      <w:pPr>
-        <w:pStyle w:val="Listenabsatz"/>
-        <w:numPr>
-          <w:ilvl w:val="0"/>
-          <w:numId w:val="2"/>
-        </w:numPr>
-      </w:pPr>
-      <w:r>
-        <w:t>vollständigen Kauf-Verlauf des Nutzers löschen (blauer Kreis)</w:t>
+        <w:t>Jede Tabellenzeile i</w:t>
+      </w:r>
+      <w:r>
+        <w:t xml:space="preserve">st anklickbar, um direkt zur </w:t>
+      </w:r>
+      <w:r>
+        <w:t xml:space="preserve">entsprechenden </w:t>
+      </w:r>
+      <w:r>
+        <w:rPr>
+          <w:i/>
+        </w:rPr>
+        <w:t>Produktbeschreibung</w:t>
+      </w:r>
+      <w:r>
+        <w:t xml:space="preserve"> (siehe dort)  zu gelangen</w:t>
+      </w:r>
+      <w:r>
+        <w:t>.</w:t>
       </w:r>
     </w:p>
     <w:p>
@@ -1397,12 +2407,11 @@
           <w:noProof/>
           <w:lang w:eastAsia="de-DE"/>
         </w:rPr>
-        <w:lastRenderedPageBreak/>
         <w:drawing>
           <wp:inline distT="0" distB="0" distL="0" distR="0">
-            <wp:extent cx="5760720" cy="1064895"/>
-            <wp:effectExtent l="0" t="0" r="0" b="1905"/>
-            <wp:docPr id="4" name="Grafik 4"/>
+            <wp:extent cx="5760720" cy="2606675"/>
+            <wp:effectExtent l="0" t="0" r="0" b="3175"/>
+            <wp:docPr id="9" name="Grafik 9"/>
             <wp:cNvGraphicFramePr>
               <a:graphicFrameLocks xmlns:a="http://schemas.openxmlformats.org/drawingml/2006/main" noChangeAspect="1"/>
             </wp:cNvGraphicFramePr>
@@ -1410,11 +2419,11 @@
               <a:graphicData uri="http://schemas.openxmlformats.org/drawingml/2006/picture">
                 <pic:pic xmlns:pic="http://schemas.openxmlformats.org/drawingml/2006/picture">
                   <pic:nvPicPr>
-                    <pic:cNvPr id="0" name="Nutzer.png"/>
+                    <pic:cNvPr id="0" name="Produkte.png"/>
                     <pic:cNvPicPr/>
                   </pic:nvPicPr>
                   <pic:blipFill>
-                    <a:blip r:embed="rId8">
+                    <a:blip r:embed="rId15">
                       <a:extLst>
                         <a:ext uri="{28A0092B-C50C-407E-A947-70E740481C1C}">
                           <a14:useLocalDpi xmlns:a14="http://schemas.microsoft.com/office/drawing/2010/main" val="0"/>
@@ -1428,7 +2437,7 @@
                   <pic:spPr>
                     <a:xfrm>
                       <a:off x="0" y="0"/>
-                      <a:ext cx="5760720" cy="1064895"/>
+                      <a:ext cx="5760720" cy="2606675"/>
                     </a:xfrm>
                     <a:prstGeom prst="rect">
                       <a:avLst/>
@@ -1441,20 +2450,498 @@
         </w:drawing>
       </w:r>
     </w:p>
-    <w:p>
-      <w:r>
-        <w:t>Der Kauf-Verlauf zeigt alle Produkte, die ein Nutzer erworben hat. Zusätzlich zum Titel des Produktes steht die gewählte Farbe und Größe dabei. Durch einen Klick auf eine Löschen-Schaltfläche (roter Kreis) wird das dazugehörige Produkt gelöscht.  Die Produkttitel sind anklickbar und füh</w:t>
-      </w:r>
-      <w:bookmarkStart w:id="0" w:name="_GoBack"/>
-      <w:bookmarkEnd w:id="0"/>
-      <w:r>
-        <w:t xml:space="preserve">ren direkt zur dazugehörigen </w:t>
-      </w:r>
-      <w:r>
-        <w:rPr>
-          <w:i/>
-        </w:rPr>
-        <w:t>Produktbeschreibung</w:t>
+    <w:p/>
+    <w:p/>
+    <w:p/>
+    <w:p/>
+    <w:p>
+      <w:r>
+        <w:lastRenderedPageBreak/>
+        <w:t xml:space="preserve">Über die Schaltfläche </w:t>
+      </w:r>
+      <w:r>
+        <w:rPr>
+          <w:i/>
+        </w:rPr>
+        <w:t>Neue</w:t>
+      </w:r>
+      <w:r>
+        <w:rPr>
+          <w:i/>
+        </w:rPr>
+        <w:t xml:space="preserve">s Produkt hinzufügen </w:t>
+      </w:r>
+      <w:r>
+        <w:t xml:space="preserve">gelangt man zur Produkteeingabemaske, über die neue Produkte in den Shop </w:t>
+      </w:r>
+      <w:r>
+        <w:t>ein</w:t>
+      </w:r>
+      <w:r>
+        <w:t xml:space="preserve">gebracht werden können. </w:t>
+      </w:r>
+      <w:r>
+        <w:t xml:space="preserve">Dafür müssen alle Felder entsprechend der </w:t>
+      </w:r>
+      <w:r>
+        <w:t xml:space="preserve">gewünschten </w:t>
+      </w:r>
+      <w:r>
+        <w:t xml:space="preserve">Produktspezifikationen ausgefüllt werden. </w:t>
+      </w:r>
+      <w:r>
+        <w:t xml:space="preserve">Von oben nach unten </w:t>
+      </w:r>
+      <w:r>
+        <w:t>haben sie folgende Bedeutung</w:t>
+      </w:r>
+      <w:r>
+        <w:t>en</w:t>
+      </w:r>
+      <w:r>
+        <w:t>:</w:t>
+      </w:r>
+    </w:p>
+    <w:p>
+      <w:pPr>
+        <w:pStyle w:val="Listenabsatz"/>
+        <w:numPr>
+          <w:ilvl w:val="0"/>
+          <w:numId w:val="2"/>
+        </w:numPr>
+        <w:rPr>
+          <w:i/>
+        </w:rPr>
+      </w:pPr>
+      <w:r>
+        <w:rPr>
+          <w:i/>
+        </w:rPr>
+        <w:t>Titel</w:t>
+      </w:r>
+    </w:p>
+    <w:p>
+      <w:pPr>
+        <w:pStyle w:val="Listenabsatz"/>
+      </w:pPr>
+      <w:r>
+        <w:t>Name des Produktes</w:t>
+      </w:r>
+    </w:p>
+    <w:p>
+      <w:pPr>
+        <w:pStyle w:val="Listenabsatz"/>
+      </w:pPr>
+    </w:p>
+    <w:p>
+      <w:pPr>
+        <w:pStyle w:val="Listenabsatz"/>
+        <w:numPr>
+          <w:ilvl w:val="0"/>
+          <w:numId w:val="2"/>
+        </w:numPr>
+        <w:rPr>
+          <w:i/>
+        </w:rPr>
+      </w:pPr>
+      <w:r>
+        <w:rPr>
+          <w:i/>
+        </w:rPr>
+        <w:t>Ausrüstungsplatz</w:t>
+      </w:r>
+    </w:p>
+    <w:p>
+      <w:pPr>
+        <w:pStyle w:val="Listenabsatz"/>
+      </w:pPr>
+      <w:r>
+        <w:t>Drop-Down-Menü zur Auswahl  des Ausrüstungsplatzes, der von dem Produkt belegt wird</w:t>
+      </w:r>
+    </w:p>
+    <w:p>
+      <w:pPr>
+        <w:pStyle w:val="Listenabsatz"/>
+      </w:pPr>
+    </w:p>
+    <w:p>
+      <w:pPr>
+        <w:pStyle w:val="Listenabsatz"/>
+        <w:numPr>
+          <w:ilvl w:val="0"/>
+          <w:numId w:val="2"/>
+        </w:numPr>
+        <w:rPr>
+          <w:i/>
+        </w:rPr>
+      </w:pPr>
+      <w:r>
+        <w:rPr>
+          <w:i/>
+        </w:rPr>
+        <w:t>Kategorien</w:t>
+      </w:r>
+    </w:p>
+    <w:p>
+      <w:pPr>
+        <w:pStyle w:val="Listenabsatz"/>
+      </w:pPr>
+      <w:r>
+        <w:t xml:space="preserve">kommaseparierte Liste der </w:t>
+      </w:r>
+      <w:r>
+        <w:t>Kategorien, zu denen das Produkt gehören soll</w:t>
+      </w:r>
+    </w:p>
+    <w:p>
+      <w:pPr>
+        <w:pStyle w:val="Listenabsatz"/>
+      </w:pPr>
+    </w:p>
+    <w:p>
+      <w:pPr>
+        <w:pStyle w:val="Listenabsatz"/>
+        <w:numPr>
+          <w:ilvl w:val="0"/>
+          <w:numId w:val="2"/>
+        </w:numPr>
+        <w:rPr>
+          <w:i/>
+        </w:rPr>
+      </w:pPr>
+      <w:r>
+        <w:rPr>
+          <w:i/>
+        </w:rPr>
+        <w:t>Größen</w:t>
+      </w:r>
+    </w:p>
+    <w:p>
+      <w:pPr>
+        <w:pStyle w:val="Listenabsatz"/>
+      </w:pPr>
+      <w:r>
+        <w:t>kommaseparierte Liste der Größen, in denen das Produkt verfügbar sein soll</w:t>
+      </w:r>
+    </w:p>
+    <w:p>
+      <w:pPr>
+        <w:pStyle w:val="Listenabsatz"/>
+        <w:numPr>
+          <w:ilvl w:val="0"/>
+          <w:numId w:val="2"/>
+        </w:numPr>
+        <w:rPr>
+          <w:i/>
+        </w:rPr>
+      </w:pPr>
+      <w:r>
+        <w:rPr>
+          <w:i/>
+        </w:rPr>
+        <w:t>Farben</w:t>
+      </w:r>
+    </w:p>
+    <w:p>
+      <w:pPr>
+        <w:pStyle w:val="Listenabsatz"/>
+      </w:pPr>
+      <w:r>
+        <w:t xml:space="preserve">kommaseparierte Liste der Farben, in denen das Produkt verfügbar sein soll; die Farben müssen in ihren </w:t>
+      </w:r>
+      <w:proofErr w:type="spellStart"/>
+      <w:r>
+        <w:t>Hexwerten</w:t>
+      </w:r>
+      <w:proofErr w:type="spellEnd"/>
+      <w:r>
+        <w:t xml:space="preserve"> angegeben werden</w:t>
+      </w:r>
+    </w:p>
+    <w:p>
+      <w:pPr>
+        <w:pStyle w:val="Listenabsatz"/>
+      </w:pPr>
+    </w:p>
+    <w:p>
+      <w:pPr>
+        <w:pStyle w:val="Listenabsatz"/>
+        <w:numPr>
+          <w:ilvl w:val="0"/>
+          <w:numId w:val="2"/>
+        </w:numPr>
+        <w:rPr>
+          <w:i/>
+        </w:rPr>
+      </w:pPr>
+      <w:r>
+        <w:rPr>
+          <w:i/>
+        </w:rPr>
+        <w:t xml:space="preserve">Stärke, </w:t>
+      </w:r>
+      <w:r>
+        <w:rPr>
+          <w:i/>
+        </w:rPr>
+        <w:t>Intelligenz, Ge</w:t>
+      </w:r>
+      <w:r>
+        <w:rPr>
+          <w:i/>
+        </w:rPr>
+        <w:t>schicklichkeit, Ausdauer (erste vier)</w:t>
+      </w:r>
+    </w:p>
+    <w:p>
+      <w:pPr>
+        <w:pStyle w:val="Listenabsatz"/>
+      </w:pPr>
+      <w:proofErr w:type="spellStart"/>
+      <w:r>
+        <w:t>Attributsvoraussetzungen</w:t>
+      </w:r>
+      <w:proofErr w:type="spellEnd"/>
+      <w:r>
+        <w:t>, um das Produkt verwenden zu können</w:t>
+      </w:r>
+    </w:p>
+    <w:p>
+      <w:pPr>
+        <w:pStyle w:val="Listenabsatz"/>
+        <w:numPr>
+          <w:ilvl w:val="0"/>
+          <w:numId w:val="2"/>
+        </w:numPr>
+        <w:rPr>
+          <w:i/>
+        </w:rPr>
+      </w:pPr>
+      <w:r>
+        <w:rPr>
+          <w:i/>
+        </w:rPr>
+        <w:t xml:space="preserve">Stärke, </w:t>
+      </w:r>
+      <w:r>
+        <w:rPr>
+          <w:i/>
+        </w:rPr>
+        <w:t>Intelligenz, Ge</w:t>
+      </w:r>
+      <w:r>
+        <w:rPr>
+          <w:i/>
+        </w:rPr>
+        <w:t>schicklichkeit, Ausdauer (zweite vier)</w:t>
+      </w:r>
+    </w:p>
+    <w:p>
+      <w:pPr>
+        <w:pStyle w:val="Listenabsatz"/>
+      </w:pPr>
+      <w:r>
+        <w:t xml:space="preserve">durch das Tragen des Produktes erhaltene </w:t>
+      </w:r>
+      <w:proofErr w:type="spellStart"/>
+      <w:r>
+        <w:t>Attributsboni</w:t>
+      </w:r>
+      <w:proofErr w:type="spellEnd"/>
+    </w:p>
+    <w:p>
+      <w:pPr>
+        <w:pStyle w:val="Listenabsatz"/>
+      </w:pPr>
+    </w:p>
+    <w:p>
+      <w:pPr>
+        <w:pStyle w:val="Listenabsatz"/>
+        <w:numPr>
+          <w:ilvl w:val="0"/>
+          <w:numId w:val="2"/>
+        </w:numPr>
+        <w:rPr>
+          <w:i/>
+        </w:rPr>
+      </w:pPr>
+      <w:r>
+        <w:rPr>
+          <w:i/>
+        </w:rPr>
+        <w:t>Beschreibung</w:t>
+      </w:r>
+    </w:p>
+    <w:p>
+      <w:pPr>
+        <w:pStyle w:val="Listenabsatz"/>
+      </w:pPr>
+      <w:r>
+        <w:t>eine Beschreibung des Produktes</w:t>
+      </w:r>
+    </w:p>
+    <w:p>
+      <w:r>
+        <w:t xml:space="preserve">Mit Betätigen der Schaltfläche </w:t>
+      </w:r>
+      <w:r>
+        <w:rPr>
+          <w:i/>
+        </w:rPr>
+        <w:t>Absenden</w:t>
+      </w:r>
+      <w:r>
+        <w:t xml:space="preserve"> wird das neue Produkt </w:t>
+      </w:r>
+      <w:r>
+        <w:t xml:space="preserve">in den Shop übernommen, während ein Klick auf </w:t>
+      </w:r>
+      <w:r>
+        <w:rPr>
+          <w:i/>
+        </w:rPr>
+        <w:t>Zurück</w:t>
+      </w:r>
+      <w:r>
+        <w:t xml:space="preserve"> die Neueingabe abbricht. In beiden Fällen kehrt das Programm auf die Produktverwaltung zurück.</w:t>
+      </w:r>
+    </w:p>
+    <w:p>
+      <w:pPr>
+        <w:pStyle w:val="berschrift1"/>
+      </w:pPr>
+      <w:bookmarkStart w:id="6" w:name="_Toc360568504"/>
+      <w:r>
+        <w:t>Assoziationen</w:t>
+      </w:r>
+      <w:bookmarkEnd w:id="6"/>
+    </w:p>
+    <w:p>
+      <w:r>
+        <w:t>Noch nicht implementiert…</w:t>
+      </w:r>
+    </w:p>
+    <w:p/>
+    <w:p/>
+    <w:p/>
+    <w:p/>
+    <w:p>
+      <w:pPr>
+        <w:pStyle w:val="berschrift1"/>
+      </w:pPr>
+      <w:bookmarkStart w:id="7" w:name="_Toc360568505"/>
+      <w:r>
+        <w:lastRenderedPageBreak/>
+        <w:t>Nutzer</w:t>
+      </w:r>
+      <w:bookmarkEnd w:id="7"/>
+    </w:p>
+    <w:p>
+      <w:r>
+        <w:t>Die Administration der im Shopsystem registrierten Nutzer erfolgt über die Nutzerverwaltung</w:t>
+      </w:r>
+      <w:r>
+        <w:t xml:space="preserve">, die über das Verwaltungsmenü erreichbar ist. Eine Tabelle listet alle im System vorhandenen Nutzer auf. Die Tabellenzeilen haben von links nach rechts </w:t>
+      </w:r>
+      <w:proofErr w:type="gramStart"/>
+      <w:r>
+        <w:t>die</w:t>
+      </w:r>
+      <w:proofErr w:type="gramEnd"/>
+      <w:r>
+        <w:t xml:space="preserve"> folgenden Bedeutungen:</w:t>
+      </w:r>
+    </w:p>
+    <w:p>
+      <w:pPr>
+        <w:pStyle w:val="Listenabsatz"/>
+        <w:numPr>
+          <w:ilvl w:val="0"/>
+          <w:numId w:val="2"/>
+        </w:numPr>
+        <w:rPr>
+          <w:i/>
+        </w:rPr>
+      </w:pPr>
+      <w:r>
+        <w:rPr>
+          <w:i/>
+        </w:rPr>
+        <w:t>Nutzername</w:t>
+      </w:r>
+    </w:p>
+    <w:p>
+      <w:pPr>
+        <w:pStyle w:val="Listenabsatz"/>
+      </w:pPr>
+      <w:r>
+        <w:t xml:space="preserve">der Name des Nutzers; ist anklickbar, um direkt </w:t>
+      </w:r>
+      <w:r>
+        <w:t>zu den  Nutzerdetails</w:t>
+      </w:r>
+      <w:r>
+        <w:rPr>
+          <w:i/>
+        </w:rPr>
+        <w:t xml:space="preserve"> </w:t>
+      </w:r>
+      <w:r>
+        <w:rPr>
+          <w:i/>
+        </w:rPr>
+        <w:t>(</w:t>
+      </w:r>
+      <w:r>
+        <w:t>siehe unten</w:t>
+      </w:r>
+      <w:r>
+        <w:rPr>
+          <w:i/>
+        </w:rPr>
+        <w:t xml:space="preserve">) </w:t>
+      </w:r>
+      <w:r>
+        <w:t>zu gelangen</w:t>
+      </w:r>
+    </w:p>
+    <w:p>
+      <w:pPr>
+        <w:pStyle w:val="Listenabsatz"/>
+      </w:pPr>
+    </w:p>
+    <w:p>
+      <w:pPr>
+        <w:pStyle w:val="Listenabsatz"/>
+      </w:pPr>
+    </w:p>
+    <w:p>
+      <w:pPr>
+        <w:pStyle w:val="Listenabsatz"/>
+        <w:numPr>
+          <w:ilvl w:val="0"/>
+          <w:numId w:val="2"/>
+        </w:numPr>
+        <w:rPr>
+          <w:i/>
+        </w:rPr>
+      </w:pPr>
+      <w:r>
+        <w:rPr>
+          <w:i/>
+        </w:rPr>
+        <w:t>Gekaufte Produkte</w:t>
+      </w:r>
+    </w:p>
+    <w:p>
+      <w:pPr>
+        <w:pStyle w:val="Listenabsatz"/>
+      </w:pPr>
+      <w:r>
+        <w:t>die Anzahl der von diesem Nutzer gekauften Produkte</w:t>
+      </w:r>
+      <w:r>
+        <w:t>; ist anklickbar, um direkt zu den Nutzerdetails</w:t>
       </w:r>
       <w:r>
         <w:rPr>
@@ -1463,10 +2950,134 @@
         <w:t xml:space="preserve"> (</w:t>
       </w:r>
       <w:r>
-        <w:t>siehe dort)</w:t>
-      </w:r>
-      <w:r>
-        <w:t>.</w:t>
+        <w:t>siehe unten</w:t>
+      </w:r>
+      <w:r>
+        <w:rPr>
+          <w:i/>
+        </w:rPr>
+        <w:t xml:space="preserve">) </w:t>
+      </w:r>
+      <w:r>
+        <w:t>zu gelangen</w:t>
+      </w:r>
+    </w:p>
+    <w:p>
+      <w:pPr>
+        <w:pStyle w:val="Listenabsatz"/>
+      </w:pPr>
+    </w:p>
+    <w:p>
+      <w:pPr>
+        <w:pStyle w:val="Listenabsatz"/>
+        <w:numPr>
+          <w:ilvl w:val="0"/>
+          <w:numId w:val="2"/>
+        </w:numPr>
+      </w:pPr>
+      <w:r>
+        <w:t>Aktionen</w:t>
+      </w:r>
+    </w:p>
+    <w:p>
+      <w:pPr>
+        <w:pStyle w:val="Listenabsatz"/>
+      </w:pPr>
+      <w:r>
+        <w:t xml:space="preserve">drei Schaltflächen, mit denen der Nutzer konfiguriert </w:t>
+      </w:r>
+      <w:proofErr w:type="gramStart"/>
+      <w:r>
+        <w:t>werden</w:t>
+      </w:r>
+      <w:proofErr w:type="gramEnd"/>
+      <w:r>
+        <w:t xml:space="preserve"> kann (siehe unten)</w:t>
+      </w:r>
+    </w:p>
+    <w:p>
+      <w:r>
+        <w:t xml:space="preserve">Die drei Schaltflächen haben von links nach rechts </w:t>
+      </w:r>
+      <w:proofErr w:type="gramStart"/>
+      <w:r>
+        <w:t>die</w:t>
+      </w:r>
+      <w:proofErr w:type="gramEnd"/>
+      <w:r>
+        <w:t xml:space="preserve"> folgenden Funktionen:</w:t>
+      </w:r>
+    </w:p>
+    <w:p>
+      <w:pPr>
+        <w:pStyle w:val="Listenabsatz"/>
+        <w:numPr>
+          <w:ilvl w:val="0"/>
+          <w:numId w:val="2"/>
+        </w:numPr>
+      </w:pPr>
+      <w:r>
+        <w:t xml:space="preserve">als entsprechender </w:t>
+      </w:r>
+      <w:r>
+        <w:t xml:space="preserve">Nutzer </w:t>
+      </w:r>
+      <w:r>
+        <w:t>einloggen;</w:t>
+      </w:r>
+      <w:r>
+        <w:t xml:space="preserve"> ein eventuell bereits eingeloggter </w:t>
+      </w:r>
+      <w:r>
+        <w:t xml:space="preserve">anderer </w:t>
+      </w:r>
+      <w:r>
+        <w:t>Nutzer wird dadurch ausgeloggt</w:t>
+      </w:r>
+      <w:r>
+        <w:t xml:space="preserve"> (</w:t>
+      </w:r>
+      <w:r>
+        <w:t>roter Kreis</w:t>
+      </w:r>
+      <w:r>
+        <w:t>)</w:t>
+      </w:r>
+    </w:p>
+    <w:p>
+      <w:pPr>
+        <w:pStyle w:val="Listenabsatz"/>
+        <w:numPr>
+          <w:ilvl w:val="0"/>
+          <w:numId w:val="2"/>
+        </w:numPr>
+      </w:pPr>
+      <w:r>
+        <w:t>vollständigen Kauf-Verlauf des Nutzers löschen (</w:t>
+      </w:r>
+      <w:r>
+        <w:t>grüner</w:t>
+      </w:r>
+      <w:r>
+        <w:t xml:space="preserve"> Kreis)</w:t>
+      </w:r>
+    </w:p>
+    <w:p>
+      <w:pPr>
+        <w:pStyle w:val="Listenabsatz"/>
+        <w:numPr>
+          <w:ilvl w:val="0"/>
+          <w:numId w:val="2"/>
+        </w:numPr>
+      </w:pPr>
+      <w:r>
+        <w:t>Nutzer löschen (</w:t>
+      </w:r>
+      <w:r>
+        <w:t>blauer Kreis</w:t>
+      </w:r>
+      <w:r>
+        <w:t>)</w:t>
       </w:r>
     </w:p>
     <w:p>
@@ -1477,9 +3088,9 @@
         </w:rPr>
         <w:drawing>
           <wp:inline distT="0" distB="0" distL="0" distR="0">
-            <wp:extent cx="3029373" cy="3019847"/>
-            <wp:effectExtent l="0" t="0" r="0" b="9525"/>
-            <wp:docPr id="6" name="Grafik 6"/>
+            <wp:extent cx="5760720" cy="1433830"/>
+            <wp:effectExtent l="0" t="0" r="0" b="0"/>
+            <wp:docPr id="5" name="Grafik 5"/>
             <wp:cNvGraphicFramePr>
               <a:graphicFrameLocks xmlns:a="http://schemas.openxmlformats.org/drawingml/2006/main" noChangeAspect="1"/>
             </wp:cNvGraphicFramePr>
@@ -1487,11 +3098,11 @@
               <a:graphicData uri="http://schemas.openxmlformats.org/drawingml/2006/picture">
                 <pic:pic xmlns:pic="http://schemas.openxmlformats.org/drawingml/2006/picture">
                   <pic:nvPicPr>
-                    <pic:cNvPr id="0" name="Kauf-Verlauf.png"/>
+                    <pic:cNvPr id="0" name="Nutzer.png"/>
                     <pic:cNvPicPr/>
                   </pic:nvPicPr>
                   <pic:blipFill>
-                    <a:blip r:embed="rId9">
+                    <a:blip r:embed="rId16">
                       <a:extLst>
                         <a:ext uri="{28A0092B-C50C-407E-A947-70E740481C1C}">
                           <a14:useLocalDpi xmlns:a14="http://schemas.microsoft.com/office/drawing/2010/main" val="0"/>
@@ -1505,7 +3116,7 @@
                   <pic:spPr>
                     <a:xfrm>
                       <a:off x="0" y="0"/>
-                      <a:ext cx="3029373" cy="3019847"/>
+                      <a:ext cx="5760720" cy="1433830"/>
                     </a:xfrm>
                     <a:prstGeom prst="rect">
                       <a:avLst/>
@@ -1519,7 +3130,726 @@
       </w:r>
     </w:p>
     <w:p/>
+    <w:p/>
+    <w:p/>
+    <w:p/>
+    <w:p/>
+    <w:p/>
+    <w:p/>
+    <w:p/>
+    <w:p/>
+    <w:p>
+      <w:r>
+        <w:lastRenderedPageBreak/>
+        <w:t xml:space="preserve">Die Nutzerdetails zeigen die Attribute des Nutzers und </w:t>
+      </w:r>
+      <w:r>
+        <w:t xml:space="preserve">alle Produkte, die </w:t>
+      </w:r>
+      <w:r>
+        <w:t>er</w:t>
+      </w:r>
+      <w:r>
+        <w:t xml:space="preserve"> erworben hat. </w:t>
+      </w:r>
+      <w:r>
+        <w:t xml:space="preserve"> Über die Schaltfläche oberhalb der Attributwerte können diese geändert werden. Die </w:t>
+      </w:r>
+      <w:r>
+        <w:t>Bedeutungen der Spalten der Tabelle der</w:t>
+      </w:r>
+      <w:r>
+        <w:t xml:space="preserve"> gekauften Produkte </w:t>
+      </w:r>
+      <w:r>
+        <w:t>entsprechen den gleichnamigen Spalten der Tabelle aus der Produkteverwaltung</w:t>
+      </w:r>
+      <w:r>
+        <w:t xml:space="preserve"> (siehe Abschnitt </w:t>
+      </w:r>
+      <w:r>
+        <w:rPr>
+          <w:i/>
+        </w:rPr>
+        <w:t>Produkte</w:t>
+      </w:r>
+      <w:r>
+        <w:t xml:space="preserve">). </w:t>
+      </w:r>
+      <w:r>
+        <w:t xml:space="preserve">Durch einen Klick </w:t>
+      </w:r>
+      <w:r>
+        <w:t xml:space="preserve">auf die Löschen-Schaltfläche in der Spalte </w:t>
+      </w:r>
+      <w:r>
+        <w:rPr>
+          <w:i/>
+        </w:rPr>
+        <w:t>Actions</w:t>
+      </w:r>
+      <w:r>
+        <w:t xml:space="preserve"> </w:t>
+      </w:r>
+      <w:r>
+        <w:t xml:space="preserve">wird das dazugehörige Produkt gelöscht.  Die Produkttitel sind anklickbar und führen direkt zur dazugehörigen </w:t>
+      </w:r>
+      <w:r>
+        <w:rPr>
+          <w:i/>
+        </w:rPr>
+        <w:t>Produktbeschreibung</w:t>
+      </w:r>
+      <w:r>
+        <w:rPr>
+          <w:i/>
+        </w:rPr>
+        <w:t xml:space="preserve"> (</w:t>
+      </w:r>
+      <w:r>
+        <w:t>siehe dort)</w:t>
+      </w:r>
+      <w:r>
+        <w:t>.</w:t>
+      </w:r>
+    </w:p>
+    <w:p>
+      <w:r>
+        <w:rPr>
+          <w:noProof/>
+          <w:lang w:eastAsia="de-DE"/>
+        </w:rPr>
+        <w:drawing>
+          <wp:inline distT="0" distB="0" distL="0" distR="0">
+            <wp:extent cx="5760720" cy="2283460"/>
+            <wp:effectExtent l="0" t="0" r="0" b="2540"/>
+            <wp:docPr id="7" name="Grafik 7"/>
+            <wp:cNvGraphicFramePr>
+              <a:graphicFrameLocks xmlns:a="http://schemas.openxmlformats.org/drawingml/2006/main" noChangeAspect="1"/>
+            </wp:cNvGraphicFramePr>
+            <a:graphic xmlns:a="http://schemas.openxmlformats.org/drawingml/2006/main">
+              <a:graphicData uri="http://schemas.openxmlformats.org/drawingml/2006/picture">
+                <pic:pic xmlns:pic="http://schemas.openxmlformats.org/drawingml/2006/picture">
+                  <pic:nvPicPr>
+                    <pic:cNvPr id="0" name="Nutzerdetails.png"/>
+                    <pic:cNvPicPr/>
+                  </pic:nvPicPr>
+                  <pic:blipFill>
+                    <a:blip r:embed="rId17">
+                      <a:extLst>
+                        <a:ext uri="{28A0092B-C50C-407E-A947-70E740481C1C}">
+                          <a14:useLocalDpi xmlns:a14="http://schemas.microsoft.com/office/drawing/2010/main" val="0"/>
+                        </a:ext>
+                      </a:extLst>
+                    </a:blip>
+                    <a:stretch>
+                      <a:fillRect/>
+                    </a:stretch>
+                  </pic:blipFill>
+                  <pic:spPr>
+                    <a:xfrm>
+                      <a:off x="0" y="0"/>
+                      <a:ext cx="5760720" cy="2283460"/>
+                    </a:xfrm>
+                    <a:prstGeom prst="rect">
+                      <a:avLst/>
+                    </a:prstGeom>
+                  </pic:spPr>
+                </pic:pic>
+              </a:graphicData>
+            </a:graphic>
+          </wp:inline>
+        </w:drawing>
+      </w:r>
+    </w:p>
+    <w:p>
+      <w:r>
+        <w:t xml:space="preserve">Über die Schaltfläche </w:t>
+      </w:r>
+      <w:r>
+        <w:rPr>
+          <w:i/>
+        </w:rPr>
+        <w:t>Neuen Nutzer</w:t>
+      </w:r>
+      <w:r>
+        <w:rPr>
+          <w:i/>
+        </w:rPr>
+        <w:t xml:space="preserve"> hinzufügen </w:t>
+      </w:r>
+      <w:r>
+        <w:t xml:space="preserve">gelangt man zur </w:t>
+      </w:r>
+      <w:r>
+        <w:t>Nutzer</w:t>
+      </w:r>
+      <w:r>
+        <w:t xml:space="preserve">eingabemaske, über die neue </w:t>
+      </w:r>
+      <w:r>
+        <w:t>Nutzer</w:t>
+      </w:r>
+      <w:r>
+        <w:t xml:space="preserve"> </w:t>
+      </w:r>
+      <w:r>
+        <w:t>im System</w:t>
+      </w:r>
+      <w:r>
+        <w:t xml:space="preserve"> </w:t>
+      </w:r>
+      <w:r>
+        <w:t>registriert werden können</w:t>
+      </w:r>
+      <w:r>
+        <w:t xml:space="preserve">. Dafür müssen alle Felder ausgefüllt werden. </w:t>
+      </w:r>
+      <w:r>
+        <w:t>Sie haben folgende Bedeutungen:</w:t>
+      </w:r>
+    </w:p>
+    <w:p>
+      <w:pPr>
+        <w:pStyle w:val="Listenabsatz"/>
+        <w:numPr>
+          <w:ilvl w:val="0"/>
+          <w:numId w:val="2"/>
+        </w:numPr>
+        <w:rPr>
+          <w:i/>
+        </w:rPr>
+      </w:pPr>
+      <w:r>
+        <w:rPr>
+          <w:i/>
+        </w:rPr>
+        <w:t>Name</w:t>
+      </w:r>
+    </w:p>
+    <w:p>
+      <w:pPr>
+        <w:pStyle w:val="Listenabsatz"/>
+      </w:pPr>
+      <w:r>
+        <w:t xml:space="preserve">Name des </w:t>
+      </w:r>
+      <w:r>
+        <w:t>Nutzers</w:t>
+      </w:r>
+    </w:p>
+    <w:p>
+      <w:pPr>
+        <w:pStyle w:val="Listenabsatz"/>
+      </w:pPr>
+    </w:p>
+    <w:p>
+      <w:pPr>
+        <w:pStyle w:val="Listenabsatz"/>
+        <w:numPr>
+          <w:ilvl w:val="0"/>
+          <w:numId w:val="2"/>
+        </w:numPr>
+        <w:rPr>
+          <w:i/>
+        </w:rPr>
+      </w:pPr>
+      <w:r>
+        <w:rPr>
+          <w:i/>
+        </w:rPr>
+        <w:t xml:space="preserve">Stärke, </w:t>
+      </w:r>
+      <w:r>
+        <w:rPr>
+          <w:i/>
+        </w:rPr>
+        <w:t>Intelligenz, Ge</w:t>
+      </w:r>
+      <w:r>
+        <w:rPr>
+          <w:i/>
+        </w:rPr>
+        <w:t>schicklichkeit, Ausdauer</w:t>
+      </w:r>
+    </w:p>
+    <w:p>
+      <w:pPr>
+        <w:pStyle w:val="Listenabsatz"/>
+      </w:pPr>
+      <w:r>
+        <w:t>die Höhe des jeweiligen Attributwertes des Nutzers</w:t>
+      </w:r>
+    </w:p>
+    <w:p>
+      <w:r>
+        <w:t xml:space="preserve">Mit Betätigen der Schaltfläche </w:t>
+      </w:r>
+      <w:r>
+        <w:rPr>
+          <w:i/>
+        </w:rPr>
+        <w:t>Absenden</w:t>
+      </w:r>
+      <w:r>
+        <w:t xml:space="preserve"> wird der</w:t>
+      </w:r>
+      <w:r>
+        <w:t xml:space="preserve"> neue </w:t>
+      </w:r>
+      <w:r>
+        <w:t>Nutzer</w:t>
+      </w:r>
+      <w:r>
+        <w:t xml:space="preserve"> in </w:t>
+      </w:r>
+      <w:r>
+        <w:t>das System</w:t>
+      </w:r>
+      <w:r>
+        <w:t xml:space="preserve"> übernommen, während ein Klick auf </w:t>
+      </w:r>
+      <w:r>
+        <w:rPr>
+          <w:i/>
+        </w:rPr>
+        <w:t>Zurück</w:t>
+      </w:r>
+      <w:r>
+        <w:t xml:space="preserve"> die Neueingabe abbricht. In beiden Fällen kehrt das Programm auf die </w:t>
+      </w:r>
+      <w:r>
+        <w:t>Nutzer</w:t>
+      </w:r>
+      <w:r>
+        <w:t>verwaltung zurück.</w:t>
+      </w:r>
+    </w:p>
+    <w:p/>
+    <w:p/>
+    <w:p/>
+    <w:p/>
+    <w:p/>
+    <w:p/>
+    <w:p/>
+    <w:p>
+      <w:pPr>
+        <w:pStyle w:val="berschrift1"/>
+      </w:pPr>
+      <w:bookmarkStart w:id="8" w:name="_Toc360568506"/>
+      <w:r>
+        <w:lastRenderedPageBreak/>
+        <w:t>Produktbeschreibungen</w:t>
+      </w:r>
+      <w:bookmarkEnd w:id="8"/>
+    </w:p>
+    <w:p>
+      <w:r>
+        <w:t xml:space="preserve">Jedes Produkt besitzt eine eigene Seite, durch die es präsentiert wird. Außerdem </w:t>
+      </w:r>
+      <w:r>
+        <w:t>kann es über diese gekauft werden. Jede Produktbeschreibung besteht aus den folgenden Bestandteilen:</w:t>
+      </w:r>
+    </w:p>
+    <w:p>
+      <w:pPr>
+        <w:pStyle w:val="Listenabsatz"/>
+        <w:numPr>
+          <w:ilvl w:val="0"/>
+          <w:numId w:val="2"/>
+        </w:numPr>
+      </w:pPr>
+      <w:r>
+        <w:t>Titel</w:t>
+      </w:r>
+      <w:r>
+        <w:t xml:space="preserve"> </w:t>
+      </w:r>
+      <w:r>
+        <w:t>(roter Kreis)</w:t>
+      </w:r>
+    </w:p>
+    <w:p>
+      <w:pPr>
+        <w:pStyle w:val="Listenabsatz"/>
+        <w:numPr>
+          <w:ilvl w:val="0"/>
+          <w:numId w:val="2"/>
+        </w:numPr>
+      </w:pPr>
+      <w:r>
+        <w:t>Bild des Produktes</w:t>
+      </w:r>
+      <w:r>
+        <w:t xml:space="preserve"> (gelber Kreis)</w:t>
+      </w:r>
+    </w:p>
+    <w:p>
+      <w:pPr>
+        <w:pStyle w:val="Listenabsatz"/>
+        <w:numPr>
+          <w:ilvl w:val="0"/>
+          <w:numId w:val="2"/>
+        </w:numPr>
+      </w:pPr>
+      <w:r>
+        <w:t>Beschreibung des Produktes</w:t>
+      </w:r>
+      <w:r>
+        <w:t xml:space="preserve"> (schwarzer Kreis)</w:t>
+      </w:r>
+    </w:p>
+    <w:p>
+      <w:pPr>
+        <w:pStyle w:val="Listenabsatz"/>
+        <w:numPr>
+          <w:ilvl w:val="0"/>
+          <w:numId w:val="2"/>
+        </w:numPr>
+      </w:pPr>
+      <w:r>
+        <w:t xml:space="preserve">durch das Tragen des Produktes gewährte </w:t>
+      </w:r>
+      <w:proofErr w:type="spellStart"/>
+      <w:r>
+        <w:t>Attributsboni</w:t>
+      </w:r>
+      <w:proofErr w:type="spellEnd"/>
+      <w:r>
+        <w:t xml:space="preserve">  (grüner Kreis)</w:t>
+      </w:r>
+    </w:p>
+    <w:p>
+      <w:pPr>
+        <w:pStyle w:val="Listenabsatz"/>
+        <w:numPr>
+          <w:ilvl w:val="0"/>
+          <w:numId w:val="2"/>
+        </w:numPr>
+      </w:pPr>
+      <w:r>
+        <w:t>Ausrüstungsplatz, an dem das Produkt getragen wird</w:t>
+      </w:r>
+      <w:r>
+        <w:t xml:space="preserve"> (hellblauer Kreis)</w:t>
+      </w:r>
+    </w:p>
+    <w:p>
+      <w:pPr>
+        <w:pStyle w:val="Listenabsatz"/>
+        <w:numPr>
+          <w:ilvl w:val="0"/>
+          <w:numId w:val="2"/>
+        </w:numPr>
+      </w:pPr>
+      <w:proofErr w:type="spellStart"/>
+      <w:r>
+        <w:t>Attributswerte</w:t>
+      </w:r>
+      <w:proofErr w:type="spellEnd"/>
+      <w:r>
+        <w:t>, die ein Nutzer besitzen muss, um das Produkt tragen zu können</w:t>
+      </w:r>
+      <w:r>
+        <w:t xml:space="preserve"> (lila Kreis)</w:t>
+      </w:r>
+    </w:p>
+    <w:p>
+      <w:pPr>
+        <w:pStyle w:val="Listenabsatz"/>
+        <w:numPr>
+          <w:ilvl w:val="0"/>
+          <w:numId w:val="2"/>
+        </w:numPr>
+      </w:pPr>
+      <w:r>
+        <w:t>Drop-Down-Menü, um die gewünschte Größe auszuwählen</w:t>
+      </w:r>
+      <w:r>
+        <w:t xml:space="preserve"> (brauner Kreis)</w:t>
+      </w:r>
+    </w:p>
+    <w:p>
+      <w:pPr>
+        <w:pStyle w:val="Listenabsatz"/>
+        <w:numPr>
+          <w:ilvl w:val="0"/>
+          <w:numId w:val="2"/>
+        </w:numPr>
+      </w:pPr>
+      <w:proofErr w:type="spellStart"/>
+      <w:r>
+        <w:t>Komboboxen</w:t>
+      </w:r>
+      <w:proofErr w:type="spellEnd"/>
+      <w:r>
+        <w:t>, um die gewünschte Farbe auszuwählen</w:t>
+      </w:r>
+      <w:r>
+        <w:t xml:space="preserve"> (rosa Kreis)</w:t>
+      </w:r>
+    </w:p>
+    <w:p>
+      <w:pPr>
+        <w:pStyle w:val="Listenabsatz"/>
+        <w:numPr>
+          <w:ilvl w:val="0"/>
+          <w:numId w:val="2"/>
+        </w:numPr>
+      </w:pPr>
+      <w:r>
+        <w:t>Schaltfläche zum Kauf</w:t>
+      </w:r>
+      <w:r>
+        <w:t>en des Pro</w:t>
+      </w:r>
+      <w:r>
+        <w:t>duktes</w:t>
+      </w:r>
+      <w:r>
+        <w:t xml:space="preserve"> (grauer Kreis)</w:t>
+      </w:r>
+    </w:p>
+    <w:p>
+      <w:pPr>
+        <w:pStyle w:val="Listenabsatz"/>
+        <w:numPr>
+          <w:ilvl w:val="0"/>
+          <w:numId w:val="2"/>
+        </w:numPr>
+      </w:pPr>
+      <w:r>
+        <w:t>mit dem aktuellen Produkt in Verbindung stehende andere Artikel</w:t>
+      </w:r>
+      <w:r>
+        <w:t xml:space="preserve"> (dunkelblauer Kreis)</w:t>
+      </w:r>
+    </w:p>
+    <w:p>
+      <w:r>
+        <w:t>Um ein Produkt zu erwerben, müssen erst Größe und Farbe ausgewählt werden, bevor die Kaufen-Schaltfläche bestätigt wird. Ansonsten erscheint eine Fehlermeldung in der Nachrichtenarea.</w:t>
+      </w:r>
+      <w:r>
+        <w:t xml:space="preserve"> Durch Klicken auf die zugehörigen Produkte wird zu deren </w:t>
+      </w:r>
+      <w:r>
+        <w:t xml:space="preserve">jeweiliger </w:t>
+      </w:r>
+      <w:r>
+        <w:t>Produktbeschreibung gewechselt.</w:t>
+      </w:r>
+    </w:p>
+    <w:p>
+      <w:r>
+        <w:rPr>
+          <w:noProof/>
+          <w:lang w:eastAsia="de-DE"/>
+        </w:rPr>
+        <w:drawing>
+          <wp:inline distT="0" distB="0" distL="0" distR="0">
+            <wp:extent cx="5760720" cy="3674745"/>
+            <wp:effectExtent l="0" t="0" r="0" b="1905"/>
+            <wp:docPr id="1" name="Grafik 1"/>
+            <wp:cNvGraphicFramePr>
+              <a:graphicFrameLocks xmlns:a="http://schemas.openxmlformats.org/drawingml/2006/main" noChangeAspect="1"/>
+            </wp:cNvGraphicFramePr>
+            <a:graphic xmlns:a="http://schemas.openxmlformats.org/drawingml/2006/main">
+              <a:graphicData uri="http://schemas.openxmlformats.org/drawingml/2006/picture">
+                <pic:pic xmlns:pic="http://schemas.openxmlformats.org/drawingml/2006/picture">
+                  <pic:nvPicPr>
+                    <pic:cNvPr id="0" name="Produktbeschreibung.png"/>
+                    <pic:cNvPicPr/>
+                  </pic:nvPicPr>
+                  <pic:blipFill>
+                    <a:blip r:embed="rId18">
+                      <a:extLst>
+                        <a:ext uri="{28A0092B-C50C-407E-A947-70E740481C1C}">
+                          <a14:useLocalDpi xmlns:a14="http://schemas.microsoft.com/office/drawing/2010/main" val="0"/>
+                        </a:ext>
+                      </a:extLst>
+                    </a:blip>
+                    <a:stretch>
+                      <a:fillRect/>
+                    </a:stretch>
+                  </pic:blipFill>
+                  <pic:spPr>
+                    <a:xfrm>
+                      <a:off x="0" y="0"/>
+                      <a:ext cx="5760720" cy="3674745"/>
+                    </a:xfrm>
+                    <a:prstGeom prst="rect">
+                      <a:avLst/>
+                    </a:prstGeom>
+                  </pic:spPr>
+                </pic:pic>
+              </a:graphicData>
+            </a:graphic>
+          </wp:inline>
+        </w:drawing>
+      </w:r>
+    </w:p>
+    <w:p>
+      <w:pPr>
+        <w:pStyle w:val="berschrift1"/>
+      </w:pPr>
+    </w:p>
+    <w:p/>
+    <w:p/>
+    <w:p>
+      <w:pPr>
+        <w:pStyle w:val="berschrift1"/>
+      </w:pPr>
+      <w:bookmarkStart w:id="9" w:name="_Toc360568507"/>
+      <w:proofErr w:type="spellStart"/>
+      <w:r>
+        <w:lastRenderedPageBreak/>
+        <w:t>StateManager</w:t>
+      </w:r>
+      <w:bookmarkEnd w:id="9"/>
+      <w:proofErr w:type="spellEnd"/>
+    </w:p>
+    <w:p>
+      <w:r>
+        <w:t xml:space="preserve">Zusammen mit der </w:t>
+      </w:r>
+      <w:proofErr w:type="spellStart"/>
+      <w:r>
+        <w:t>Shopsoftware</w:t>
+      </w:r>
+      <w:proofErr w:type="spellEnd"/>
+      <w:r>
+        <w:t xml:space="preserve"> wird das Programm </w:t>
+      </w:r>
+      <w:proofErr w:type="spellStart"/>
+      <w:r>
+        <w:t>StateMananger</w:t>
+      </w:r>
+      <w:proofErr w:type="spellEnd"/>
+      <w:r>
+        <w:t xml:space="preserve"> ausgeliefert. Mit seiner Hilfe können die Produkte und Assoziationen in der </w:t>
+      </w:r>
+      <w:proofErr w:type="spellStart"/>
+      <w:r>
+        <w:t>Shopdatenbank</w:t>
+      </w:r>
+      <w:proofErr w:type="spellEnd"/>
+      <w:r>
+        <w:t xml:space="preserve"> auch bei nicht laufendem Server betrachtet werden.</w:t>
+      </w:r>
+      <w:r>
+        <w:t xml:space="preserve"> Außerdem können diese im JSON-Format exportiert oder importiert werden. Dies erlaubt eine einfache Übertragung des Shops auf neue Systeme. Die exportierten Dateien finden sich im Ordner </w:t>
+      </w:r>
+      <w:r>
+        <w:rPr>
+          <w:i/>
+        </w:rPr>
+        <w:t>sample</w:t>
+      </w:r>
+      <w:r>
+        <w:rPr>
+          <w:i/>
+        </w:rPr>
+        <w:t xml:space="preserve"> </w:t>
+      </w:r>
+      <w:r>
+        <w:t xml:space="preserve">im </w:t>
+      </w:r>
+      <w:proofErr w:type="spellStart"/>
+      <w:r>
+        <w:t>ecom</w:t>
+      </w:r>
+      <w:proofErr w:type="spellEnd"/>
+      <w:r>
+        <w:t>-Verzeichnis</w:t>
+      </w:r>
+      <w:r>
+        <w:rPr>
+          <w:i/>
+        </w:rPr>
+        <w:t>.</w:t>
+      </w:r>
+    </w:p>
+    <w:p>
+      <w:r>
+        <w:t xml:space="preserve">Der </w:t>
+      </w:r>
+      <w:proofErr w:type="spellStart"/>
+      <w:r>
+        <w:t>StateManager</w:t>
+      </w:r>
+      <w:proofErr w:type="spellEnd"/>
+      <w:r>
+        <w:t xml:space="preserve"> lässt sich über die Kommandozeile </w:t>
+      </w:r>
+      <w:r>
+        <w:t xml:space="preserve">aus dem </w:t>
+      </w:r>
+      <w:proofErr w:type="spellStart"/>
+      <w:r>
+        <w:t>ecom</w:t>
+      </w:r>
+      <w:proofErr w:type="spellEnd"/>
+      <w:r>
+        <w:t>-Verzeichnis heraus bedienen. Der Befehl</w:t>
+      </w:r>
+      <w:r>
+        <w:t xml:space="preserve"> </w:t>
+      </w:r>
+      <w:proofErr w:type="spellStart"/>
+      <w:r>
+        <w:t>run</w:t>
+      </w:r>
+      <w:proofErr w:type="spellEnd"/>
+      <w:r>
+        <w:t xml:space="preserve"> </w:t>
+      </w:r>
+      <w:proofErr w:type="spellStart"/>
+      <w:r>
+        <w:t>haskell</w:t>
+      </w:r>
+      <w:proofErr w:type="spellEnd"/>
+      <w:r>
+        <w:t xml:space="preserve"> –</w:t>
+      </w:r>
+      <w:proofErr w:type="spellStart"/>
+      <w:r>
+        <w:t>isrc</w:t>
+      </w:r>
+      <w:proofErr w:type="spellEnd"/>
+      <w:r>
+        <w:t xml:space="preserve"> </w:t>
+      </w:r>
+      <w:proofErr w:type="spellStart"/>
+      <w:r>
+        <w:t>tools</w:t>
+      </w:r>
+      <w:proofErr w:type="spellEnd"/>
+      <w:r>
+        <w:t>/</w:t>
+      </w:r>
+      <w:proofErr w:type="spellStart"/>
+      <w:r>
+        <w:t>StateManger.hs</w:t>
+      </w:r>
+      <w:proofErr w:type="spellEnd"/>
+      <w:r>
+        <w:t xml:space="preserve"> </w:t>
+      </w:r>
+      <w:r>
+        <w:t>–</w:t>
+      </w:r>
+      <w:proofErr w:type="spellStart"/>
+      <w:r>
+        <w:t>help</w:t>
+      </w:r>
+      <w:proofErr w:type="spellEnd"/>
+      <w:r>
+        <w:t xml:space="preserve"> liefert weitere Informationen zu seiner Benutzung. </w:t>
+      </w:r>
+    </w:p>
     <w:sectPr>
+      <w:headerReference w:type="default" r:id="rId19"/>
+      <w:footerReference w:type="default" r:id="rId20"/>
       <w:pgSz w:w="11906" w:h="16838"/>
       <w:pgMar w:top="1417" w:right="1417" w:bottom="1134" w:left="1417" w:header="708" w:footer="708" w:gutter="0"/>
       <w:cols w:space="708"/>
@@ -1527,6 +3857,117 @@
     </w:sectPr>
   </w:body>
 </w:document>
+</file>
+
+<file path=word/endnotes.xml><?xml version="1.0" encoding="utf-8"?>
+<w:endnotes xmlns:wpc="http://schemas.microsoft.com/office/word/2010/wordprocessingCanvas" xmlns:mc="http://schemas.openxmlformats.org/markup-compatibility/2006" xmlns:o="urn:schemas-microsoft-com:office:office" xmlns:r="http://schemas.openxmlformats.org/officeDocument/2006/relationships" xmlns:m="http://schemas.openxmlformats.org/officeDocument/2006/math" xmlns:v="urn:schemas-microsoft-com:vml" xmlns:wp14="http://schemas.microsoft.com/office/word/2010/wordprocessingDrawing" xmlns:wp="http://schemas.openxmlformats.org/drawingml/2006/wordprocessingDrawing" xmlns:w10="urn:schemas-microsoft-com:office:word" xmlns:w="http://schemas.openxmlformats.org/wordprocessingml/2006/main" xmlns:w14="http://schemas.microsoft.com/office/word/2010/wordml" xmlns:wpg="http://schemas.microsoft.com/office/word/2010/wordprocessingGroup" xmlns:wpi="http://schemas.microsoft.com/office/word/2010/wordprocessingInk" xmlns:wne="http://schemas.microsoft.com/office/word/2006/wordml" xmlns:wps="http://schemas.microsoft.com/office/word/2010/wordprocessingShape" mc:Ignorable="w14 wp14">
+  <w:endnote w:type="separator" w:id="-1">
+    <w:p>
+      <w:pPr>
+        <w:spacing w:after="0" w:line="240" w:lineRule="auto"/>
+      </w:pPr>
+      <w:r>
+        <w:separator/>
+      </w:r>
+    </w:p>
+  </w:endnote>
+  <w:endnote w:type="continuationSeparator" w:id="0">
+    <w:p>
+      <w:pPr>
+        <w:spacing w:after="0" w:line="240" w:lineRule="auto"/>
+      </w:pPr>
+      <w:r>
+        <w:continuationSeparator/>
+      </w:r>
+    </w:p>
+  </w:endnote>
+</w:endnotes>
+</file>
+
+<file path=word/footer1.xml><?xml version="1.0" encoding="utf-8"?>
+<w:ftr xmlns:wpc="http://schemas.microsoft.com/office/word/2010/wordprocessingCanvas" xmlns:mc="http://schemas.openxmlformats.org/markup-compatibility/2006" xmlns:o="urn:schemas-microsoft-com:office:office" xmlns:r="http://schemas.openxmlformats.org/officeDocument/2006/relationships" xmlns:m="http://schemas.openxmlformats.org/officeDocument/2006/math" xmlns:v="urn:schemas-microsoft-com:vml" xmlns:wp14="http://schemas.microsoft.com/office/word/2010/wordprocessingDrawing" xmlns:wp="http://schemas.openxmlformats.org/drawingml/2006/wordprocessingDrawing" xmlns:w10="urn:schemas-microsoft-com:office:word" xmlns:w="http://schemas.openxmlformats.org/wordprocessingml/2006/main" xmlns:w14="http://schemas.microsoft.com/office/word/2010/wordml" xmlns:wpg="http://schemas.microsoft.com/office/word/2010/wordprocessingGroup" xmlns:wpi="http://schemas.microsoft.com/office/word/2010/wordprocessingInk" xmlns:wne="http://schemas.microsoft.com/office/word/2006/wordml" xmlns:wps="http://schemas.microsoft.com/office/word/2010/wordprocessingShape" mc:Ignorable="w14 wp14">
+  <w:p>
+    <w:pPr>
+      <w:pStyle w:val="Fuzeile"/>
+      <w:jc w:val="center"/>
+    </w:pPr>
+  </w:p>
+  <w:p>
+    <w:pPr>
+      <w:pStyle w:val="Fuzeile"/>
+    </w:pPr>
+  </w:p>
+</w:ftr>
+</file>
+
+<file path=word/footnotes.xml><?xml version="1.0" encoding="utf-8"?>
+<w:footnotes xmlns:wpc="http://schemas.microsoft.com/office/word/2010/wordprocessingCanvas" xmlns:mc="http://schemas.openxmlformats.org/markup-compatibility/2006" xmlns:o="urn:schemas-microsoft-com:office:office" xmlns:r="http://schemas.openxmlformats.org/officeDocument/2006/relationships" xmlns:m="http://schemas.openxmlformats.org/officeDocument/2006/math" xmlns:v="urn:schemas-microsoft-com:vml" xmlns:wp14="http://schemas.microsoft.com/office/word/2010/wordprocessingDrawing" xmlns:wp="http://schemas.openxmlformats.org/drawingml/2006/wordprocessingDrawing" xmlns:w10="urn:schemas-microsoft-com:office:word" xmlns:w="http://schemas.openxmlformats.org/wordprocessingml/2006/main" xmlns:w14="http://schemas.microsoft.com/office/word/2010/wordml" xmlns:wpg="http://schemas.microsoft.com/office/word/2010/wordprocessingGroup" xmlns:wpi="http://schemas.microsoft.com/office/word/2010/wordprocessingInk" xmlns:wne="http://schemas.microsoft.com/office/word/2006/wordml" xmlns:wps="http://schemas.microsoft.com/office/word/2010/wordprocessingShape" mc:Ignorable="w14 wp14">
+  <w:footnote w:type="separator" w:id="-1">
+    <w:p>
+      <w:pPr>
+        <w:spacing w:after="0" w:line="240" w:lineRule="auto"/>
+      </w:pPr>
+      <w:r>
+        <w:separator/>
+      </w:r>
+    </w:p>
+  </w:footnote>
+  <w:footnote w:type="continuationSeparator" w:id="0">
+    <w:p>
+      <w:pPr>
+        <w:spacing w:after="0" w:line="240" w:lineRule="auto"/>
+      </w:pPr>
+      <w:r>
+        <w:continuationSeparator/>
+      </w:r>
+    </w:p>
+  </w:footnote>
+</w:footnotes>
+</file>
+
+<file path=word/header1.xml><?xml version="1.0" encoding="utf-8"?>
+<w:hdr xmlns:wpc="http://schemas.microsoft.com/office/word/2010/wordprocessingCanvas" xmlns:mc="http://schemas.openxmlformats.org/markup-compatibility/2006" xmlns:o="urn:schemas-microsoft-com:office:office" xmlns:r="http://schemas.openxmlformats.org/officeDocument/2006/relationships" xmlns:m="http://schemas.openxmlformats.org/officeDocument/2006/math" xmlns:v="urn:schemas-microsoft-com:vml" xmlns:wp14="http://schemas.microsoft.com/office/word/2010/wordprocessingDrawing" xmlns:wp="http://schemas.openxmlformats.org/drawingml/2006/wordprocessingDrawing" xmlns:w10="urn:schemas-microsoft-com:office:word" xmlns:w="http://schemas.openxmlformats.org/wordprocessingml/2006/main" xmlns:w14="http://schemas.microsoft.com/office/word/2010/wordml" xmlns:wpg="http://schemas.microsoft.com/office/word/2010/wordprocessingGroup" xmlns:wpi="http://schemas.microsoft.com/office/word/2010/wordprocessingInk" xmlns:wne="http://schemas.microsoft.com/office/word/2006/wordml" xmlns:wps="http://schemas.microsoft.com/office/word/2010/wordprocessingShape" mc:Ignorable="w14 wp14">
+  <w:sdt>
+    <w:sdtPr>
+      <w:id w:val="-246506147"/>
+      <w:docPartObj>
+        <w:docPartGallery w:val="Page Numbers (Top of Page)"/>
+        <w:docPartUnique/>
+      </w:docPartObj>
+    </w:sdtPr>
+    <w:sdtContent>
+      <w:p>
+        <w:pPr>
+          <w:pStyle w:val="Kopfzeile"/>
+          <w:jc w:val="center"/>
+        </w:pPr>
+        <w:r>
+          <w:fldChar w:fldCharType="begin"/>
+        </w:r>
+        <w:r>
+          <w:instrText>PAGE   \* MERGEFORMAT</w:instrText>
+        </w:r>
+        <w:r>
+          <w:fldChar w:fldCharType="separate"/>
+        </w:r>
+        <w:r>
+          <w:rPr>
+            <w:noProof/>
+          </w:rPr>
+          <w:t>1</w:t>
+        </w:r>
+        <w:r>
+          <w:fldChar w:fldCharType="end"/>
+        </w:r>
+      </w:p>
+    </w:sdtContent>
+  </w:sdt>
+  <w:p>
+    <w:pPr>
+      <w:pStyle w:val="Kopfzeile"/>
+    </w:pPr>
+  </w:p>
+</w:hdr>
 </file>
 
 <file path=word/numbering.xml><?xml version="1.0" encoding="utf-8"?>
@@ -1645,6 +4086,95 @@
     </w:lvl>
   </w:abstractNum>
   <w:abstractNum w:abstractNumId="1">
+    <w:nsid w:val="26106AFC"/>
+    <w:multiLevelType w:val="hybridMultilevel"/>
+    <w:tmpl w:val="3A788A84"/>
+    <w:lvl w:ilvl="0" w:tplc="0D70E25A">
+      <w:start w:val="1"/>
+      <w:numFmt w:val="decimal"/>
+      <w:lvlText w:val="%1.)"/>
+      <w:lvlJc w:val="left"/>
+      <w:pPr>
+        <w:ind w:left="720" w:hanging="360"/>
+      </w:pPr>
+      <w:rPr>
+        <w:rFonts w:hint="default"/>
+      </w:rPr>
+    </w:lvl>
+    <w:lvl w:ilvl="1" w:tplc="04070019" w:tentative="1">
+      <w:start w:val="1"/>
+      <w:numFmt w:val="lowerLetter"/>
+      <w:lvlText w:val="%2."/>
+      <w:lvlJc w:val="left"/>
+      <w:pPr>
+        <w:ind w:left="1440" w:hanging="360"/>
+      </w:pPr>
+    </w:lvl>
+    <w:lvl w:ilvl="2" w:tplc="0407001B" w:tentative="1">
+      <w:start w:val="1"/>
+      <w:numFmt w:val="lowerRoman"/>
+      <w:lvlText w:val="%3."/>
+      <w:lvlJc w:val="right"/>
+      <w:pPr>
+        <w:ind w:left="2160" w:hanging="180"/>
+      </w:pPr>
+    </w:lvl>
+    <w:lvl w:ilvl="3" w:tplc="0407000F" w:tentative="1">
+      <w:start w:val="1"/>
+      <w:numFmt w:val="decimal"/>
+      <w:lvlText w:val="%4."/>
+      <w:lvlJc w:val="left"/>
+      <w:pPr>
+        <w:ind w:left="2880" w:hanging="360"/>
+      </w:pPr>
+    </w:lvl>
+    <w:lvl w:ilvl="4" w:tplc="04070019" w:tentative="1">
+      <w:start w:val="1"/>
+      <w:numFmt w:val="lowerLetter"/>
+      <w:lvlText w:val="%5."/>
+      <w:lvlJc w:val="left"/>
+      <w:pPr>
+        <w:ind w:left="3600" w:hanging="360"/>
+      </w:pPr>
+    </w:lvl>
+    <w:lvl w:ilvl="5" w:tplc="0407001B" w:tentative="1">
+      <w:start w:val="1"/>
+      <w:numFmt w:val="lowerRoman"/>
+      <w:lvlText w:val="%6."/>
+      <w:lvlJc w:val="right"/>
+      <w:pPr>
+        <w:ind w:left="4320" w:hanging="180"/>
+      </w:pPr>
+    </w:lvl>
+    <w:lvl w:ilvl="6" w:tplc="0407000F" w:tentative="1">
+      <w:start w:val="1"/>
+      <w:numFmt w:val="decimal"/>
+      <w:lvlText w:val="%7."/>
+      <w:lvlJc w:val="left"/>
+      <w:pPr>
+        <w:ind w:left="5040" w:hanging="360"/>
+      </w:pPr>
+    </w:lvl>
+    <w:lvl w:ilvl="7" w:tplc="04070019" w:tentative="1">
+      <w:start w:val="1"/>
+      <w:numFmt w:val="lowerLetter"/>
+      <w:lvlText w:val="%8."/>
+      <w:lvlJc w:val="left"/>
+      <w:pPr>
+        <w:ind w:left="5760" w:hanging="360"/>
+      </w:pPr>
+    </w:lvl>
+    <w:lvl w:ilvl="8" w:tplc="0407001B" w:tentative="1">
+      <w:start w:val="1"/>
+      <w:numFmt w:val="lowerRoman"/>
+      <w:lvlText w:val="%9."/>
+      <w:lvlJc w:val="right"/>
+      <w:pPr>
+        <w:ind w:left="6480" w:hanging="180"/>
+      </w:pPr>
+    </w:lvl>
+  </w:abstractNum>
+  <w:abstractNum w:abstractNumId="2">
     <w:nsid w:val="63853DFF"/>
     <w:multiLevelType w:val="hybridMultilevel"/>
     <w:tmpl w:val="4FE6C1AE"/>
@@ -1734,10 +4264,13 @@
     </w:lvl>
   </w:abstractNum>
   <w:num w:numId="1">
-    <w:abstractNumId w:val="1"/>
+    <w:abstractNumId w:val="2"/>
   </w:num>
   <w:num w:numId="2">
     <w:abstractNumId w:val="0"/>
+  </w:num>
+  <w:num w:numId="3">
+    <w:abstractNumId w:val="1"/>
   </w:num>
 </w:numbering>
 </file>
@@ -2008,6 +4541,101 @@
       <w:contextualSpacing/>
     </w:pPr>
   </w:style>
+  <w:style w:type="character" w:styleId="Hyperlink">
+    <w:name w:val="Hyperlink"/>
+    <w:basedOn w:val="Absatz-Standardschriftart"/>
+    <w:uiPriority w:val="99"/>
+    <w:unhideWhenUsed/>
+    <w:rsid w:val="00F05106"/>
+    <w:rPr>
+      <w:color w:val="0000FF"/>
+      <w:u w:val="single"/>
+    </w:rPr>
+  </w:style>
+  <w:style w:type="character" w:styleId="BesuchterHyperlink">
+    <w:name w:val="FollowedHyperlink"/>
+    <w:basedOn w:val="Absatz-Standardschriftart"/>
+    <w:uiPriority w:val="99"/>
+    <w:semiHidden/>
+    <w:unhideWhenUsed/>
+    <w:rsid w:val="003C387C"/>
+    <w:rPr>
+      <w:color w:val="800080" w:themeColor="followedHyperlink"/>
+      <w:u w:val="single"/>
+    </w:rPr>
+  </w:style>
+  <w:style w:type="paragraph" w:styleId="Kopfzeile">
+    <w:name w:val="header"/>
+    <w:basedOn w:val="Standard"/>
+    <w:link w:val="KopfzeileZchn"/>
+    <w:uiPriority w:val="99"/>
+    <w:unhideWhenUsed/>
+    <w:rsid w:val="00912AD3"/>
+    <w:pPr>
+      <w:tabs>
+        <w:tab w:val="center" w:pos="4536"/>
+        <w:tab w:val="right" w:pos="9072"/>
+      </w:tabs>
+      <w:spacing w:after="0" w:line="240" w:lineRule="auto"/>
+    </w:pPr>
+  </w:style>
+  <w:style w:type="character" w:customStyle="1" w:styleId="KopfzeileZchn">
+    <w:name w:val="Kopfzeile Zchn"/>
+    <w:basedOn w:val="Absatz-Standardschriftart"/>
+    <w:link w:val="Kopfzeile"/>
+    <w:uiPriority w:val="99"/>
+    <w:rsid w:val="00912AD3"/>
+  </w:style>
+  <w:style w:type="paragraph" w:styleId="Fuzeile">
+    <w:name w:val="footer"/>
+    <w:basedOn w:val="Standard"/>
+    <w:link w:val="FuzeileZchn"/>
+    <w:uiPriority w:val="99"/>
+    <w:unhideWhenUsed/>
+    <w:rsid w:val="00912AD3"/>
+    <w:pPr>
+      <w:tabs>
+        <w:tab w:val="center" w:pos="4536"/>
+        <w:tab w:val="right" w:pos="9072"/>
+      </w:tabs>
+      <w:spacing w:after="0" w:line="240" w:lineRule="auto"/>
+    </w:pPr>
+  </w:style>
+  <w:style w:type="character" w:customStyle="1" w:styleId="FuzeileZchn">
+    <w:name w:val="Fußzeile Zchn"/>
+    <w:basedOn w:val="Absatz-Standardschriftart"/>
+    <w:link w:val="Fuzeile"/>
+    <w:uiPriority w:val="99"/>
+    <w:rsid w:val="00912AD3"/>
+  </w:style>
+  <w:style w:type="paragraph" w:styleId="Inhaltsverzeichnisberschrift">
+    <w:name w:val="TOC Heading"/>
+    <w:basedOn w:val="berschrift1"/>
+    <w:next w:val="Standard"/>
+    <w:uiPriority w:val="39"/>
+    <w:semiHidden/>
+    <w:unhideWhenUsed/>
+    <w:qFormat/>
+    <w:rsid w:val="008E3CCB"/>
+    <w:pPr>
+      <w:outlineLvl w:val="9"/>
+    </w:pPr>
+    <w:rPr>
+      <w:lang w:eastAsia="de-DE"/>
+    </w:rPr>
+  </w:style>
+  <w:style w:type="paragraph" w:styleId="Verzeichnis1">
+    <w:name w:val="toc 1"/>
+    <w:basedOn w:val="Standard"/>
+    <w:next w:val="Standard"/>
+    <w:autoRedefine/>
+    <w:uiPriority w:val="39"/>
+    <w:unhideWhenUsed/>
+    <w:rsid w:val="008E3CCB"/>
+    <w:pPr>
+      <w:spacing w:after="100"/>
+    </w:pPr>
+  </w:style>
 </w:styles>
 </file>
 
@@ -2275,6 +4903,101 @@
     <w:pPr>
       <w:ind w:left="720"/>
       <w:contextualSpacing/>
+    </w:pPr>
+  </w:style>
+  <w:style w:type="character" w:styleId="Hyperlink">
+    <w:name w:val="Hyperlink"/>
+    <w:basedOn w:val="Absatz-Standardschriftart"/>
+    <w:uiPriority w:val="99"/>
+    <w:unhideWhenUsed/>
+    <w:rsid w:val="00F05106"/>
+    <w:rPr>
+      <w:color w:val="0000FF"/>
+      <w:u w:val="single"/>
+    </w:rPr>
+  </w:style>
+  <w:style w:type="character" w:styleId="BesuchterHyperlink">
+    <w:name w:val="FollowedHyperlink"/>
+    <w:basedOn w:val="Absatz-Standardschriftart"/>
+    <w:uiPriority w:val="99"/>
+    <w:semiHidden/>
+    <w:unhideWhenUsed/>
+    <w:rsid w:val="003C387C"/>
+    <w:rPr>
+      <w:color w:val="800080" w:themeColor="followedHyperlink"/>
+      <w:u w:val="single"/>
+    </w:rPr>
+  </w:style>
+  <w:style w:type="paragraph" w:styleId="Kopfzeile">
+    <w:name w:val="header"/>
+    <w:basedOn w:val="Standard"/>
+    <w:link w:val="KopfzeileZchn"/>
+    <w:uiPriority w:val="99"/>
+    <w:unhideWhenUsed/>
+    <w:rsid w:val="00912AD3"/>
+    <w:pPr>
+      <w:tabs>
+        <w:tab w:val="center" w:pos="4536"/>
+        <w:tab w:val="right" w:pos="9072"/>
+      </w:tabs>
+      <w:spacing w:after="0" w:line="240" w:lineRule="auto"/>
+    </w:pPr>
+  </w:style>
+  <w:style w:type="character" w:customStyle="1" w:styleId="KopfzeileZchn">
+    <w:name w:val="Kopfzeile Zchn"/>
+    <w:basedOn w:val="Absatz-Standardschriftart"/>
+    <w:link w:val="Kopfzeile"/>
+    <w:uiPriority w:val="99"/>
+    <w:rsid w:val="00912AD3"/>
+  </w:style>
+  <w:style w:type="paragraph" w:styleId="Fuzeile">
+    <w:name w:val="footer"/>
+    <w:basedOn w:val="Standard"/>
+    <w:link w:val="FuzeileZchn"/>
+    <w:uiPriority w:val="99"/>
+    <w:unhideWhenUsed/>
+    <w:rsid w:val="00912AD3"/>
+    <w:pPr>
+      <w:tabs>
+        <w:tab w:val="center" w:pos="4536"/>
+        <w:tab w:val="right" w:pos="9072"/>
+      </w:tabs>
+      <w:spacing w:after="0" w:line="240" w:lineRule="auto"/>
+    </w:pPr>
+  </w:style>
+  <w:style w:type="character" w:customStyle="1" w:styleId="FuzeileZchn">
+    <w:name w:val="Fußzeile Zchn"/>
+    <w:basedOn w:val="Absatz-Standardschriftart"/>
+    <w:link w:val="Fuzeile"/>
+    <w:uiPriority w:val="99"/>
+    <w:rsid w:val="00912AD3"/>
+  </w:style>
+  <w:style w:type="paragraph" w:styleId="Inhaltsverzeichnisberschrift">
+    <w:name w:val="TOC Heading"/>
+    <w:basedOn w:val="berschrift1"/>
+    <w:next w:val="Standard"/>
+    <w:uiPriority w:val="39"/>
+    <w:semiHidden/>
+    <w:unhideWhenUsed/>
+    <w:qFormat/>
+    <w:rsid w:val="008E3CCB"/>
+    <w:pPr>
+      <w:outlineLvl w:val="9"/>
+    </w:pPr>
+    <w:rPr>
+      <w:lang w:eastAsia="de-DE"/>
+    </w:rPr>
+  </w:style>
+  <w:style w:type="paragraph" w:styleId="Verzeichnis1">
+    <w:name w:val="toc 1"/>
+    <w:basedOn w:val="Standard"/>
+    <w:next w:val="Standard"/>
+    <w:autoRedefine/>
+    <w:uiPriority w:val="39"/>
+    <w:unhideWhenUsed/>
+    <w:rsid w:val="008E3CCB"/>
+    <w:pPr>
+      <w:spacing w:after="100"/>
     </w:pPr>
   </w:style>
 </w:styles>
@@ -2563,4 +5286,16 @@
   <a:objectDefaults/>
   <a:extraClrSchemeLst/>
 </a:theme>
+</file>
+
+<file path=customXml/item1.xml><?xml version="1.0" encoding="utf-8"?>
+<b:Sources xmlns:b="http://schemas.openxmlformats.org/officeDocument/2006/bibliography" xmlns="http://schemas.openxmlformats.org/officeDocument/2006/bibliography" SelectedStyle="\APA.XSL" StyleName="APA"/>
+</file>
+
+<file path=customXml/itemProps1.xml><?xml version="1.0" encoding="utf-8"?>
+<ds:datastoreItem xmlns:ds="http://schemas.openxmlformats.org/officeDocument/2006/customXml" ds:itemID="{92D8D3A1-45E0-4549-9663-09AD08B78478}">
+  <ds:schemaRefs>
+    <ds:schemaRef ds:uri="http://schemas.openxmlformats.org/officeDocument/2006/bibliography"/>
+  </ds:schemaRefs>
+</ds:datastoreItem>
 </file>
</xml_diff>

<commit_message>
User Manuel Release Candidat 2
</commit_message>
<xml_diff>
--- a/doc/UserManual/UserManual.docx
+++ b/doc/UserManual/UserManual.docx
@@ -4,28 +4,37 @@
   <w:body>
     <w:p>
       <w:pPr>
-        <w:pStyle w:val="berschrift1"/>
-      </w:pPr>
+        <w:pStyle w:val="Titel"/>
+      </w:pPr>
+      <w:proofErr w:type="spellStart"/>
+      <w:r>
+        <w:t>Shopsoftware</w:t>
+      </w:r>
+      <w:proofErr w:type="spellEnd"/>
+      <w:r>
+        <w:t xml:space="preserve"> „Axt und Schwert“</w:t>
+      </w:r>
       <w:bookmarkStart w:id="0" w:name="_GoBack"/>
       <w:bookmarkEnd w:id="0"/>
     </w:p>
     <w:sdt>
       <w:sdtPr>
+        <w:rPr>
+          <w:rFonts w:asciiTheme="minorHAnsi" w:eastAsiaTheme="minorHAnsi" w:hAnsiTheme="minorHAnsi" w:cstheme="minorBidi"/>
+          <w:b w:val="0"/>
+          <w:bCs w:val="0"/>
+          <w:color w:val="auto"/>
+          <w:sz w:val="22"/>
+          <w:szCs w:val="22"/>
+          <w:lang w:eastAsia="en-US"/>
+        </w:rPr>
         <w:id w:val="1908406376"/>
         <w:docPartObj>
           <w:docPartGallery w:val="Table of Contents"/>
           <w:docPartUnique/>
         </w:docPartObj>
       </w:sdtPr>
-      <w:sdtEndPr>
-        <w:rPr>
-          <w:rFonts w:asciiTheme="minorHAnsi" w:eastAsiaTheme="minorHAnsi" w:hAnsiTheme="minorHAnsi" w:cstheme="minorBidi"/>
-          <w:color w:val="auto"/>
-          <w:sz w:val="22"/>
-          <w:szCs w:val="22"/>
-          <w:lang w:eastAsia="en-US"/>
-        </w:rPr>
-      </w:sdtEndPr>
+      <w:sdtEndPr/>
       <w:sdtContent>
         <w:p>
           <w:pPr>
@@ -56,7 +65,7 @@
           <w:r>
             <w:fldChar w:fldCharType="separate"/>
           </w:r>
-          <w:hyperlink w:anchor="_Toc360568499" w:history="1">
+          <w:hyperlink w:anchor="_Toc360647209" w:history="1">
             <w:r>
               <w:rPr>
                 <w:rStyle w:val="Hyperlink"/>
@@ -83,7 +92,7 @@
                 <w:noProof/>
                 <w:webHidden/>
               </w:rPr>
-              <w:instrText xml:space="preserve"> PAGEREF _Toc360568499 \h </w:instrText>
+              <w:instrText xml:space="preserve"> PAGEREF _Toc360647209 \h </w:instrText>
             </w:r>
             <w:r>
               <w:rPr>
@@ -126,7 +135,7 @@
               <w:lang w:eastAsia="de-DE"/>
             </w:rPr>
           </w:pPr>
-          <w:hyperlink w:anchor="_Toc360568500" w:history="1">
+          <w:hyperlink w:anchor="_Toc360647210" w:history="1">
             <w:r>
               <w:rPr>
                 <w:rStyle w:val="Hyperlink"/>
@@ -153,7 +162,7 @@
                 <w:noProof/>
                 <w:webHidden/>
               </w:rPr>
-              <w:instrText xml:space="preserve"> PAGEREF _Toc360568500 \h </w:instrText>
+              <w:instrText xml:space="preserve"> PAGEREF _Toc360647210 \h </w:instrText>
             </w:r>
             <w:r>
               <w:rPr>
@@ -196,7 +205,7 @@
               <w:lang w:eastAsia="de-DE"/>
             </w:rPr>
           </w:pPr>
-          <w:hyperlink w:anchor="_Toc360568501" w:history="1">
+          <w:hyperlink w:anchor="_Toc360647211" w:history="1">
             <w:r>
               <w:rPr>
                 <w:rStyle w:val="Hyperlink"/>
@@ -223,7 +232,7 @@
                 <w:noProof/>
                 <w:webHidden/>
               </w:rPr>
-              <w:instrText xml:space="preserve"> PAGEREF _Toc360568501 \h </w:instrText>
+              <w:instrText xml:space="preserve"> PAGEREF _Toc360647211 \h </w:instrText>
             </w:r>
             <w:r>
               <w:rPr>
@@ -266,7 +275,7 @@
               <w:lang w:eastAsia="de-DE"/>
             </w:rPr>
           </w:pPr>
-          <w:hyperlink w:anchor="_Toc360568502" w:history="1">
+          <w:hyperlink w:anchor="_Toc360647212" w:history="1">
             <w:r>
               <w:rPr>
                 <w:rStyle w:val="Hyperlink"/>
@@ -293,7 +302,7 @@
                 <w:noProof/>
                 <w:webHidden/>
               </w:rPr>
-              <w:instrText xml:space="preserve"> PAGEREF _Toc360568502 \h </w:instrText>
+              <w:instrText xml:space="preserve"> PAGEREF _Toc360647212 \h </w:instrText>
             </w:r>
             <w:r>
               <w:rPr>
@@ -336,7 +345,7 @@
               <w:lang w:eastAsia="de-DE"/>
             </w:rPr>
           </w:pPr>
-          <w:hyperlink w:anchor="_Toc360568503" w:history="1">
+          <w:hyperlink w:anchor="_Toc360647213" w:history="1">
             <w:r>
               <w:rPr>
                 <w:rStyle w:val="Hyperlink"/>
@@ -363,7 +372,7 @@
                 <w:noProof/>
                 <w:webHidden/>
               </w:rPr>
-              <w:instrText xml:space="preserve"> PAGEREF _Toc360568503 \h </w:instrText>
+              <w:instrText xml:space="preserve"> PAGEREF _Toc360647213 \h </w:instrText>
             </w:r>
             <w:r>
               <w:rPr>
@@ -406,7 +415,7 @@
               <w:lang w:eastAsia="de-DE"/>
             </w:rPr>
           </w:pPr>
-          <w:hyperlink w:anchor="_Toc360568504" w:history="1">
+          <w:hyperlink w:anchor="_Toc360647214" w:history="1">
             <w:r>
               <w:rPr>
                 <w:rStyle w:val="Hyperlink"/>
@@ -433,7 +442,7 @@
                 <w:noProof/>
                 <w:webHidden/>
               </w:rPr>
-              <w:instrText xml:space="preserve"> PAGEREF _Toc360568504 \h </w:instrText>
+              <w:instrText xml:space="preserve"> PAGEREF _Toc360647214 \h </w:instrText>
             </w:r>
             <w:r>
               <w:rPr>
@@ -453,7 +462,7 @@
                 <w:noProof/>
                 <w:webHidden/>
               </w:rPr>
-              <w:t>5</w:t>
+              <w:t>6</w:t>
             </w:r>
             <w:r>
               <w:rPr>
@@ -476,7 +485,7 @@
               <w:lang w:eastAsia="de-DE"/>
             </w:rPr>
           </w:pPr>
-          <w:hyperlink w:anchor="_Toc360568505" w:history="1">
+          <w:hyperlink w:anchor="_Toc360647215" w:history="1">
             <w:r>
               <w:rPr>
                 <w:rStyle w:val="Hyperlink"/>
@@ -503,7 +512,7 @@
                 <w:noProof/>
                 <w:webHidden/>
               </w:rPr>
-              <w:instrText xml:space="preserve"> PAGEREF _Toc360568505 \h </w:instrText>
+              <w:instrText xml:space="preserve"> PAGEREF _Toc360647215 \h </w:instrText>
             </w:r>
             <w:r>
               <w:rPr>
@@ -523,7 +532,7 @@
                 <w:noProof/>
                 <w:webHidden/>
               </w:rPr>
-              <w:t>6</w:t>
+              <w:t>7</w:t>
             </w:r>
             <w:r>
               <w:rPr>
@@ -546,7 +555,7 @@
               <w:lang w:eastAsia="de-DE"/>
             </w:rPr>
           </w:pPr>
-          <w:hyperlink w:anchor="_Toc360568506" w:history="1">
+          <w:hyperlink w:anchor="_Toc360647216" w:history="1">
             <w:r>
               <w:rPr>
                 <w:rStyle w:val="Hyperlink"/>
@@ -573,7 +582,7 @@
                 <w:noProof/>
                 <w:webHidden/>
               </w:rPr>
-              <w:instrText xml:space="preserve"> PAGEREF _Toc360568506 \h </w:instrText>
+              <w:instrText xml:space="preserve"> PAGEREF _Toc360647216 \h </w:instrText>
             </w:r>
             <w:r>
               <w:rPr>
@@ -593,7 +602,7 @@
                 <w:noProof/>
                 <w:webHidden/>
               </w:rPr>
-              <w:t>8</w:t>
+              <w:t>9</w:t>
             </w:r>
             <w:r>
               <w:rPr>
@@ -616,7 +625,7 @@
               <w:lang w:eastAsia="de-DE"/>
             </w:rPr>
           </w:pPr>
-          <w:hyperlink w:anchor="_Toc360568507" w:history="1">
+          <w:hyperlink w:anchor="_Toc360647217" w:history="1">
             <w:r>
               <w:rPr>
                 <w:rStyle w:val="Hyperlink"/>
@@ -643,7 +652,7 @@
                 <w:noProof/>
                 <w:webHidden/>
               </w:rPr>
-              <w:instrText xml:space="preserve"> PAGEREF _Toc360568507 \h </w:instrText>
+              <w:instrText xml:space="preserve"> PAGEREF _Toc360647217 \h </w:instrText>
             </w:r>
             <w:r>
               <w:rPr>
@@ -663,7 +672,7 @@
                 <w:noProof/>
                 <w:webHidden/>
               </w:rPr>
-              <w:t>9</w:t>
+              <w:t>10</w:t>
             </w:r>
             <w:r>
               <w:rPr>
@@ -689,7 +698,7 @@
       <w:pPr>
         <w:pStyle w:val="berschrift1"/>
       </w:pPr>
-      <w:bookmarkStart w:id="1" w:name="_Toc360568499"/>
+      <w:bookmarkStart w:id="1" w:name="_Toc360647209"/>
       <w:r>
         <w:t>Einrichtung</w:t>
       </w:r>
@@ -921,37 +930,7 @@
           <w:rPr>
             <w:rStyle w:val="Hyperlink"/>
           </w:rPr>
-          <w:t>http://git-scm.com/book/de/Los-geht's</w:t>
-        </w:r>
-        <w:r>
-          <w:rPr>
-            <w:rStyle w:val="Hyperlink"/>
-          </w:rPr>
-          <w:t>-</w:t>
-        </w:r>
-        <w:r>
-          <w:rPr>
-            <w:rStyle w:val="Hyperlink"/>
-          </w:rPr>
-          <w:t>G</w:t>
-        </w:r>
-        <w:r>
-          <w:rPr>
-            <w:rStyle w:val="Hyperlink"/>
-          </w:rPr>
-          <w:t>it-i</w:t>
-        </w:r>
-        <w:r>
-          <w:rPr>
-            <w:rStyle w:val="Hyperlink"/>
-          </w:rPr>
-          <w:t>n</w:t>
-        </w:r>
-        <w:r>
-          <w:rPr>
-            <w:rStyle w:val="Hyperlink"/>
-          </w:rPr>
-          <w:t>stallieren</w:t>
+          <w:t>http://git-scm.com/book/de/Los-geht's-Git-installieren</w:t>
         </w:r>
       </w:hyperlink>
       <w:r>
@@ -1083,10 +1062,7 @@
         </w:numPr>
       </w:pPr>
       <w:r>
-        <w:t xml:space="preserve">Installieren der Abhängigkeiten. </w:t>
-      </w:r>
-      <w:r>
-        <w:t xml:space="preserve">Dafür muss auf der Kommandozeile </w:t>
+        <w:t xml:space="preserve">Installieren der Abhängigkeiten. Dafür muss auf der Kommandozeile </w:t>
       </w:r>
       <w:r>
         <w:t xml:space="preserve">im </w:t>
@@ -1151,10 +1127,7 @@
         <w:t>“</w:t>
       </w:r>
       <w:r>
-        <w:t xml:space="preserve"> ausgeführt werden</w:t>
-      </w:r>
-      <w:r>
-        <w:t>.</w:t>
+        <w:t xml:space="preserve"> ausgeführt werden.</w:t>
       </w:r>
     </w:p>
     <w:p>
@@ -1321,7 +1294,7 @@
       <w:pPr>
         <w:pStyle w:val="berschrift1"/>
       </w:pPr>
-      <w:bookmarkStart w:id="2" w:name="_Toc360568500"/>
+      <w:bookmarkStart w:id="2" w:name="_Toc360647210"/>
       <w:r>
         <w:lastRenderedPageBreak/>
         <w:t>Die Navigationsleiste</w:t>
@@ -1838,7 +1811,7 @@
       <w:pPr>
         <w:pStyle w:val="berschrift1"/>
       </w:pPr>
-      <w:bookmarkStart w:id="3" w:name="_Toc360568501"/>
+      <w:bookmarkStart w:id="3" w:name="_Toc360647211"/>
       <w:r>
         <w:lastRenderedPageBreak/>
         <w:t>Produktkatalog</w:t>
@@ -1949,7 +1922,7 @@
       <w:pPr>
         <w:pStyle w:val="berschrift1"/>
       </w:pPr>
-      <w:bookmarkStart w:id="4" w:name="_Toc360568502"/>
+      <w:bookmarkStart w:id="4" w:name="_Toc360647212"/>
       <w:r>
         <w:t>Verwaltung</w:t>
       </w:r>
@@ -2152,7 +2125,7 @@
       <w:pPr>
         <w:pStyle w:val="berschrift1"/>
       </w:pPr>
-      <w:bookmarkStart w:id="5" w:name="_Toc360568503"/>
+      <w:bookmarkStart w:id="5" w:name="_Toc360647213"/>
       <w:r>
         <w:lastRenderedPageBreak/>
         <w:t>Produkte</w:t>
@@ -2380,13 +2353,7 @@
     </w:p>
     <w:p>
       <w:r>
-        <w:t>Jede Tabellenzeile i</w:t>
-      </w:r>
-      <w:r>
-        <w:t xml:space="preserve">st anklickbar, um direkt zur </w:t>
-      </w:r>
-      <w:r>
-        <w:t xml:space="preserve">entsprechenden </w:t>
+        <w:t xml:space="preserve">Jede Tabellenzeile ist anklickbar, um direkt zur entsprechenden </w:t>
       </w:r>
       <w:r>
         <w:rPr>
@@ -2395,10 +2362,7 @@
         <w:t>Produktbeschreibung</w:t>
       </w:r>
       <w:r>
-        <w:t xml:space="preserve"> (siehe dort)  zu gelangen</w:t>
-      </w:r>
-      <w:r>
-        <w:t>.</w:t>
+        <w:t xml:space="preserve"> (siehe dort)  zu gelangen.</w:t>
       </w:r>
     </w:p>
     <w:p>
@@ -2627,6 +2591,11 @@
     <w:p>
       <w:pPr>
         <w:pStyle w:val="Listenabsatz"/>
+      </w:pPr>
+    </w:p>
+    <w:p>
+      <w:pPr>
+        <w:pStyle w:val="Listenabsatz"/>
         <w:numPr>
           <w:ilvl w:val="0"/>
           <w:numId w:val="2"/>
@@ -2678,32 +2647,349 @@
         <w:rPr>
           <w:i/>
         </w:rPr>
-        <w:t xml:space="preserve">Stärke, </w:t>
-      </w:r>
-      <w:r>
-        <w:rPr>
-          <w:i/>
-        </w:rPr>
-        <w:t>Intelligenz, Ge</w:t>
-      </w:r>
-      <w:r>
-        <w:rPr>
-          <w:i/>
-        </w:rPr>
-        <w:t>schicklichkeit, Ausdauer (erste vier)</w:t>
-      </w:r>
-    </w:p>
-    <w:p>
-      <w:pPr>
-        <w:pStyle w:val="Listenabsatz"/>
-      </w:pPr>
+        <w:t>Beschreibung</w:t>
+      </w:r>
+    </w:p>
+    <w:p>
+      <w:pPr>
+        <w:pStyle w:val="Listenabsatz"/>
+      </w:pPr>
+      <w:r>
+        <w:t>eine Beschreibung des Produktes</w:t>
+      </w:r>
+    </w:p>
+    <w:p>
+      <w:r>
+        <w:t xml:space="preserve">Rechts daneben befinden sich zwei </w:t>
+      </w:r>
+      <w:r>
+        <w:t xml:space="preserve">Kästen. </w:t>
+      </w:r>
+      <w:r>
+        <w:t xml:space="preserve">Beide beinhalten die vier Attribute Stärke, Intelligenz, Geschicklichkeit und Ausdauer. Die Werte im </w:t>
+      </w:r>
+      <w:r>
+        <w:t xml:space="preserve">linken </w:t>
+      </w:r>
+      <w:r>
+        <w:t xml:space="preserve">roten Kasten geben die Anforderungen an die Attribute des Nutzers an, um das Produkt verwenden zu können, die Werte im </w:t>
+      </w:r>
+      <w:r>
+        <w:t xml:space="preserve">rechten </w:t>
+      </w:r>
+      <w:r>
+        <w:t xml:space="preserve">grünen Kasten stellen die Boni </w:t>
+      </w:r>
+      <w:r>
+        <w:t xml:space="preserve">auf seine Attribute </w:t>
+      </w:r>
+      <w:r>
+        <w:t>dar, die der Nutzer durch das Tragen des Produktes</w:t>
+      </w:r>
+      <w:r>
+        <w:t xml:space="preserve"> erhält.</w:t>
+      </w:r>
+    </w:p>
+    <w:p>
+      <w:r>
+        <w:t xml:space="preserve">Mit Betätigen der Schaltfläche </w:t>
+      </w:r>
+      <w:r>
+        <w:rPr>
+          <w:i/>
+        </w:rPr>
+        <w:t>Absenden</w:t>
+      </w:r>
+      <w:r>
+        <w:t xml:space="preserve"> wird das neue Produkt </w:t>
+      </w:r>
+      <w:r>
+        <w:t xml:space="preserve">in den Shop übernommen, während ein Klick auf </w:t>
+      </w:r>
+      <w:r>
+        <w:rPr>
+          <w:i/>
+        </w:rPr>
+        <w:t>Zurück</w:t>
+      </w:r>
+      <w:r>
+        <w:t xml:space="preserve"> die Neueingabe abbricht. In beiden Fällen kehrt das Programm auf die Produktverwaltung zurück.</w:t>
+      </w:r>
+    </w:p>
+    <w:p/>
+    <w:p/>
+    <w:p/>
+    <w:p/>
+    <w:p/>
+    <w:p/>
+    <w:p/>
+    <w:p>
+      <w:pPr>
+        <w:pStyle w:val="berschrift1"/>
+      </w:pPr>
+      <w:bookmarkStart w:id="6" w:name="_Toc360647214"/>
+      <w:r>
+        <w:lastRenderedPageBreak/>
+        <w:t>Assoziationen</w:t>
+      </w:r>
+      <w:bookmarkEnd w:id="6"/>
+    </w:p>
+    <w:p>
+      <w:r>
+        <w:t>Die Kategorien, denen Produkte angehören können, lassen sich mit der Hilfe von Assoziationen koppeln.</w:t>
+      </w:r>
+      <w:r>
+        <w:t xml:space="preserve"> Dadurch werden Artikel dieser Kategorien als zueinander zugehörig definiert und so in den </w:t>
+      </w:r>
+      <w:r>
+        <w:rPr>
+          <w:i/>
+        </w:rPr>
+        <w:t>Produktbeschreibungen</w:t>
+      </w:r>
+      <w:r>
+        <w:t xml:space="preserve"> (</w:t>
+      </w:r>
+      <w:r>
+        <w:t>siehe dort</w:t>
+      </w:r>
+      <w:r>
+        <w:t xml:space="preserve">) dargestellt. Dies erleichtert es, zusammengehörige Produkte zu erkennen und zu kaufen. Diese </w:t>
+      </w:r>
       <w:proofErr w:type="spellStart"/>
       <w:r>
-        <w:t>Attributsvoraussetzungen</w:t>
+        <w:t>Kategorieassoziationen</w:t>
       </w:r>
       <w:proofErr w:type="spellEnd"/>
       <w:r>
-        <w:t>, um das Produkt verwenden zu können</w:t>
+        <w:t xml:space="preserve"> lassen sich in der </w:t>
+      </w:r>
+      <w:proofErr w:type="spellStart"/>
+      <w:r>
+        <w:t>Assosiationsverwaltung</w:t>
+      </w:r>
+      <w:proofErr w:type="spellEnd"/>
+      <w:r>
+        <w:t xml:space="preserve"> definieren, die über das Verwaltungsmenü erreichbar ist. In dieser werden die vorhandenen Kopplungen in einer Tabelle dargestellt. Durch Klick auf die rote Schaltfläche am Ende einer Tabellenzeile lässt sich die jeweilige Assoziation löschen.</w:t>
+      </w:r>
+    </w:p>
+    <w:p>
+      <w:r>
+        <w:rPr>
+          <w:noProof/>
+          <w:lang w:eastAsia="de-DE"/>
+        </w:rPr>
+        <w:drawing>
+          <wp:inline distT="0" distB="0" distL="0" distR="0">
+            <wp:extent cx="5760720" cy="1313815"/>
+            <wp:effectExtent l="0" t="0" r="0" b="635"/>
+            <wp:docPr id="4" name="Grafik 4"/>
+            <wp:cNvGraphicFramePr>
+              <a:graphicFrameLocks xmlns:a="http://schemas.openxmlformats.org/drawingml/2006/main" noChangeAspect="1"/>
+            </wp:cNvGraphicFramePr>
+            <a:graphic xmlns:a="http://schemas.openxmlformats.org/drawingml/2006/main">
+              <a:graphicData uri="http://schemas.openxmlformats.org/drawingml/2006/picture">
+                <pic:pic xmlns:pic="http://schemas.openxmlformats.org/drawingml/2006/picture">
+                  <pic:nvPicPr>
+                    <pic:cNvPr id="0" name="Assoziationen.png"/>
+                    <pic:cNvPicPr/>
+                  </pic:nvPicPr>
+                  <pic:blipFill>
+                    <a:blip r:embed="rId16">
+                      <a:extLst>
+                        <a:ext uri="{28A0092B-C50C-407E-A947-70E740481C1C}">
+                          <a14:useLocalDpi xmlns:a14="http://schemas.microsoft.com/office/drawing/2010/main" val="0"/>
+                        </a:ext>
+                      </a:extLst>
+                    </a:blip>
+                    <a:stretch>
+                      <a:fillRect/>
+                    </a:stretch>
+                  </pic:blipFill>
+                  <pic:spPr>
+                    <a:xfrm>
+                      <a:off x="0" y="0"/>
+                      <a:ext cx="5760720" cy="1313815"/>
+                    </a:xfrm>
+                    <a:prstGeom prst="rect">
+                      <a:avLst/>
+                    </a:prstGeom>
+                  </pic:spPr>
+                </pic:pic>
+              </a:graphicData>
+            </a:graphic>
+          </wp:inline>
+        </w:drawing>
+      </w:r>
+    </w:p>
+    <w:p>
+      <w:r>
+        <w:t xml:space="preserve">Über die Schaltfläche </w:t>
+      </w:r>
+      <w:r>
+        <w:rPr>
+          <w:i/>
+        </w:rPr>
+        <w:t>Neue</w:t>
+      </w:r>
+      <w:r>
+        <w:rPr>
+          <w:i/>
+        </w:rPr>
+        <w:t xml:space="preserve"> Kategorie-Assoziation </w:t>
+      </w:r>
+      <w:r>
+        <w:t xml:space="preserve">gelangt man zur </w:t>
+      </w:r>
+      <w:proofErr w:type="spellStart"/>
+      <w:r>
+        <w:t>Assoziationen</w:t>
+      </w:r>
+      <w:r>
+        <w:t>eingabemaske</w:t>
+      </w:r>
+      <w:proofErr w:type="spellEnd"/>
+      <w:r>
+        <w:t>.</w:t>
+      </w:r>
+      <w:r>
+        <w:t xml:space="preserve"> </w:t>
+      </w:r>
+      <w:r>
+        <w:t>Um darüber neue Assoziationen anzulegen, müssen die beiden</w:t>
+      </w:r>
+      <w:r>
+        <w:t xml:space="preserve"> Felder </w:t>
+      </w:r>
+      <w:r>
+        <w:rPr>
+          <w:i/>
+        </w:rPr>
+        <w:t>Von</w:t>
+      </w:r>
+      <w:r>
+        <w:t xml:space="preserve"> und </w:t>
+      </w:r>
+      <w:r>
+        <w:rPr>
+          <w:i/>
+        </w:rPr>
+        <w:t>Z</w:t>
+      </w:r>
+      <w:r>
+        <w:rPr>
+          <w:i/>
+        </w:rPr>
+        <w:t>u</w:t>
+      </w:r>
+      <w:r>
+        <w:t xml:space="preserve"> </w:t>
+      </w:r>
+      <w:r>
+        <w:t xml:space="preserve">ausgefüllt werden. </w:t>
+      </w:r>
+      <w:r>
+        <w:t xml:space="preserve"> Im ersteren wird eine Kategorie eingetragen und im </w:t>
+      </w:r>
+      <w:proofErr w:type="spellStart"/>
+      <w:r>
+        <w:t>zweiteren</w:t>
+      </w:r>
+      <w:proofErr w:type="spellEnd"/>
+      <w:r>
+        <w:t xml:space="preserve"> eine kommaseparierte Liste aus beliebig vielen Kategorien, zu denen eine Kopplung von der Kategorie im ersten Feld aufgebaut werden soll. Soll die Assoziation auch innerhalb dieser Kategorie gelten, so muss diese ebenfalls im zweiten Feld stehen. </w:t>
+      </w:r>
+      <w:r>
+        <w:t xml:space="preserve">Mit Betätigen der Schaltfläche </w:t>
+      </w:r>
+      <w:r>
+        <w:rPr>
+          <w:i/>
+        </w:rPr>
+        <w:t>Absenden</w:t>
+      </w:r>
+      <w:r>
+        <w:t xml:space="preserve"> wird </w:t>
+      </w:r>
+      <w:r>
+        <w:t>die neu definierte</w:t>
+      </w:r>
+      <w:r>
+        <w:t xml:space="preserve"> </w:t>
+      </w:r>
+      <w:r>
+        <w:t>Kopplung</w:t>
+      </w:r>
+      <w:r>
+        <w:t xml:space="preserve"> übernommen, während ein Klick auf </w:t>
+      </w:r>
+      <w:r>
+        <w:rPr>
+          <w:i/>
+        </w:rPr>
+        <w:t>Zurück</w:t>
+      </w:r>
+      <w:r>
+        <w:t xml:space="preserve"> die Neueingabe abbricht. In beiden Fällen kehrt das Programm auf die </w:t>
+      </w:r>
+      <w:r>
+        <w:t>Assoziations</w:t>
+      </w:r>
+      <w:r>
+        <w:t>verwaltung zurück.</w:t>
+      </w:r>
+    </w:p>
+    <w:p/>
+    <w:p/>
+    <w:p/>
+    <w:p/>
+    <w:p>
+      <w:pPr>
+        <w:pStyle w:val="berschrift1"/>
+      </w:pPr>
+    </w:p>
+    <w:p>
+      <w:pPr>
+        <w:pStyle w:val="berschrift1"/>
+      </w:pPr>
+    </w:p>
+    <w:p>
+      <w:pPr>
+        <w:pStyle w:val="berschrift1"/>
+      </w:pPr>
+    </w:p>
+    <w:p>
+      <w:pPr>
+        <w:pStyle w:val="berschrift1"/>
+      </w:pPr>
+    </w:p>
+    <w:p/>
+    <w:p/>
+    <w:p>
+      <w:pPr>
+        <w:pStyle w:val="berschrift1"/>
+      </w:pPr>
+      <w:bookmarkStart w:id="7" w:name="_Toc360647215"/>
+      <w:r>
+        <w:lastRenderedPageBreak/>
+        <w:t>Nutzer</w:t>
+      </w:r>
+      <w:bookmarkEnd w:id="7"/>
+    </w:p>
+    <w:p>
+      <w:r>
+        <w:t>Die Administration der im Shopsystem registrierten Nutzer erfolgt über die Nutzerverwaltung</w:t>
+      </w:r>
+      <w:r>
+        <w:t xml:space="preserve">, die über das Verwaltungsmenü erreichbar ist. Eine Tabelle listet alle im System vorhandenen Nutzer auf. Die Tabellenzeilen haben von links nach rechts </w:t>
+      </w:r>
+      <w:proofErr w:type="gramStart"/>
+      <w:r>
+        <w:t>die</w:t>
+      </w:r>
+      <w:proofErr w:type="gramEnd"/>
+      <w:r>
+        <w:t xml:space="preserve"> folgenden Bedeutungen:</w:t>
       </w:r>
     </w:p>
     <w:p>
@@ -2721,33 +3007,48 @@
         <w:rPr>
           <w:i/>
         </w:rPr>
-        <w:t xml:space="preserve">Stärke, </w:t>
-      </w:r>
-      <w:r>
-        <w:rPr>
-          <w:i/>
-        </w:rPr>
-        <w:t>Intelligenz, Ge</w:t>
-      </w:r>
-      <w:r>
-        <w:rPr>
-          <w:i/>
-        </w:rPr>
-        <w:t>schicklichkeit, Ausdauer (zweite vier)</w:t>
-      </w:r>
-    </w:p>
-    <w:p>
-      <w:pPr>
-        <w:pStyle w:val="Listenabsatz"/>
-      </w:pPr>
-      <w:r>
-        <w:t xml:space="preserve">durch das Tragen des Produktes erhaltene </w:t>
-      </w:r>
-      <w:proofErr w:type="spellStart"/>
-      <w:r>
-        <w:t>Attributsboni</w:t>
-      </w:r>
-      <w:proofErr w:type="spellEnd"/>
+        <w:t>Nutzername</w:t>
+      </w:r>
+    </w:p>
+    <w:p>
+      <w:pPr>
+        <w:pStyle w:val="Listenabsatz"/>
+      </w:pPr>
+      <w:r>
+        <w:t xml:space="preserve">der Name des Nutzers; ist anklickbar, um direkt </w:t>
+      </w:r>
+      <w:r>
+        <w:t>zu den  Nutzerdetails</w:t>
+      </w:r>
+      <w:r>
+        <w:rPr>
+          <w:i/>
+        </w:rPr>
+        <w:t xml:space="preserve"> </w:t>
+      </w:r>
+      <w:r>
+        <w:rPr>
+          <w:i/>
+        </w:rPr>
+        <w:t>(</w:t>
+      </w:r>
+      <w:r>
+        <w:t>siehe unten</w:t>
+      </w:r>
+      <w:r>
+        <w:rPr>
+          <w:i/>
+        </w:rPr>
+        <w:t xml:space="preserve">) </w:t>
+      </w:r>
+      <w:r>
+        <w:t>zu gelangen</w:t>
+      </w:r>
+    </w:p>
+    <w:p>
+      <w:pPr>
+        <w:pStyle w:val="Listenabsatz"/>
+      </w:pPr>
     </w:p>
     <w:p>
       <w:pPr>
@@ -2769,88 +3070,42 @@
         <w:rPr>
           <w:i/>
         </w:rPr>
-        <w:t>Beschreibung</w:t>
-      </w:r>
-    </w:p>
-    <w:p>
-      <w:pPr>
-        <w:pStyle w:val="Listenabsatz"/>
-      </w:pPr>
-      <w:r>
-        <w:t>eine Beschreibung des Produktes</w:t>
-      </w:r>
-    </w:p>
-    <w:p>
-      <w:r>
-        <w:t xml:space="preserve">Mit Betätigen der Schaltfläche </w:t>
-      </w:r>
-      <w:r>
-        <w:rPr>
-          <w:i/>
-        </w:rPr>
-        <w:t>Absenden</w:t>
-      </w:r>
-      <w:r>
-        <w:t xml:space="preserve"> wird das neue Produkt </w:t>
-      </w:r>
-      <w:r>
-        <w:t xml:space="preserve">in den Shop übernommen, während ein Klick auf </w:t>
-      </w:r>
-      <w:r>
-        <w:rPr>
-          <w:i/>
-        </w:rPr>
-        <w:t>Zurück</w:t>
-      </w:r>
-      <w:r>
-        <w:t xml:space="preserve"> die Neueingabe abbricht. In beiden Fällen kehrt das Programm auf die Produktverwaltung zurück.</w:t>
-      </w:r>
-    </w:p>
-    <w:p>
-      <w:pPr>
-        <w:pStyle w:val="berschrift1"/>
-      </w:pPr>
-      <w:bookmarkStart w:id="6" w:name="_Toc360568504"/>
-      <w:r>
-        <w:t>Assoziationen</w:t>
-      </w:r>
-      <w:bookmarkEnd w:id="6"/>
-    </w:p>
-    <w:p>
-      <w:r>
-        <w:t>Noch nicht implementiert…</w:t>
-      </w:r>
-    </w:p>
-    <w:p/>
-    <w:p/>
-    <w:p/>
-    <w:p/>
-    <w:p>
-      <w:pPr>
-        <w:pStyle w:val="berschrift1"/>
-      </w:pPr>
-      <w:bookmarkStart w:id="7" w:name="_Toc360568505"/>
-      <w:r>
-        <w:lastRenderedPageBreak/>
-        <w:t>Nutzer</w:t>
-      </w:r>
-      <w:bookmarkEnd w:id="7"/>
-    </w:p>
-    <w:p>
-      <w:r>
-        <w:t>Die Administration der im Shopsystem registrierten Nutzer erfolgt über die Nutzerverwaltung</w:t>
-      </w:r>
-      <w:r>
-        <w:t xml:space="preserve">, die über das Verwaltungsmenü erreichbar ist. Eine Tabelle listet alle im System vorhandenen Nutzer auf. Die Tabellenzeilen haben von links nach rechts </w:t>
-      </w:r>
-      <w:proofErr w:type="gramStart"/>
-      <w:r>
-        <w:t>die</w:t>
-      </w:r>
-      <w:proofErr w:type="gramEnd"/>
-      <w:r>
-        <w:t xml:space="preserve"> folgenden Bedeutungen:</w:t>
-      </w:r>
+        <w:t>Gekaufte Produkte</w:t>
+      </w:r>
+    </w:p>
+    <w:p>
+      <w:pPr>
+        <w:pStyle w:val="Listenabsatz"/>
+      </w:pPr>
+      <w:r>
+        <w:t>die Anzahl der von diesem Nutzer gekauften Produkte</w:t>
+      </w:r>
+      <w:r>
+        <w:t>; ist anklickbar, um direkt zu den Nutzerdetails</w:t>
+      </w:r>
+      <w:r>
+        <w:rPr>
+          <w:i/>
+        </w:rPr>
+        <w:t xml:space="preserve"> (</w:t>
+      </w:r>
+      <w:r>
+        <w:t>siehe unten</w:t>
+      </w:r>
+      <w:r>
+        <w:rPr>
+          <w:i/>
+        </w:rPr>
+        <w:t xml:space="preserve">) </w:t>
+      </w:r>
+      <w:r>
+        <w:t>zu gelangen</w:t>
+      </w:r>
+    </w:p>
+    <w:p>
+      <w:pPr>
+        <w:pStyle w:val="Listenabsatz"/>
+      </w:pPr>
     </w:p>
     <w:p>
       <w:pPr>
@@ -2859,61 +3114,39 @@
           <w:ilvl w:val="0"/>
           <w:numId w:val="2"/>
         </w:numPr>
-        <w:rPr>
-          <w:i/>
-        </w:rPr>
-      </w:pPr>
-      <w:r>
-        <w:rPr>
-          <w:i/>
-        </w:rPr>
-        <w:t>Nutzername</w:t>
-      </w:r>
-    </w:p>
-    <w:p>
-      <w:pPr>
-        <w:pStyle w:val="Listenabsatz"/>
-      </w:pPr>
-      <w:r>
-        <w:t xml:space="preserve">der Name des Nutzers; ist anklickbar, um direkt </w:t>
-      </w:r>
-      <w:r>
-        <w:t>zu den  Nutzerdetails</w:t>
-      </w:r>
-      <w:r>
-        <w:rPr>
-          <w:i/>
-        </w:rPr>
-        <w:t xml:space="preserve"> </w:t>
-      </w:r>
-      <w:r>
-        <w:rPr>
-          <w:i/>
-        </w:rPr>
-        <w:t>(</w:t>
-      </w:r>
-      <w:r>
-        <w:t>siehe unten</w:t>
-      </w:r>
-      <w:r>
-        <w:rPr>
-          <w:i/>
-        </w:rPr>
-        <w:t xml:space="preserve">) </w:t>
-      </w:r>
-      <w:r>
-        <w:t>zu gelangen</w:t>
-      </w:r>
-    </w:p>
-    <w:p>
-      <w:pPr>
-        <w:pStyle w:val="Listenabsatz"/>
-      </w:pPr>
-    </w:p>
-    <w:p>
-      <w:pPr>
-        <w:pStyle w:val="Listenabsatz"/>
-      </w:pPr>
+      </w:pPr>
+      <w:r>
+        <w:t>Aktionen</w:t>
+      </w:r>
+    </w:p>
+    <w:p>
+      <w:pPr>
+        <w:pStyle w:val="Listenabsatz"/>
+      </w:pPr>
+      <w:r>
+        <w:t xml:space="preserve">drei Schaltflächen, mit denen der Nutzer konfiguriert </w:t>
+      </w:r>
+      <w:proofErr w:type="gramStart"/>
+      <w:r>
+        <w:t>werden</w:t>
+      </w:r>
+      <w:proofErr w:type="gramEnd"/>
+      <w:r>
+        <w:t xml:space="preserve"> kann (siehe unten)</w:t>
+      </w:r>
+    </w:p>
+    <w:p>
+      <w:r>
+        <w:t xml:space="preserve">Die drei Schaltflächen haben von links nach rechts </w:t>
+      </w:r>
+      <w:proofErr w:type="gramStart"/>
+      <w:r>
+        <w:t>die</w:t>
+      </w:r>
+      <w:proofErr w:type="gramEnd"/>
+      <w:r>
+        <w:t xml:space="preserve"> folgenden Funktionen:</w:t>
+      </w:r>
     </w:p>
     <w:p>
       <w:pPr>
@@ -2922,50 +3155,34 @@
           <w:ilvl w:val="0"/>
           <w:numId w:val="2"/>
         </w:numPr>
-        <w:rPr>
-          <w:i/>
-        </w:rPr>
-      </w:pPr>
-      <w:r>
-        <w:rPr>
-          <w:i/>
-        </w:rPr>
-        <w:t>Gekaufte Produkte</w:t>
-      </w:r>
-    </w:p>
-    <w:p>
-      <w:pPr>
-        <w:pStyle w:val="Listenabsatz"/>
-      </w:pPr>
-      <w:r>
-        <w:t>die Anzahl der von diesem Nutzer gekauften Produkte</w:t>
-      </w:r>
-      <w:r>
-        <w:t>; ist anklickbar, um direkt zu den Nutzerdetails</w:t>
-      </w:r>
-      <w:r>
-        <w:rPr>
-          <w:i/>
-        </w:rPr>
+      </w:pPr>
+      <w:r>
+        <w:t xml:space="preserve">als entsprechender </w:t>
+      </w:r>
+      <w:r>
+        <w:t xml:space="preserve">Nutzer </w:t>
+      </w:r>
+      <w:r>
+        <w:t>einloggen;</w:t>
+      </w:r>
+      <w:r>
+        <w:t xml:space="preserve"> ein eventuell bereits eingeloggter </w:t>
+      </w:r>
+      <w:r>
+        <w:t xml:space="preserve">anderer </w:t>
+      </w:r>
+      <w:r>
+        <w:t>Nutzer wird dadurch ausgeloggt</w:t>
+      </w:r>
+      <w:r>
         <w:t xml:space="preserve"> (</w:t>
       </w:r>
       <w:r>
-        <w:t>siehe unten</w:t>
-      </w:r>
-      <w:r>
-        <w:rPr>
-          <w:i/>
-        </w:rPr>
-        <w:t xml:space="preserve">) </w:t>
-      </w:r>
-      <w:r>
-        <w:t>zu gelangen</w:t>
-      </w:r>
-    </w:p>
-    <w:p>
-      <w:pPr>
-        <w:pStyle w:val="Listenabsatz"/>
-      </w:pPr>
+        <w:t>roter Kreis</w:t>
+      </w:r>
+      <w:r>
+        <w:t>)</w:t>
+      </w:r>
     </w:p>
     <w:p>
       <w:pPr>
@@ -2976,36 +3193,13 @@
         </w:numPr>
       </w:pPr>
       <w:r>
-        <w:t>Aktionen</w:t>
-      </w:r>
-    </w:p>
-    <w:p>
-      <w:pPr>
-        <w:pStyle w:val="Listenabsatz"/>
-      </w:pPr>
-      <w:r>
-        <w:t xml:space="preserve">drei Schaltflächen, mit denen der Nutzer konfiguriert </w:t>
-      </w:r>
-      <w:proofErr w:type="gramStart"/>
-      <w:r>
-        <w:t>werden</w:t>
-      </w:r>
-      <w:proofErr w:type="gramEnd"/>
-      <w:r>
-        <w:t xml:space="preserve"> kann (siehe unten)</w:t>
-      </w:r>
-    </w:p>
-    <w:p>
-      <w:r>
-        <w:t xml:space="preserve">Die drei Schaltflächen haben von links nach rechts </w:t>
-      </w:r>
-      <w:proofErr w:type="gramStart"/>
-      <w:r>
-        <w:t>die</w:t>
-      </w:r>
-      <w:proofErr w:type="gramEnd"/>
-      <w:r>
-        <w:t xml:space="preserve"> folgenden Funktionen:</w:t>
+        <w:t>vollständigen Kauf-Verlauf des Nutzers löschen (</w:t>
+      </w:r>
+      <w:r>
+        <w:t>grüner</w:t>
+      </w:r>
+      <w:r>
+        <w:t xml:space="preserve"> Kreis)</w:t>
       </w:r>
     </w:p>
     <w:p>
@@ -3017,67 +3211,7 @@
         </w:numPr>
       </w:pPr>
       <w:r>
-        <w:t xml:space="preserve">als entsprechender </w:t>
-      </w:r>
-      <w:r>
-        <w:t xml:space="preserve">Nutzer </w:t>
-      </w:r>
-      <w:r>
-        <w:t>einloggen;</w:t>
-      </w:r>
-      <w:r>
-        <w:t xml:space="preserve"> ein eventuell bereits eingeloggter </w:t>
-      </w:r>
-      <w:r>
-        <w:t xml:space="preserve">anderer </w:t>
-      </w:r>
-      <w:r>
-        <w:t>Nutzer wird dadurch ausgeloggt</w:t>
-      </w:r>
-      <w:r>
-        <w:t xml:space="preserve"> (</w:t>
-      </w:r>
-      <w:r>
-        <w:t>roter Kreis</w:t>
-      </w:r>
-      <w:r>
-        <w:t>)</w:t>
-      </w:r>
-    </w:p>
-    <w:p>
-      <w:pPr>
-        <w:pStyle w:val="Listenabsatz"/>
-        <w:numPr>
-          <w:ilvl w:val="0"/>
-          <w:numId w:val="2"/>
-        </w:numPr>
-      </w:pPr>
-      <w:r>
-        <w:t>vollständigen Kauf-Verlauf des Nutzers löschen (</w:t>
-      </w:r>
-      <w:r>
-        <w:t>grüner</w:t>
-      </w:r>
-      <w:r>
-        <w:t xml:space="preserve"> Kreis)</w:t>
-      </w:r>
-    </w:p>
-    <w:p>
-      <w:pPr>
-        <w:pStyle w:val="Listenabsatz"/>
-        <w:numPr>
-          <w:ilvl w:val="0"/>
-          <w:numId w:val="2"/>
-        </w:numPr>
-      </w:pPr>
-      <w:r>
-        <w:t>Nutzer löschen (</w:t>
-      </w:r>
-      <w:r>
-        <w:t>blauer Kreis</w:t>
-      </w:r>
-      <w:r>
-        <w:t>)</w:t>
+        <w:t>Nutzer löschen (blauer Kreis)</w:t>
       </w:r>
     </w:p>
     <w:p>
@@ -3102,7 +3236,7 @@
                     <pic:cNvPicPr/>
                   </pic:nvPicPr>
                   <pic:blipFill>
-                    <a:blip r:embed="rId16">
+                    <a:blip r:embed="rId17">
                       <a:extLst>
                         <a:ext uri="{28A0092B-C50C-407E-A947-70E740481C1C}">
                           <a14:useLocalDpi xmlns:a14="http://schemas.microsoft.com/office/drawing/2010/main" val="0"/>
@@ -3235,7 +3369,7 @@
                     <pic:cNvPicPr/>
                   </pic:nvPicPr>
                   <pic:blipFill>
-                    <a:blip r:embed="rId17">
+                    <a:blip r:embed="rId18">
                       <a:extLst>
                         <a:ext uri="{28A0092B-C50C-407E-A947-70E740481C1C}">
                           <a14:useLocalDpi xmlns:a14="http://schemas.microsoft.com/office/drawing/2010/main" val="0"/>
@@ -3270,43 +3404,10 @@
         <w:rPr>
           <w:i/>
         </w:rPr>
-        <w:t>Neuen Nutzer</w:t>
-      </w:r>
-      <w:r>
-        <w:rPr>
-          <w:i/>
-        </w:rPr>
-        <w:t xml:space="preserve"> hinzufügen </w:t>
-      </w:r>
-      <w:r>
-        <w:t xml:space="preserve">gelangt man zur </w:t>
-      </w:r>
-      <w:r>
-        <w:t>Nutzer</w:t>
-      </w:r>
-      <w:r>
-        <w:t xml:space="preserve">eingabemaske, über die neue </w:t>
-      </w:r>
-      <w:r>
-        <w:t>Nutzer</w:t>
-      </w:r>
-      <w:r>
-        <w:t xml:space="preserve"> </w:t>
-      </w:r>
-      <w:r>
-        <w:t>im System</w:t>
-      </w:r>
-      <w:r>
-        <w:t xml:space="preserve"> </w:t>
-      </w:r>
-      <w:r>
-        <w:t>registriert werden können</w:t>
-      </w:r>
-      <w:r>
-        <w:t xml:space="preserve">. Dafür müssen alle Felder ausgefüllt werden. </w:t>
-      </w:r>
-      <w:r>
-        <w:t>Sie haben folgende Bedeutungen:</w:t>
+        <w:t xml:space="preserve">Neuen Nutzer hinzufügen </w:t>
+      </w:r>
+      <w:r>
+        <w:t>gelangt man zur Nutzereingabemaske, über die neue Nutzer im System registriert werden können. Dafür müssen alle Felder ausgefüllt werden. Sie haben folgende Bedeutungen:</w:t>
       </w:r>
     </w:p>
     <w:p>
@@ -3332,10 +3433,7 @@
         <w:pStyle w:val="Listenabsatz"/>
       </w:pPr>
       <w:r>
-        <w:t xml:space="preserve">Name des </w:t>
-      </w:r>
-      <w:r>
-        <w:t>Nutzers</w:t>
+        <w:t>Name des Nutzers</w:t>
       </w:r>
     </w:p>
     <w:p>
@@ -3392,22 +3490,7 @@
         <w:t>Absenden</w:t>
       </w:r>
       <w:r>
-        <w:t xml:space="preserve"> wird der</w:t>
-      </w:r>
-      <w:r>
-        <w:t xml:space="preserve"> neue </w:t>
-      </w:r>
-      <w:r>
-        <w:t>Nutzer</w:t>
-      </w:r>
-      <w:r>
-        <w:t xml:space="preserve"> in </w:t>
-      </w:r>
-      <w:r>
-        <w:t>das System</w:t>
-      </w:r>
-      <w:r>
-        <w:t xml:space="preserve"> übernommen, während ein Klick auf </w:t>
+        <w:t xml:space="preserve"> wird der neue Nutzer in das System übernommen, während ein Klick auf </w:t>
       </w:r>
       <w:r>
         <w:rPr>
@@ -3416,13 +3499,7 @@
         <w:t>Zurück</w:t>
       </w:r>
       <w:r>
-        <w:t xml:space="preserve"> die Neueingabe abbricht. In beiden Fällen kehrt das Programm auf die </w:t>
-      </w:r>
-      <w:r>
-        <w:t>Nutzer</w:t>
-      </w:r>
-      <w:r>
-        <w:t>verwaltung zurück.</w:t>
+        <w:t xml:space="preserve"> die Neueingabe abbricht. In beiden Fällen kehrt das Programm auf die Nutzerverwaltung zurück.</w:t>
       </w:r>
     </w:p>
     <w:p/>
@@ -3436,7 +3513,7 @@
       <w:pPr>
         <w:pStyle w:val="berschrift1"/>
       </w:pPr>
-      <w:bookmarkStart w:id="8" w:name="_Toc360568506"/>
+      <w:bookmarkStart w:id="8" w:name="_Toc360647216"/>
       <w:r>
         <w:lastRenderedPageBreak/>
         <w:t>Produktbeschreibungen</w:t>
@@ -3661,7 +3738,7 @@
                     <pic:cNvPicPr/>
                   </pic:nvPicPr>
                   <pic:blipFill>
-                    <a:blip r:embed="rId18">
+                    <a:blip r:embed="rId19">
                       <a:extLst>
                         <a:ext uri="{28A0092B-C50C-407E-A947-70E740481C1C}">
                           <a14:useLocalDpi xmlns:a14="http://schemas.microsoft.com/office/drawing/2010/main" val="0"/>
@@ -3699,7 +3776,7 @@
       <w:pPr>
         <w:pStyle w:val="berschrift1"/>
       </w:pPr>
-      <w:bookmarkStart w:id="9" w:name="_Toc360568507"/>
+      <w:bookmarkStart w:id="9" w:name="_Toc360647217"/>
       <w:proofErr w:type="spellStart"/>
       <w:r>
         <w:lastRenderedPageBreak/>
@@ -3848,8 +3925,8 @@
       </w:r>
     </w:p>
     <w:sectPr>
-      <w:headerReference w:type="default" r:id="rId19"/>
-      <w:footerReference w:type="default" r:id="rId20"/>
+      <w:headerReference w:type="default" r:id="rId20"/>
+      <w:footerReference w:type="default" r:id="rId21"/>
       <w:pgSz w:w="11906" w:h="16838"/>
       <w:pgMar w:top="1417" w:right="1417" w:bottom="1134" w:left="1417" w:header="708" w:footer="708" w:gutter="0"/>
       <w:cols w:space="708"/>
@@ -3935,6 +4012,7 @@
         <w:docPartUnique/>
       </w:docPartObj>
     </w:sdtPr>
+    <w:sdtEndPr/>
     <w:sdtContent>
       <w:p>
         <w:pPr>
@@ -4636,6 +4714,45 @@
       <w:spacing w:after="100"/>
     </w:pPr>
   </w:style>
+  <w:style w:type="paragraph" w:styleId="Titel">
+    <w:name w:val="Title"/>
+    <w:basedOn w:val="Standard"/>
+    <w:next w:val="Standard"/>
+    <w:link w:val="TitelZchn"/>
+    <w:uiPriority w:val="10"/>
+    <w:qFormat/>
+    <w:rsid w:val="00884E74"/>
+    <w:pPr>
+      <w:pBdr>
+        <w:bottom w:val="single" w:sz="8" w:space="4" w:color="4F81BD" w:themeColor="accent1"/>
+      </w:pBdr>
+      <w:spacing w:after="300" w:line="240" w:lineRule="auto"/>
+      <w:contextualSpacing/>
+    </w:pPr>
+    <w:rPr>
+      <w:rFonts w:asciiTheme="majorHAnsi" w:eastAsiaTheme="majorEastAsia" w:hAnsiTheme="majorHAnsi" w:cstheme="majorBidi"/>
+      <w:color w:val="17365D" w:themeColor="text2" w:themeShade="BF"/>
+      <w:spacing w:val="5"/>
+      <w:kern w:val="28"/>
+      <w:sz w:val="52"/>
+      <w:szCs w:val="52"/>
+    </w:rPr>
+  </w:style>
+  <w:style w:type="character" w:customStyle="1" w:styleId="TitelZchn">
+    <w:name w:val="Titel Zchn"/>
+    <w:basedOn w:val="Absatz-Standardschriftart"/>
+    <w:link w:val="Titel"/>
+    <w:uiPriority w:val="10"/>
+    <w:rsid w:val="00884E74"/>
+    <w:rPr>
+      <w:rFonts w:asciiTheme="majorHAnsi" w:eastAsiaTheme="majorEastAsia" w:hAnsiTheme="majorHAnsi" w:cstheme="majorBidi"/>
+      <w:color w:val="17365D" w:themeColor="text2" w:themeShade="BF"/>
+      <w:spacing w:val="5"/>
+      <w:kern w:val="28"/>
+      <w:sz w:val="52"/>
+      <w:szCs w:val="52"/>
+    </w:rPr>
+  </w:style>
 </w:styles>
 </file>
 
@@ -5000,6 +5117,45 @@
       <w:spacing w:after="100"/>
     </w:pPr>
   </w:style>
+  <w:style w:type="paragraph" w:styleId="Titel">
+    <w:name w:val="Title"/>
+    <w:basedOn w:val="Standard"/>
+    <w:next w:val="Standard"/>
+    <w:link w:val="TitelZchn"/>
+    <w:uiPriority w:val="10"/>
+    <w:qFormat/>
+    <w:rsid w:val="00884E74"/>
+    <w:pPr>
+      <w:pBdr>
+        <w:bottom w:val="single" w:sz="8" w:space="4" w:color="4F81BD" w:themeColor="accent1"/>
+      </w:pBdr>
+      <w:spacing w:after="300" w:line="240" w:lineRule="auto"/>
+      <w:contextualSpacing/>
+    </w:pPr>
+    <w:rPr>
+      <w:rFonts w:asciiTheme="majorHAnsi" w:eastAsiaTheme="majorEastAsia" w:hAnsiTheme="majorHAnsi" w:cstheme="majorBidi"/>
+      <w:color w:val="17365D" w:themeColor="text2" w:themeShade="BF"/>
+      <w:spacing w:val="5"/>
+      <w:kern w:val="28"/>
+      <w:sz w:val="52"/>
+      <w:szCs w:val="52"/>
+    </w:rPr>
+  </w:style>
+  <w:style w:type="character" w:customStyle="1" w:styleId="TitelZchn">
+    <w:name w:val="Titel Zchn"/>
+    <w:basedOn w:val="Absatz-Standardschriftart"/>
+    <w:link w:val="Titel"/>
+    <w:uiPriority w:val="10"/>
+    <w:rsid w:val="00884E74"/>
+    <w:rPr>
+      <w:rFonts w:asciiTheme="majorHAnsi" w:eastAsiaTheme="majorEastAsia" w:hAnsiTheme="majorHAnsi" w:cstheme="majorBidi"/>
+      <w:color w:val="17365D" w:themeColor="text2" w:themeShade="BF"/>
+      <w:spacing w:val="5"/>
+      <w:kern w:val="28"/>
+      <w:sz w:val="52"/>
+      <w:szCs w:val="52"/>
+    </w:rPr>
+  </w:style>
 </w:styles>
 </file>
 
@@ -5293,7 +5449,7 @@
 </file>
 
 <file path=customXml/itemProps1.xml><?xml version="1.0" encoding="utf-8"?>
-<ds:datastoreItem xmlns:ds="http://schemas.openxmlformats.org/officeDocument/2006/customXml" ds:itemID="{92D8D3A1-45E0-4549-9663-09AD08B78478}">
+<ds:datastoreItem xmlns:ds="http://schemas.openxmlformats.org/officeDocument/2006/customXml" ds:itemID="{8A9A4CAE-76DC-4460-BC5D-EC14326E5E67}">
   <ds:schemaRefs>
     <ds:schemaRef ds:uri="http://schemas.openxmlformats.org/officeDocument/2006/bibliography"/>
   </ds:schemaRefs>

</xml_diff>